<commit_message>
Alimenta Mockup TCC Item 6
</commit_message>
<xml_diff>
--- a/TCC IA GEN. PARA CLASSIFICACAO DE RECLAMACOES PUCRS.docx
+++ b/TCC IA GEN. PARA CLASSIFICACAO DE RECLAMACOES PUCRS.docx
@@ -713,6 +713,14 @@
               <w:color w:val="2F5496" w:themeColor="accent1" w:themeShade="BF"/>
               <w:sz w:val="24"/>
               <w:szCs w:val="24"/>
+              <w14:textFill>
+                <w14:solidFill>
+                  <w14:schemeClr w14:val="accent1">
+                    <w14:lumMod w14:val="75000"/>
+                    <w14:lumMod w14:val="75000"/>
+                  </w14:schemeClr>
+                </w14:solidFill>
+              </w14:textFill>
             </w:rPr>
           </w:pPr>
         </w:p>
@@ -6283,6 +6291,8 @@
         <w:rPr>
           <w:i/>
           <w:iCs/>
+          <w:sz w:val="20"/>
+          <w:szCs w:val="20"/>
         </w:rPr>
         <w:t>Fonte: Elaborado pelo autor (2025), no software UXPressia.</w:t>
       </w:r>
@@ -6302,13 +6312,13 @@
           <w:noProof/>
         </w:rPr>
         <w:drawing>
-          <wp:anchor distT="0" distB="0" distL="114300" distR="114300" simplePos="0" relativeHeight="251661312" behindDoc="0" locked="0" layoutInCell="1" allowOverlap="1" wp14:anchorId="4C30FA9A" wp14:editId="735D5F3B">
+          <wp:anchor distT="0" distB="0" distL="114300" distR="114300" simplePos="0" relativeHeight="251661312" behindDoc="0" locked="0" layoutInCell="1" allowOverlap="1" wp14:anchorId="4C30FA9A" wp14:editId="29E43089">
             <wp:simplePos x="0" y="0"/>
             <wp:positionH relativeFrom="page">
-              <wp:align>right</wp:align>
+              <wp:posOffset>127083</wp:posOffset>
             </wp:positionH>
             <wp:positionV relativeFrom="paragraph">
-              <wp:posOffset>262890</wp:posOffset>
+              <wp:posOffset>278793</wp:posOffset>
             </wp:positionV>
             <wp:extent cx="7433310" cy="3768090"/>
             <wp:effectExtent l="0" t="0" r="0" b="3810"/>
@@ -6376,6 +6386,79 @@
     </w:p>
     <w:p>
       <w:pPr>
+        <w:pStyle w:val="CorpodoTexto"/>
+        <w:ind w:firstLine="0"/>
+        <w:jc w:val="left"/>
+        <w:rPr>
+          <w:sz w:val="20"/>
+          <w:szCs w:val="20"/>
+        </w:rPr>
+      </w:pPr>
+      <w:r>
+        <w:rPr>
+          <w:b/>
+          <w:bCs/>
+        </w:rPr>
+        <w:lastRenderedPageBreak/>
+        <w:t xml:space="preserve">Figura </w:t>
+      </w:r>
+      <w:r>
+        <w:rPr>
+          <w:b/>
+          <w:bCs/>
+        </w:rPr>
+        <w:t>2</w:t>
+      </w:r>
+      <w:r>
+        <w:rPr>
+          <w:b/>
+          <w:bCs/>
+        </w:rPr>
+        <w:t xml:space="preserve"> – </w:t>
+      </w:r>
+      <w:r>
+        <w:rPr>
+          <w:b/>
+          <w:bCs/>
+        </w:rPr>
+        <w:t>Diagrama de caso de uso</w:t>
+      </w:r>
+      <w:r>
+        <w:br/>
+      </w:r>
+      <w:r>
+        <w:rPr>
+          <w:i/>
+          <w:iCs/>
+          <w:sz w:val="20"/>
+          <w:szCs w:val="20"/>
+        </w:rPr>
+        <w:t xml:space="preserve">Fonte: Elaborado pelo autor (2025), no software </w:t>
+      </w:r>
+      <w:r>
+        <w:rPr>
+          <w:i/>
+          <w:iCs/>
+          <w:sz w:val="20"/>
+          <w:szCs w:val="20"/>
+        </w:rPr>
+        <w:t>PlantUML</w:t>
+      </w:r>
+      <w:r>
+        <w:rPr>
+          <w:i/>
+          <w:iCs/>
+          <w:sz w:val="20"/>
+          <w:szCs w:val="20"/>
+        </w:rPr>
+        <w:t>.</w:t>
+      </w:r>
+      <w:r>
+        <w:tab/>
+      </w:r>
+    </w:p>
+    <w:p>
+      <w:pPr>
         <w:pStyle w:val="Ttulo1"/>
         <w:rPr>
           <w:sz w:val="50"/>
@@ -6389,7 +6472,6 @@
       </w:pPr>
       <w:bookmarkStart w:id="19" w:name="_Toc215683682"/>
       <w:r>
-        <w:lastRenderedPageBreak/>
         <w:t>Apelo mercadológico da solução</w:t>
       </w:r>
       <w:bookmarkEnd w:id="19"/>
@@ -6562,11 +6644,11 @@
         <w:ind w:firstLine="708"/>
       </w:pPr>
       <w:r>
-        <w:t xml:space="preserve">O público que mais se beneficia dessa solução são empresas que lidam com grande volume de reclamações ou contato direto com consumidores. E-commerce, varejo, empresas de logística, prestadores de serviço e qualquer negócio que dependa do atendimento ao cliente para manter reputação sentem diretamente o impacto de uma triagem lenta. Equipes pequenas, sobrecarregadas ou mal distribuídas perdem tempo apenas lendo e categorizando reclamações — e isso não agrega ao cliente final. Para esse tipo de operação, a automação da classificação reduz retrabalho, diminui erros e entrega respostas mais rápidas, alinhando-se à </w:t>
+        <w:t xml:space="preserve">O público que mais se beneficia dessa solução são empresas que lidam com grande volume de reclamações ou contato direto com consumidores. E-commerce, varejo, empresas de logística, prestadores de serviço e qualquer negócio que dependa do atendimento ao cliente para manter reputação sentem diretamente o impacto de uma triagem lenta. Equipes pequenas, sobrecarregadas ou mal distribuídas perdem tempo apenas lendo e categorizando reclamações — e isso não agrega ao cliente final. Para esse tipo de operação, a automação da classificação </w:t>
       </w:r>
       <w:r>
         <w:lastRenderedPageBreak/>
-        <w:t>percepção de 87% das equipes de suporte de que as expectativas dos clientes aumentaram no último ano</w:t>
+        <w:t>reduz retrabalho, diminui erros e entrega respostas mais rápidas, alinhando-se à percepção de 87% das equipes de suporte de que as expectativas dos clientes aumentaram no último ano</w:t>
       </w:r>
       <w:r>
         <w:rPr>
@@ -7434,16 +7516,1041 @@
     </w:p>
     <w:p>
       <w:pPr>
-        <w:pStyle w:val="CorpodoTexto"/>
-        <w:sectPr>
-          <w:pgSz w:w="11906" w:h="16838"/>
-          <w:pgMar w:top="1701" w:right="1134" w:bottom="1134" w:left="1701" w:header="709" w:footer="709" w:gutter="0"/>
-          <w:cols w:space="708"/>
-          <w:docGrid w:linePitch="360"/>
-        </w:sectPr>
-      </w:pPr>
-      <w:r>
-        <w:t>Na jornada do usuário elabora-se de forma descritiva e ampla o que se pretende desenvolver. Nesta seção, deve-se apresentar as telas que serão desenvolvidas, ilustrando o que será implementado. Podem ser exploradas ferramentas gratuitas, tal como figma, canvas e etc.</w:t>
+        <w:pStyle w:val="NormalWeb"/>
+        <w:spacing w:line="360" w:lineRule="auto"/>
+        <w:rPr>
+          <w:rFonts w:ascii="Arial" w:eastAsiaTheme="minorHAnsi" w:hAnsi="Arial" w:cs="Arial"/>
+          <w:color w:val="000000" w:themeColor="text1"/>
+          <w:lang w:eastAsia="en-US"/>
+        </w:rPr>
+      </w:pPr>
+      <w:bookmarkStart w:id="29" w:name="_Toc215683692"/>
+      <w:r>
+        <w:rPr>
+          <w:rFonts w:ascii="Arial" w:eastAsiaTheme="minorHAnsi" w:hAnsi="Arial" w:cs="Arial"/>
+          <w:color w:val="000000" w:themeColor="text1"/>
+          <w:lang w:eastAsia="en-US"/>
+        </w:rPr>
+        <w:t>Para materializar os requisitos levantados e a jornada do usuário desenhada, foram elaborados protótipos de alta fidelidade (mockups) da interface do sistema. As telas foram desenvolvidas utilizando HTML e CSS para representar a experiência final.</w:t>
+      </w:r>
+    </w:p>
+    <w:p>
+      <w:pPr>
+        <w:pStyle w:val="NormalWeb"/>
+        <w:spacing w:line="360" w:lineRule="auto"/>
+        <w:rPr>
+          <w:rFonts w:ascii="Arial" w:eastAsiaTheme="minorHAnsi" w:hAnsi="Arial" w:cs="Arial"/>
+          <w:color w:val="000000" w:themeColor="text1"/>
+          <w:lang w:eastAsia="en-US"/>
+        </w:rPr>
+      </w:pPr>
+      <w:r>
+        <w:rPr>
+          <w:rFonts w:ascii="Arial" w:eastAsiaTheme="minorHAnsi" w:hAnsi="Arial" w:cs="Arial"/>
+          <w:color w:val="000000" w:themeColor="text1"/>
+          <w:lang w:eastAsia="en-US"/>
+        </w:rPr>
+        <w:t>Abaixo estão apresentadas as principais interfaces que compõem o MVP.</w:t>
+      </w:r>
+    </w:p>
+    <w:p>
+      <w:pPr>
+        <w:pStyle w:val="Ttulo2"/>
+      </w:pPr>
+      <w:r>
+        <w:t>6.1. Interfaces do Cliente (Acesso Público)</w:t>
+      </w:r>
+    </w:p>
+    <w:p>
+      <w:pPr>
+        <w:pStyle w:val="NormalWeb"/>
+        <w:spacing w:line="360" w:lineRule="auto"/>
+        <w:rPr>
+          <w:rFonts w:ascii="Arial" w:eastAsiaTheme="minorHAnsi" w:hAnsi="Arial" w:cs="Arial"/>
+          <w:color w:val="000000" w:themeColor="text1"/>
+          <w:lang w:eastAsia="en-US"/>
+        </w:rPr>
+      </w:pPr>
+      <w:r>
+        <w:rPr>
+          <w:rFonts w:ascii="Arial" w:eastAsiaTheme="minorHAnsi" w:hAnsi="Arial" w:cs="Arial"/>
+          <w:color w:val="000000" w:themeColor="text1"/>
+          <w:lang w:eastAsia="en-US"/>
+        </w:rPr>
+        <w:t xml:space="preserve">O foco das interfaces do cliente é a simplicidade e a redução de atrito, permitindo o registro de ocorrências sem a necessidade de cadastro prévio, conforme </w:t>
+      </w:r>
+      <w:r>
+        <w:rPr>
+          <w:rFonts w:ascii="Arial" w:eastAsiaTheme="minorHAnsi" w:hAnsi="Arial" w:cs="Arial"/>
+          <w:color w:val="000000" w:themeColor="text1"/>
+          <w:lang w:eastAsia="en-US"/>
+        </w:rPr>
+        <w:t>proposto</w:t>
+      </w:r>
+      <w:r>
+        <w:rPr>
+          <w:rFonts w:ascii="Arial" w:eastAsiaTheme="minorHAnsi" w:hAnsi="Arial" w:cs="Arial"/>
+          <w:color w:val="000000" w:themeColor="text1"/>
+          <w:lang w:eastAsia="en-US"/>
+        </w:rPr>
+        <w:t xml:space="preserve"> no requisito.</w:t>
+      </w:r>
+    </w:p>
+    <w:p>
+      <w:pPr>
+        <w:pStyle w:val="NormalWeb"/>
+        <w:spacing w:line="360" w:lineRule="auto"/>
+        <w:rPr>
+          <w:rFonts w:ascii="Arial" w:eastAsiaTheme="minorHAnsi" w:hAnsi="Arial" w:cs="Arial"/>
+          <w:color w:val="000000" w:themeColor="text1"/>
+          <w:lang w:eastAsia="en-US"/>
+        </w:rPr>
+      </w:pPr>
+      <w:r>
+        <w:rPr>
+          <w:rFonts w:ascii="Arial" w:eastAsiaTheme="minorHAnsi" w:hAnsi="Arial" w:cs="Arial"/>
+          <w:b/>
+          <w:bCs/>
+          <w:color w:val="000000" w:themeColor="text1"/>
+          <w:lang w:eastAsia="en-US"/>
+        </w:rPr>
+        <w:t xml:space="preserve">Figura </w:t>
+      </w:r>
+      <w:r>
+        <w:rPr>
+          <w:rFonts w:ascii="Arial" w:eastAsiaTheme="minorHAnsi" w:hAnsi="Arial" w:cs="Arial"/>
+          <w:b/>
+          <w:bCs/>
+          <w:color w:val="000000" w:themeColor="text1"/>
+          <w:lang w:eastAsia="en-US"/>
+        </w:rPr>
+        <w:t>3</w:t>
+      </w:r>
+      <w:r>
+        <w:rPr>
+          <w:rFonts w:ascii="Arial" w:eastAsiaTheme="minorHAnsi" w:hAnsi="Arial" w:cs="Arial"/>
+          <w:b/>
+          <w:bCs/>
+          <w:color w:val="000000" w:themeColor="text1"/>
+          <w:lang w:eastAsia="en-US"/>
+        </w:rPr>
+        <w:t xml:space="preserve"> </w:t>
+      </w:r>
+      <w:r>
+        <w:rPr>
+          <w:rFonts w:ascii="Arial" w:eastAsiaTheme="minorHAnsi" w:hAnsi="Arial" w:cs="Arial"/>
+          <w:color w:val="000000" w:themeColor="text1"/>
+          <w:lang w:eastAsia="en-US"/>
+        </w:rPr>
+        <w:t>– Tela de Registro de Reclamação</w:t>
+      </w:r>
+      <w:r>
+        <w:rPr>
+          <w:rFonts w:ascii="Arial" w:eastAsiaTheme="minorHAnsi" w:hAnsi="Arial" w:cs="Arial"/>
+          <w:color w:val="000000" w:themeColor="text1"/>
+          <w:lang w:eastAsia="en-US"/>
+        </w:rPr>
+        <w:t>:</w:t>
+      </w:r>
+      <w:r>
+        <w:rPr>
+          <w:rFonts w:ascii="Arial" w:eastAsiaTheme="minorHAnsi" w:hAnsi="Arial" w:cs="Arial"/>
+          <w:color w:val="000000" w:themeColor="text1"/>
+          <w:lang w:eastAsia="en-US"/>
+        </w:rPr>
+        <w:t xml:space="preserve"> Esta tela apresenta o formulário de entrada ("Fale Conosco"). O design limpo solicita apenas os dados essenciais (Nome, E-mail e Descrição), com um campo de texto livre para que a IA possa realizar a interpretação semântica posteriormente. Não há barreira de login, facilitando a entrada dos dados.</w:t>
+      </w:r>
+    </w:p>
+    <w:p>
+      <w:pPr>
+        <w:pStyle w:val="NormalWeb"/>
+        <w:spacing w:line="360" w:lineRule="auto"/>
+        <w:rPr>
+          <w:rFonts w:ascii="Arial" w:eastAsiaTheme="minorHAnsi" w:hAnsi="Arial" w:cs="Arial"/>
+          <w:color w:val="000000" w:themeColor="text1"/>
+          <w:lang w:eastAsia="en-US"/>
+        </w:rPr>
+      </w:pPr>
+      <w:r>
+        <w:rPr>
+          <w:rFonts w:ascii="Arial" w:eastAsiaTheme="minorHAnsi" w:hAnsi="Arial" w:cs="Arial"/>
+          <w:color w:val="000000" w:themeColor="text1"/>
+          <w:lang w:eastAsia="en-US"/>
+        </w:rPr>
+        <w:lastRenderedPageBreak/>
+        <w:drawing>
+          <wp:inline distT="0" distB="0" distL="0" distR="0" wp14:anchorId="19487F3B" wp14:editId="28518522">
+            <wp:extent cx="2867025" cy="5202685"/>
+            <wp:effectExtent l="0" t="0" r="0" b="0"/>
+            <wp:docPr id="686028375" name="Imagem 1" descr="Uma imagem com texto, captura de ecrã, Tipo de letra, número&#10;&#10;Os conteúdos gerados por IA podem estar incorretos."/>
+            <wp:cNvGraphicFramePr>
+              <a:graphicFrameLocks xmlns:a="http://schemas.openxmlformats.org/drawingml/2006/main" noChangeAspect="1"/>
+            </wp:cNvGraphicFramePr>
+            <a:graphic xmlns:a="http://schemas.openxmlformats.org/drawingml/2006/main">
+              <a:graphicData uri="http://schemas.openxmlformats.org/drawingml/2006/picture">
+                <pic:pic xmlns:pic="http://schemas.openxmlformats.org/drawingml/2006/picture">
+                  <pic:nvPicPr>
+                    <pic:cNvPr id="686028375" name="Imagem 1" descr="Uma imagem com texto, captura de ecrã, Tipo de letra, número&#10;&#10;Os conteúdos gerados por IA podem estar incorretos."/>
+                    <pic:cNvPicPr/>
+                  </pic:nvPicPr>
+                  <pic:blipFill>
+                    <a:blip r:embed="rId17">
+                      <a:extLst>
+                        <a:ext uri="{28A0092B-C50C-407E-A947-70E740481C1C}">
+                          <a14:useLocalDpi xmlns:a14="http://schemas.microsoft.com/office/drawing/2010/main" val="0"/>
+                        </a:ext>
+                      </a:extLst>
+                    </a:blip>
+                    <a:stretch>
+                      <a:fillRect/>
+                    </a:stretch>
+                  </pic:blipFill>
+                  <pic:spPr>
+                    <a:xfrm>
+                      <a:off x="0" y="0"/>
+                      <a:ext cx="2867025" cy="5202685"/>
+                    </a:xfrm>
+                    <a:prstGeom prst="rect">
+                      <a:avLst/>
+                    </a:prstGeom>
+                  </pic:spPr>
+                </pic:pic>
+              </a:graphicData>
+            </a:graphic>
+          </wp:inline>
+        </w:drawing>
+      </w:r>
+    </w:p>
+    <w:p>
+      <w:pPr>
+        <w:pStyle w:val="NormalWeb"/>
+        <w:spacing w:line="360" w:lineRule="auto"/>
+        <w:rPr>
+          <w:rFonts w:ascii="Arial" w:eastAsiaTheme="minorHAnsi" w:hAnsi="Arial" w:cs="Arial"/>
+          <w:color w:val="000000" w:themeColor="text1"/>
+          <w:sz w:val="20"/>
+          <w:szCs w:val="20"/>
+          <w:lang w:eastAsia="en-US"/>
+        </w:rPr>
+      </w:pPr>
+      <w:r>
+        <w:rPr>
+          <w:rFonts w:ascii="Arial" w:eastAsiaTheme="minorHAnsi" w:hAnsi="Arial" w:cs="Arial"/>
+          <w:color w:val="000000" w:themeColor="text1"/>
+          <w:sz w:val="20"/>
+          <w:szCs w:val="20"/>
+          <w:lang w:eastAsia="en-US"/>
+        </w:rPr>
+        <w:t>Fonte: Elaborado pelo autor (2025).</w:t>
+      </w:r>
+    </w:p>
+    <w:p>
+      <w:pPr>
+        <w:pStyle w:val="NormalWeb"/>
+        <w:spacing w:line="360" w:lineRule="auto"/>
+        <w:rPr>
+          <w:rFonts w:ascii="Arial" w:eastAsiaTheme="minorHAnsi" w:hAnsi="Arial" w:cs="Arial"/>
+          <w:color w:val="000000" w:themeColor="text1"/>
+          <w:lang w:eastAsia="en-US"/>
+        </w:rPr>
+      </w:pPr>
+      <w:r>
+        <w:rPr>
+          <w:rFonts w:ascii="Arial" w:eastAsiaTheme="minorHAnsi" w:hAnsi="Arial" w:cs="Arial"/>
+          <w:b/>
+          <w:bCs/>
+          <w:color w:val="000000" w:themeColor="text1"/>
+          <w:lang w:eastAsia="en-US"/>
+        </w:rPr>
+        <w:t xml:space="preserve">Figura </w:t>
+      </w:r>
+      <w:r>
+        <w:rPr>
+          <w:rFonts w:ascii="Arial" w:eastAsiaTheme="minorHAnsi" w:hAnsi="Arial" w:cs="Arial"/>
+          <w:b/>
+          <w:bCs/>
+          <w:color w:val="000000" w:themeColor="text1"/>
+          <w:lang w:eastAsia="en-US"/>
+        </w:rPr>
+        <w:t>4</w:t>
+      </w:r>
+      <w:r>
+        <w:rPr>
+          <w:rFonts w:ascii="Arial" w:eastAsiaTheme="minorHAnsi" w:hAnsi="Arial" w:cs="Arial"/>
+          <w:b/>
+          <w:bCs/>
+          <w:color w:val="000000" w:themeColor="text1"/>
+          <w:lang w:eastAsia="en-US"/>
+        </w:rPr>
+        <w:t xml:space="preserve"> – </w:t>
+      </w:r>
+      <w:r>
+        <w:rPr>
+          <w:rFonts w:ascii="Arial" w:eastAsiaTheme="minorHAnsi" w:hAnsi="Arial" w:cs="Arial"/>
+          <w:color w:val="000000" w:themeColor="text1"/>
+          <w:lang w:eastAsia="en-US"/>
+        </w:rPr>
+        <w:t>Confirmação de Envio e Protocolo</w:t>
+      </w:r>
+      <w:r>
+        <w:rPr>
+          <w:rFonts w:ascii="Arial" w:eastAsiaTheme="minorHAnsi" w:hAnsi="Arial" w:cs="Arial"/>
+          <w:color w:val="000000" w:themeColor="text1"/>
+          <w:lang w:eastAsia="en-US"/>
+        </w:rPr>
+        <w:t>:</w:t>
+      </w:r>
+      <w:r>
+        <w:rPr>
+          <w:rFonts w:ascii="Arial" w:eastAsiaTheme="minorHAnsi" w:hAnsi="Arial" w:cs="Arial"/>
+          <w:color w:val="000000" w:themeColor="text1"/>
+          <w:lang w:eastAsia="en-US"/>
+        </w:rPr>
+        <w:t xml:space="preserve"> Após a submissão, o sistema fornece feedback imediato. É gerado um número de protocolo único (ex: #2025-8392) e informado ao cliente que a análise via IA já foi iniciada. Esta tela cumpre o requisito de fornecer um identificador para acompanhamento.</w:t>
+      </w:r>
+    </w:p>
+    <w:p>
+      <w:pPr>
+        <w:pStyle w:val="NormalWeb"/>
+        <w:spacing w:line="360" w:lineRule="auto"/>
+        <w:rPr>
+          <w:rFonts w:ascii="Arial" w:eastAsiaTheme="minorHAnsi" w:hAnsi="Arial" w:cs="Arial"/>
+          <w:color w:val="000000" w:themeColor="text1"/>
+          <w:lang w:eastAsia="en-US"/>
+        </w:rPr>
+      </w:pPr>
+      <w:r>
+        <w:rPr>
+          <w:rFonts w:ascii="Arial" w:eastAsiaTheme="minorHAnsi" w:hAnsi="Arial" w:cs="Arial"/>
+          <w:color w:val="000000" w:themeColor="text1"/>
+          <w:lang w:eastAsia="en-US"/>
+        </w:rPr>
+        <w:lastRenderedPageBreak/>
+        <w:drawing>
+          <wp:inline distT="0" distB="0" distL="0" distR="0" wp14:anchorId="1DB0C61E" wp14:editId="09D9C7DA">
+            <wp:extent cx="4041659" cy="5287010"/>
+            <wp:effectExtent l="0" t="0" r="0" b="0"/>
+            <wp:docPr id="56186718" name="Imagem 1" descr="Uma imagem com texto, captura de ecrã, Tipo de letra, design&#10;&#10;Os conteúdos gerados por IA podem estar incorretos."/>
+            <wp:cNvGraphicFramePr>
+              <a:graphicFrameLocks xmlns:a="http://schemas.openxmlformats.org/drawingml/2006/main" noChangeAspect="1"/>
+            </wp:cNvGraphicFramePr>
+            <a:graphic xmlns:a="http://schemas.openxmlformats.org/drawingml/2006/main">
+              <a:graphicData uri="http://schemas.openxmlformats.org/drawingml/2006/picture">
+                <pic:pic xmlns:pic="http://schemas.openxmlformats.org/drawingml/2006/picture">
+                  <pic:nvPicPr>
+                    <pic:cNvPr id="56186718" name="Imagem 1" descr="Uma imagem com texto, captura de ecrã, Tipo de letra, design&#10;&#10;Os conteúdos gerados por IA podem estar incorretos."/>
+                    <pic:cNvPicPr/>
+                  </pic:nvPicPr>
+                  <pic:blipFill>
+                    <a:blip r:embed="rId18"/>
+                    <a:stretch>
+                      <a:fillRect/>
+                    </a:stretch>
+                  </pic:blipFill>
+                  <pic:spPr>
+                    <a:xfrm>
+                      <a:off x="0" y="0"/>
+                      <a:ext cx="4045823" cy="5292456"/>
+                    </a:xfrm>
+                    <a:prstGeom prst="rect">
+                      <a:avLst/>
+                    </a:prstGeom>
+                  </pic:spPr>
+                </pic:pic>
+              </a:graphicData>
+            </a:graphic>
+          </wp:inline>
+        </w:drawing>
+      </w:r>
+    </w:p>
+    <w:p>
+      <w:pPr>
+        <w:pStyle w:val="NormalWeb"/>
+        <w:spacing w:line="360" w:lineRule="auto"/>
+        <w:rPr>
+          <w:rFonts w:ascii="Arial" w:eastAsiaTheme="minorHAnsi" w:hAnsi="Arial" w:cs="Arial"/>
+          <w:color w:val="000000" w:themeColor="text1"/>
+          <w:sz w:val="20"/>
+          <w:szCs w:val="20"/>
+          <w:lang w:eastAsia="en-US"/>
+        </w:rPr>
+      </w:pPr>
+      <w:r>
+        <w:rPr>
+          <w:rFonts w:ascii="Arial" w:eastAsiaTheme="minorHAnsi" w:hAnsi="Arial" w:cs="Arial"/>
+          <w:i/>
+          <w:iCs/>
+          <w:color w:val="000000" w:themeColor="text1"/>
+          <w:sz w:val="20"/>
+          <w:szCs w:val="20"/>
+          <w:lang w:eastAsia="en-US"/>
+        </w:rPr>
+        <w:t>Fonte: Elaborado pelo autor (2025)</w:t>
+      </w:r>
+      <w:r>
+        <w:rPr>
+          <w:rFonts w:ascii="Arial" w:eastAsiaTheme="minorHAnsi" w:hAnsi="Arial" w:cs="Arial"/>
+          <w:color w:val="000000" w:themeColor="text1"/>
+          <w:sz w:val="20"/>
+          <w:szCs w:val="20"/>
+          <w:lang w:eastAsia="en-US"/>
+        </w:rPr>
+        <w:t>.</w:t>
+      </w:r>
+    </w:p>
+    <w:p>
+      <w:pPr>
+        <w:pStyle w:val="NormalWeb"/>
+        <w:spacing w:line="360" w:lineRule="auto"/>
+        <w:rPr>
+          <w:rFonts w:ascii="Arial" w:eastAsiaTheme="minorHAnsi" w:hAnsi="Arial" w:cs="Arial"/>
+          <w:color w:val="000000" w:themeColor="text1"/>
+          <w:lang w:eastAsia="en-US"/>
+        </w:rPr>
+      </w:pPr>
+      <w:r>
+        <w:rPr>
+          <w:rFonts w:ascii="Arial" w:eastAsiaTheme="minorHAnsi" w:hAnsi="Arial" w:cs="Arial"/>
+          <w:b/>
+          <w:bCs/>
+          <w:color w:val="000000" w:themeColor="text1"/>
+          <w:lang w:eastAsia="en-US"/>
+        </w:rPr>
+        <w:t xml:space="preserve">Figura </w:t>
+      </w:r>
+      <w:r>
+        <w:rPr>
+          <w:rFonts w:ascii="Arial" w:eastAsiaTheme="minorHAnsi" w:hAnsi="Arial" w:cs="Arial"/>
+          <w:b/>
+          <w:bCs/>
+          <w:color w:val="000000" w:themeColor="text1"/>
+          <w:lang w:eastAsia="en-US"/>
+        </w:rPr>
+        <w:t>5</w:t>
+      </w:r>
+      <w:r>
+        <w:rPr>
+          <w:rFonts w:ascii="Arial" w:eastAsiaTheme="minorHAnsi" w:hAnsi="Arial" w:cs="Arial"/>
+          <w:color w:val="000000" w:themeColor="text1"/>
+          <w:lang w:eastAsia="en-US"/>
+        </w:rPr>
+        <w:t xml:space="preserve"> – Consulta de Status</w:t>
+      </w:r>
+      <w:r>
+        <w:rPr>
+          <w:rFonts w:ascii="Arial" w:eastAsiaTheme="minorHAnsi" w:hAnsi="Arial" w:cs="Arial"/>
+          <w:color w:val="000000" w:themeColor="text1"/>
+          <w:lang w:eastAsia="en-US"/>
+        </w:rPr>
+        <w:t>:</w:t>
+      </w:r>
+      <w:r>
+        <w:rPr>
+          <w:rFonts w:ascii="Arial" w:eastAsiaTheme="minorHAnsi" w:hAnsi="Arial" w:cs="Arial"/>
+          <w:color w:val="000000" w:themeColor="text1"/>
+          <w:lang w:eastAsia="en-US"/>
+        </w:rPr>
+        <w:t xml:space="preserve"> Através do link enviado por e-mail</w:t>
+      </w:r>
+      <w:r>
+        <w:rPr>
+          <w:rFonts w:ascii="Arial" w:eastAsiaTheme="minorHAnsi" w:hAnsi="Arial" w:cs="Arial"/>
+          <w:color w:val="000000" w:themeColor="text1"/>
+          <w:lang w:eastAsia="en-US"/>
+        </w:rPr>
+        <w:t>,</w:t>
+      </w:r>
+      <w:r>
+        <w:rPr>
+          <w:rFonts w:ascii="Arial" w:eastAsiaTheme="minorHAnsi" w:hAnsi="Arial" w:cs="Arial"/>
+          <w:color w:val="000000" w:themeColor="text1"/>
+          <w:lang w:eastAsia="en-US"/>
+        </w:rPr>
+        <w:t xml:space="preserve"> </w:t>
+      </w:r>
+      <w:r>
+        <w:rPr>
+          <w:rFonts w:ascii="Arial" w:eastAsiaTheme="minorHAnsi" w:hAnsi="Arial" w:cs="Arial"/>
+          <w:color w:val="000000" w:themeColor="text1"/>
+          <w:lang w:eastAsia="en-US"/>
+        </w:rPr>
+        <w:t>o usuário reclamante poderá consultar as atualizações referente ao seu protocolo de atendimento</w:t>
+      </w:r>
+      <w:r>
+        <w:rPr>
+          <w:rFonts w:ascii="Arial" w:eastAsiaTheme="minorHAnsi" w:hAnsi="Arial" w:cs="Arial"/>
+          <w:color w:val="000000" w:themeColor="text1"/>
+          <w:lang w:eastAsia="en-US"/>
+        </w:rPr>
+        <w:t>. O diferencial técnico aqui é a transparência: o usuário visualiza a "Categoria Identificada (IA)" e uma linha do tempo que mostra desde a classificação automática até a análise humana, reduzindo a ansiedade sobre o andamento do chamado.</w:t>
+      </w:r>
+    </w:p>
+    <w:p>
+      <w:pPr>
+        <w:pStyle w:val="NormalWeb"/>
+        <w:spacing w:line="360" w:lineRule="auto"/>
+        <w:rPr>
+          <w:rFonts w:ascii="Arial" w:eastAsiaTheme="minorHAnsi" w:hAnsi="Arial" w:cs="Arial"/>
+          <w:color w:val="000000" w:themeColor="text1"/>
+          <w:lang w:eastAsia="en-US"/>
+        </w:rPr>
+      </w:pPr>
+      <w:r>
+        <w:rPr>
+          <w:rFonts w:ascii="Arial" w:eastAsiaTheme="minorHAnsi" w:hAnsi="Arial" w:cs="Arial"/>
+          <w:color w:val="000000" w:themeColor="text1"/>
+          <w:lang w:eastAsia="en-US"/>
+        </w:rPr>
+        <w:lastRenderedPageBreak/>
+        <w:drawing>
+          <wp:inline distT="0" distB="0" distL="0" distR="0" wp14:anchorId="5C7F092A" wp14:editId="1F2BE145">
+            <wp:extent cx="4208458" cy="5172075"/>
+            <wp:effectExtent l="0" t="0" r="1905" b="0"/>
+            <wp:docPr id="335436457" name="Imagem 1" descr="Uma imagem com texto, captura de ecrã, Tipo de letra, design&#10;&#10;Os conteúdos gerados por IA podem estar incorretos."/>
+            <wp:cNvGraphicFramePr>
+              <a:graphicFrameLocks xmlns:a="http://schemas.openxmlformats.org/drawingml/2006/main" noChangeAspect="1"/>
+            </wp:cNvGraphicFramePr>
+            <a:graphic xmlns:a="http://schemas.openxmlformats.org/drawingml/2006/main">
+              <a:graphicData uri="http://schemas.openxmlformats.org/drawingml/2006/picture">
+                <pic:pic xmlns:pic="http://schemas.openxmlformats.org/drawingml/2006/picture">
+                  <pic:nvPicPr>
+                    <pic:cNvPr id="335436457" name="Imagem 1" descr="Uma imagem com texto, captura de ecrã, Tipo de letra, design&#10;&#10;Os conteúdos gerados por IA podem estar incorretos."/>
+                    <pic:cNvPicPr/>
+                  </pic:nvPicPr>
+                  <pic:blipFill>
+                    <a:blip r:embed="rId19"/>
+                    <a:stretch>
+                      <a:fillRect/>
+                    </a:stretch>
+                  </pic:blipFill>
+                  <pic:spPr>
+                    <a:xfrm>
+                      <a:off x="0" y="0"/>
+                      <a:ext cx="4264622" cy="5241099"/>
+                    </a:xfrm>
+                    <a:prstGeom prst="rect">
+                      <a:avLst/>
+                    </a:prstGeom>
+                  </pic:spPr>
+                </pic:pic>
+              </a:graphicData>
+            </a:graphic>
+          </wp:inline>
+        </w:drawing>
+      </w:r>
+    </w:p>
+    <w:p>
+      <w:pPr>
+        <w:pStyle w:val="NormalWeb"/>
+        <w:spacing w:line="360" w:lineRule="auto"/>
+        <w:rPr>
+          <w:rFonts w:ascii="Arial" w:eastAsiaTheme="minorHAnsi" w:hAnsi="Arial" w:cs="Arial"/>
+          <w:color w:val="000000" w:themeColor="text1"/>
+          <w:lang w:eastAsia="en-US"/>
+        </w:rPr>
+      </w:pPr>
+      <w:r>
+        <w:rPr>
+          <w:rFonts w:ascii="Arial" w:eastAsiaTheme="minorHAnsi" w:hAnsi="Arial" w:cs="Arial"/>
+          <w:i/>
+          <w:iCs/>
+          <w:color w:val="000000" w:themeColor="text1"/>
+          <w:sz w:val="20"/>
+          <w:szCs w:val="20"/>
+          <w:lang w:eastAsia="en-US"/>
+        </w:rPr>
+        <w:t>Fonte: Elaborado pelo autor (2025).</w:t>
+      </w:r>
+    </w:p>
+    <w:p>
+      <w:pPr>
+        <w:pStyle w:val="Ttulo2"/>
+      </w:pPr>
+      <w:r>
+        <w:t>6.2. Interfaces Administrativas</w:t>
+      </w:r>
+    </w:p>
+    <w:p>
+      <w:pPr>
+        <w:pStyle w:val="NormalWeb"/>
+        <w:spacing w:line="360" w:lineRule="auto"/>
+        <w:rPr>
+          <w:rFonts w:ascii="Arial" w:eastAsiaTheme="minorHAnsi" w:hAnsi="Arial" w:cs="Arial"/>
+          <w:color w:val="000000" w:themeColor="text1"/>
+          <w:lang w:eastAsia="en-US"/>
+        </w:rPr>
+      </w:pPr>
+      <w:r>
+        <w:rPr>
+          <w:rFonts w:ascii="Arial" w:eastAsiaTheme="minorHAnsi" w:hAnsi="Arial" w:cs="Arial"/>
+          <w:color w:val="000000" w:themeColor="text1"/>
+          <w:lang w:eastAsia="en-US"/>
+        </w:rPr>
+        <w:t>O ambiente administrativo foi projetado para maximizar a produtividade do atendente, utilizando a classificação prévia da IA para organizar o fluxo de trabalho.</w:t>
+      </w:r>
+    </w:p>
+    <w:p>
+      <w:pPr>
+        <w:pStyle w:val="NormalWeb"/>
+        <w:spacing w:line="360" w:lineRule="auto"/>
+        <w:rPr>
+          <w:rFonts w:ascii="Arial" w:eastAsiaTheme="minorHAnsi" w:hAnsi="Arial" w:cs="Arial"/>
+          <w:color w:val="000000" w:themeColor="text1"/>
+          <w:lang w:eastAsia="en-US"/>
+        </w:rPr>
+      </w:pPr>
+      <w:r>
+        <w:rPr>
+          <w:rFonts w:ascii="Arial" w:eastAsiaTheme="minorHAnsi" w:hAnsi="Arial" w:cs="Arial"/>
+          <w:b/>
+          <w:bCs/>
+          <w:color w:val="000000" w:themeColor="text1"/>
+          <w:lang w:eastAsia="en-US"/>
+        </w:rPr>
+        <w:t xml:space="preserve">Figura </w:t>
+      </w:r>
+      <w:r>
+        <w:rPr>
+          <w:rFonts w:ascii="Arial" w:eastAsiaTheme="minorHAnsi" w:hAnsi="Arial" w:cs="Arial"/>
+          <w:b/>
+          <w:bCs/>
+          <w:color w:val="000000" w:themeColor="text1"/>
+          <w:lang w:eastAsia="en-US"/>
+        </w:rPr>
+        <w:t>6</w:t>
+      </w:r>
+      <w:r>
+        <w:rPr>
+          <w:rFonts w:ascii="Arial" w:eastAsiaTheme="minorHAnsi" w:hAnsi="Arial" w:cs="Arial"/>
+          <w:color w:val="000000" w:themeColor="text1"/>
+          <w:lang w:eastAsia="en-US"/>
+        </w:rPr>
+        <w:t xml:space="preserve"> – Login Administrativo</w:t>
+      </w:r>
+      <w:r>
+        <w:rPr>
+          <w:rFonts w:ascii="Arial" w:eastAsiaTheme="minorHAnsi" w:hAnsi="Arial" w:cs="Arial"/>
+          <w:color w:val="000000" w:themeColor="text1"/>
+          <w:lang w:eastAsia="en-US"/>
+        </w:rPr>
+        <w:t>:</w:t>
+      </w:r>
+      <w:r>
+        <w:rPr>
+          <w:rFonts w:ascii="Arial" w:eastAsiaTheme="minorHAnsi" w:hAnsi="Arial" w:cs="Arial"/>
+          <w:color w:val="000000" w:themeColor="text1"/>
+          <w:lang w:eastAsia="en-US"/>
+        </w:rPr>
+        <w:t xml:space="preserve"> Tela de controle de acesso para garantir que apenas funcionários autorizados acessem o painel de gestão, garantindo a segurança das informações</w:t>
+      </w:r>
+      <w:r>
+        <w:rPr>
+          <w:rFonts w:ascii="Arial" w:eastAsiaTheme="minorHAnsi" w:hAnsi="Arial" w:cs="Arial"/>
+          <w:color w:val="000000" w:themeColor="text1"/>
+          <w:lang w:eastAsia="en-US"/>
+        </w:rPr>
+        <w:t>.</w:t>
+      </w:r>
+    </w:p>
+    <w:p>
+      <w:pPr>
+        <w:pStyle w:val="NormalWeb"/>
+        <w:spacing w:line="360" w:lineRule="auto"/>
+        <w:rPr>
+          <w:rFonts w:ascii="Arial" w:eastAsiaTheme="minorHAnsi" w:hAnsi="Arial" w:cs="Arial"/>
+          <w:color w:val="000000" w:themeColor="text1"/>
+          <w:lang w:eastAsia="en-US"/>
+        </w:rPr>
+      </w:pPr>
+      <w:r>
+        <w:rPr>
+          <w:rFonts w:ascii="Arial" w:eastAsiaTheme="minorHAnsi" w:hAnsi="Arial" w:cs="Arial"/>
+          <w:color w:val="000000" w:themeColor="text1"/>
+          <w:lang w:eastAsia="en-US"/>
+        </w:rPr>
+        <w:lastRenderedPageBreak/>
+        <w:drawing>
+          <wp:inline distT="0" distB="0" distL="0" distR="0" wp14:anchorId="301E2F29" wp14:editId="646E27DD">
+            <wp:extent cx="4629796" cy="5563376"/>
+            <wp:effectExtent l="0" t="0" r="0" b="0"/>
+            <wp:docPr id="659810967" name="Imagem 1" descr="Uma imagem com texto, captura de ecrã, Tipo de letra, logótipo&#10;&#10;Os conteúdos gerados por IA podem estar incorretos."/>
+            <wp:cNvGraphicFramePr>
+              <a:graphicFrameLocks xmlns:a="http://schemas.openxmlformats.org/drawingml/2006/main" noChangeAspect="1"/>
+            </wp:cNvGraphicFramePr>
+            <a:graphic xmlns:a="http://schemas.openxmlformats.org/drawingml/2006/main">
+              <a:graphicData uri="http://schemas.openxmlformats.org/drawingml/2006/picture">
+                <pic:pic xmlns:pic="http://schemas.openxmlformats.org/drawingml/2006/picture">
+                  <pic:nvPicPr>
+                    <pic:cNvPr id="659810967" name="Imagem 1" descr="Uma imagem com texto, captura de ecrã, Tipo de letra, logótipo&#10;&#10;Os conteúdos gerados por IA podem estar incorretos."/>
+                    <pic:cNvPicPr/>
+                  </pic:nvPicPr>
+                  <pic:blipFill>
+                    <a:blip r:embed="rId20"/>
+                    <a:stretch>
+                      <a:fillRect/>
+                    </a:stretch>
+                  </pic:blipFill>
+                  <pic:spPr>
+                    <a:xfrm>
+                      <a:off x="0" y="0"/>
+                      <a:ext cx="4629796" cy="5563376"/>
+                    </a:xfrm>
+                    <a:prstGeom prst="rect">
+                      <a:avLst/>
+                    </a:prstGeom>
+                  </pic:spPr>
+                </pic:pic>
+              </a:graphicData>
+            </a:graphic>
+          </wp:inline>
+        </w:drawing>
+      </w:r>
+    </w:p>
+    <w:p>
+      <w:pPr>
+        <w:pStyle w:val="NormalWeb"/>
+        <w:spacing w:line="360" w:lineRule="auto"/>
+        <w:rPr>
+          <w:rFonts w:ascii="Arial" w:eastAsiaTheme="minorHAnsi" w:hAnsi="Arial" w:cs="Arial"/>
+          <w:i/>
+          <w:iCs/>
+          <w:color w:val="000000" w:themeColor="text1"/>
+          <w:sz w:val="20"/>
+          <w:szCs w:val="20"/>
+          <w:lang w:eastAsia="en-US"/>
+        </w:rPr>
+      </w:pPr>
+      <w:r>
+        <w:rPr>
+          <w:rFonts w:ascii="Arial" w:eastAsiaTheme="minorHAnsi" w:hAnsi="Arial" w:cs="Arial"/>
+          <w:i/>
+          <w:iCs/>
+          <w:color w:val="000000" w:themeColor="text1"/>
+          <w:sz w:val="20"/>
+          <w:szCs w:val="20"/>
+          <w:lang w:eastAsia="en-US"/>
+        </w:rPr>
+        <w:t>Fonte: Elaborado pelo autor (2025).</w:t>
+      </w:r>
+    </w:p>
+    <w:p>
+      <w:pPr>
+        <w:pStyle w:val="NormalWeb"/>
+        <w:spacing w:line="360" w:lineRule="auto"/>
+        <w:rPr>
+          <w:rFonts w:ascii="Arial" w:eastAsiaTheme="minorHAnsi" w:hAnsi="Arial" w:cs="Arial"/>
+          <w:color w:val="000000" w:themeColor="text1"/>
+          <w:lang w:eastAsia="en-US"/>
+        </w:rPr>
+      </w:pPr>
+      <w:r>
+        <w:rPr>
+          <w:rFonts w:ascii="Arial" w:eastAsiaTheme="minorHAnsi" w:hAnsi="Arial" w:cs="Arial"/>
+          <w:b/>
+          <w:bCs/>
+          <w:color w:val="000000" w:themeColor="text1"/>
+          <w:lang w:eastAsia="en-US"/>
+        </w:rPr>
+        <w:lastRenderedPageBreak/>
+        <w:drawing>
+          <wp:anchor distT="0" distB="0" distL="114300" distR="114300" simplePos="0" relativeHeight="251663360" behindDoc="0" locked="0" layoutInCell="1" allowOverlap="1" wp14:anchorId="4451AC94" wp14:editId="6534F230">
+            <wp:simplePos x="0" y="0"/>
+            <wp:positionH relativeFrom="page">
+              <wp:align>center</wp:align>
+            </wp:positionH>
+            <wp:positionV relativeFrom="margin">
+              <wp:posOffset>1906905</wp:posOffset>
+            </wp:positionV>
+            <wp:extent cx="7235825" cy="3470275"/>
+            <wp:effectExtent l="0" t="0" r="3175" b="0"/>
+            <wp:wrapSquare wrapText="bothSides"/>
+            <wp:docPr id="659607715" name="Imagem 1" descr="Uma imagem com texto, captura de ecrã, software, Ícone de computador&#10;&#10;Os conteúdos gerados por IA podem estar incorretos."/>
+            <wp:cNvGraphicFramePr>
+              <a:graphicFrameLocks xmlns:a="http://schemas.openxmlformats.org/drawingml/2006/main" noChangeAspect="1"/>
+            </wp:cNvGraphicFramePr>
+            <a:graphic xmlns:a="http://schemas.openxmlformats.org/drawingml/2006/main">
+              <a:graphicData uri="http://schemas.openxmlformats.org/drawingml/2006/picture">
+                <pic:pic xmlns:pic="http://schemas.openxmlformats.org/drawingml/2006/picture">
+                  <pic:nvPicPr>
+                    <pic:cNvPr id="659607715" name="Imagem 1" descr="Uma imagem com texto, captura de ecrã, software, Ícone de computador&#10;&#10;Os conteúdos gerados por IA podem estar incorretos."/>
+                    <pic:cNvPicPr/>
+                  </pic:nvPicPr>
+                  <pic:blipFill>
+                    <a:blip r:embed="rId21" cstate="print">
+                      <a:extLst>
+                        <a:ext uri="{28A0092B-C50C-407E-A947-70E740481C1C}">
+                          <a14:useLocalDpi xmlns:a14="http://schemas.microsoft.com/office/drawing/2010/main" val="0"/>
+                        </a:ext>
+                      </a:extLst>
+                    </a:blip>
+                    <a:stretch>
+                      <a:fillRect/>
+                    </a:stretch>
+                  </pic:blipFill>
+                  <pic:spPr>
+                    <a:xfrm>
+                      <a:off x="0" y="0"/>
+                      <a:ext cx="7235825" cy="3470275"/>
+                    </a:xfrm>
+                    <a:prstGeom prst="rect">
+                      <a:avLst/>
+                    </a:prstGeom>
+                  </pic:spPr>
+                </pic:pic>
+              </a:graphicData>
+            </a:graphic>
+            <wp14:sizeRelH relativeFrom="margin">
+              <wp14:pctWidth>0</wp14:pctWidth>
+            </wp14:sizeRelH>
+            <wp14:sizeRelV relativeFrom="margin">
+              <wp14:pctHeight>0</wp14:pctHeight>
+            </wp14:sizeRelV>
+          </wp:anchor>
+        </w:drawing>
+      </w:r>
+      <w:r>
+        <w:rPr>
+          <w:rFonts w:ascii="Arial" w:eastAsiaTheme="minorHAnsi" w:hAnsi="Arial" w:cs="Arial"/>
+          <w:b/>
+          <w:bCs/>
+          <w:color w:val="000000" w:themeColor="text1"/>
+          <w:lang w:eastAsia="en-US"/>
+        </w:rPr>
+        <w:t xml:space="preserve">Figura </w:t>
+      </w:r>
+      <w:r>
+        <w:rPr>
+          <w:rFonts w:ascii="Arial" w:eastAsiaTheme="minorHAnsi" w:hAnsi="Arial" w:cs="Arial"/>
+          <w:b/>
+          <w:bCs/>
+          <w:color w:val="000000" w:themeColor="text1"/>
+          <w:lang w:eastAsia="en-US"/>
+        </w:rPr>
+        <w:t>7</w:t>
+      </w:r>
+      <w:r>
+        <w:rPr>
+          <w:rFonts w:ascii="Arial" w:eastAsiaTheme="minorHAnsi" w:hAnsi="Arial" w:cs="Arial"/>
+          <w:color w:val="000000" w:themeColor="text1"/>
+          <w:lang w:eastAsia="en-US"/>
+        </w:rPr>
+        <w:t xml:space="preserve"> – Dashboard de Gestão de Reclamações</w:t>
+      </w:r>
+      <w:r>
+        <w:rPr>
+          <w:rFonts w:ascii="Arial" w:eastAsiaTheme="minorHAnsi" w:hAnsi="Arial" w:cs="Arial"/>
+          <w:color w:val="000000" w:themeColor="text1"/>
+          <w:lang w:eastAsia="en-US"/>
+        </w:rPr>
+        <w:t>:</w:t>
+      </w:r>
+      <w:r>
+        <w:rPr>
+          <w:rFonts w:ascii="Arial" w:eastAsiaTheme="minorHAnsi" w:hAnsi="Arial" w:cs="Arial"/>
+          <w:color w:val="000000" w:themeColor="text1"/>
+          <w:lang w:eastAsia="en-US"/>
+        </w:rPr>
+        <w:t xml:space="preserve"> Esta é a visão principal do atendente. As reclamações são apresentadas em formato de lista, ordenadas cronologicamente. O destaque desta interface é a coluna "Classificação (IA)", que exibe visualmente a categoria (ex: Logística, Financeiro) já atribuída pelo modelo de linguagem, permitindo que o atendente filtre e priorize tickets sem precisar ler o conteúdo de cada um individualmente.</w:t>
+      </w:r>
+    </w:p>
+    <w:p>
+      <w:pPr>
+        <w:pStyle w:val="NormalWeb"/>
+        <w:spacing w:line="360" w:lineRule="auto"/>
+        <w:rPr>
+          <w:rFonts w:ascii="Arial" w:eastAsiaTheme="minorHAnsi" w:hAnsi="Arial" w:cs="Arial"/>
+          <w:i/>
+          <w:iCs/>
+          <w:color w:val="000000" w:themeColor="text1"/>
+          <w:sz w:val="20"/>
+          <w:szCs w:val="20"/>
+          <w:lang w:eastAsia="en-US"/>
+        </w:rPr>
+      </w:pPr>
+    </w:p>
+    <w:p>
+      <w:pPr>
+        <w:pStyle w:val="NormalWeb"/>
+        <w:spacing w:line="360" w:lineRule="auto"/>
+        <w:rPr>
+          <w:rFonts w:ascii="Arial" w:eastAsiaTheme="minorHAnsi" w:hAnsi="Arial" w:cs="Arial"/>
+          <w:i/>
+          <w:iCs/>
+          <w:color w:val="000000" w:themeColor="text1"/>
+          <w:sz w:val="20"/>
+          <w:szCs w:val="20"/>
+          <w:lang w:eastAsia="en-US"/>
+        </w:rPr>
+      </w:pPr>
+      <w:r>
+        <w:rPr>
+          <w:rFonts w:ascii="Arial" w:eastAsiaTheme="minorHAnsi" w:hAnsi="Arial" w:cs="Arial"/>
+          <w:i/>
+          <w:iCs/>
+          <w:color w:val="000000" w:themeColor="text1"/>
+          <w:sz w:val="20"/>
+          <w:szCs w:val="20"/>
+          <w:lang w:eastAsia="en-US"/>
+        </w:rPr>
+        <w:t>Fonte: Elaborado pelo autor (2025).</w:t>
+      </w:r>
+    </w:p>
+    <w:p>
+      <w:pPr>
+        <w:pStyle w:val="NormalWeb"/>
+        <w:spacing w:line="360" w:lineRule="auto"/>
+        <w:rPr>
+          <w:rFonts w:ascii="Arial" w:eastAsiaTheme="minorHAnsi" w:hAnsi="Arial" w:cs="Arial"/>
+          <w:color w:val="000000" w:themeColor="text1"/>
+          <w:lang w:eastAsia="en-US"/>
+        </w:rPr>
+      </w:pPr>
+      <w:r>
+        <w:rPr>
+          <w:rFonts w:ascii="Arial" w:eastAsiaTheme="minorHAnsi" w:hAnsi="Arial" w:cs="Arial"/>
+          <w:b/>
+          <w:bCs/>
+          <w:color w:val="000000" w:themeColor="text1"/>
+          <w:lang w:eastAsia="en-US"/>
+        </w:rPr>
+        <w:t xml:space="preserve">Figura </w:t>
+      </w:r>
+      <w:r>
+        <w:rPr>
+          <w:rFonts w:ascii="Arial" w:eastAsiaTheme="minorHAnsi" w:hAnsi="Arial" w:cs="Arial"/>
+          <w:b/>
+          <w:bCs/>
+          <w:color w:val="000000" w:themeColor="text1"/>
+          <w:lang w:eastAsia="en-US"/>
+        </w:rPr>
+        <w:t>8</w:t>
+      </w:r>
+      <w:r>
+        <w:rPr>
+          <w:rFonts w:ascii="Arial" w:eastAsiaTheme="minorHAnsi" w:hAnsi="Arial" w:cs="Arial"/>
+          <w:color w:val="000000" w:themeColor="text1"/>
+          <w:lang w:eastAsia="en-US"/>
+        </w:rPr>
+        <w:t xml:space="preserve"> – Detalhes do Chamado e Resolução</w:t>
+      </w:r>
+      <w:r>
+        <w:rPr>
+          <w:rFonts w:ascii="Arial" w:eastAsiaTheme="minorHAnsi" w:hAnsi="Arial" w:cs="Arial"/>
+          <w:color w:val="000000" w:themeColor="text1"/>
+          <w:lang w:eastAsia="en-US"/>
+        </w:rPr>
+        <w:t>:</w:t>
+      </w:r>
+      <w:r>
+        <w:rPr>
+          <w:rFonts w:ascii="Arial" w:eastAsiaTheme="minorHAnsi" w:hAnsi="Arial" w:cs="Arial"/>
+          <w:color w:val="000000" w:themeColor="text1"/>
+          <w:lang w:eastAsia="en-US"/>
+        </w:rPr>
+        <w:t xml:space="preserve"> Ao acessar um ticket específico, o atendente tem uma visão dividida. À esquerda, o relato completo do cliente e a área para resolução. À direita, um painel dedicado à "Análise da IA", confirmando a categoria sugerida. Nesta tela, o atendente pode validar a classificação e alterar o status para "Finalizado", encerrando o ciclo de atendimento.</w:t>
+      </w:r>
+    </w:p>
+    <w:p>
+      <w:pPr>
+        <w:pStyle w:val="NormalWeb"/>
+        <w:spacing w:line="360" w:lineRule="auto"/>
+        <w:rPr>
+          <w:rFonts w:ascii="Arial" w:eastAsiaTheme="minorHAnsi" w:hAnsi="Arial" w:cs="Arial"/>
+          <w:color w:val="000000" w:themeColor="text1"/>
+          <w:lang w:eastAsia="en-US"/>
+        </w:rPr>
+      </w:pPr>
+      <w:r>
+        <w:rPr>
+          <w:rFonts w:ascii="Arial" w:eastAsiaTheme="minorHAnsi" w:hAnsi="Arial" w:cs="Arial"/>
+          <w:color w:val="000000" w:themeColor="text1"/>
+          <w:lang w:eastAsia="en-US"/>
+        </w:rPr>
+        <w:lastRenderedPageBreak/>
+        <w:drawing>
+          <wp:anchor distT="0" distB="0" distL="114300" distR="114300" simplePos="0" relativeHeight="251664384" behindDoc="1" locked="0" layoutInCell="1" allowOverlap="1" wp14:anchorId="18A54CD2" wp14:editId="17C3166B">
+            <wp:simplePos x="0" y="0"/>
+            <wp:positionH relativeFrom="page">
+              <wp:posOffset>607695</wp:posOffset>
+            </wp:positionH>
+            <wp:positionV relativeFrom="paragraph">
+              <wp:posOffset>209550</wp:posOffset>
+            </wp:positionV>
+            <wp:extent cx="6497698" cy="3691890"/>
+            <wp:effectExtent l="0" t="0" r="0" b="3810"/>
+            <wp:wrapTight wrapText="bothSides">
+              <wp:wrapPolygon edited="0">
+                <wp:start x="0" y="0"/>
+                <wp:lineTo x="0" y="21511"/>
+                <wp:lineTo x="21532" y="21511"/>
+                <wp:lineTo x="21532" y="0"/>
+                <wp:lineTo x="0" y="0"/>
+              </wp:wrapPolygon>
+            </wp:wrapTight>
+            <wp:docPr id="752373648" name="Imagem 1" descr="Uma imagem com texto, captura de ecrã, Tipo de letra, número&#10;&#10;Os conteúdos gerados por IA podem estar incorretos."/>
+            <wp:cNvGraphicFramePr>
+              <a:graphicFrameLocks xmlns:a="http://schemas.openxmlformats.org/drawingml/2006/main" noChangeAspect="1"/>
+            </wp:cNvGraphicFramePr>
+            <a:graphic xmlns:a="http://schemas.openxmlformats.org/drawingml/2006/main">
+              <a:graphicData uri="http://schemas.openxmlformats.org/drawingml/2006/picture">
+                <pic:pic xmlns:pic="http://schemas.openxmlformats.org/drawingml/2006/picture">
+                  <pic:nvPicPr>
+                    <pic:cNvPr id="752373648" name="Imagem 1" descr="Uma imagem com texto, captura de ecrã, Tipo de letra, número&#10;&#10;Os conteúdos gerados por IA podem estar incorretos."/>
+                    <pic:cNvPicPr/>
+                  </pic:nvPicPr>
+                  <pic:blipFill>
+                    <a:blip r:embed="rId22">
+                      <a:extLst>
+                        <a:ext uri="{28A0092B-C50C-407E-A947-70E740481C1C}">
+                          <a14:useLocalDpi xmlns:a14="http://schemas.microsoft.com/office/drawing/2010/main" val="0"/>
+                        </a:ext>
+                      </a:extLst>
+                    </a:blip>
+                    <a:stretch>
+                      <a:fillRect/>
+                    </a:stretch>
+                  </pic:blipFill>
+                  <pic:spPr>
+                    <a:xfrm>
+                      <a:off x="0" y="0"/>
+                      <a:ext cx="6497698" cy="3691890"/>
+                    </a:xfrm>
+                    <a:prstGeom prst="rect">
+                      <a:avLst/>
+                    </a:prstGeom>
+                  </pic:spPr>
+                </pic:pic>
+              </a:graphicData>
+            </a:graphic>
+          </wp:anchor>
+        </w:drawing>
+      </w:r>
+    </w:p>
+    <w:p>
+      <w:pPr>
+        <w:pStyle w:val="NormalWeb"/>
+        <w:spacing w:line="360" w:lineRule="auto"/>
+        <w:rPr>
+          <w:rFonts w:ascii="Arial" w:eastAsiaTheme="minorHAnsi" w:hAnsi="Arial" w:cs="Arial"/>
+          <w:i/>
+          <w:iCs/>
+          <w:color w:val="000000" w:themeColor="text1"/>
+          <w:sz w:val="20"/>
+          <w:szCs w:val="20"/>
+          <w:lang w:eastAsia="en-US"/>
+        </w:rPr>
+      </w:pPr>
+      <w:r>
+        <w:rPr>
+          <w:rFonts w:ascii="Arial" w:eastAsiaTheme="minorHAnsi" w:hAnsi="Arial" w:cs="Arial"/>
+          <w:i/>
+          <w:iCs/>
+          <w:color w:val="000000" w:themeColor="text1"/>
+          <w:sz w:val="20"/>
+          <w:szCs w:val="20"/>
+          <w:lang w:eastAsia="en-US"/>
+        </w:rPr>
+        <w:t>Fonte: Elaborado pelo autor (2025).</w:t>
       </w:r>
     </w:p>
     <w:p>
@@ -7459,9 +8566,7 @@
           </w14:textFill>
         </w:rPr>
       </w:pPr>
-      <w:bookmarkStart w:id="29" w:name="_Toc215683692"/>
-      <w:r>
-        <w:lastRenderedPageBreak/>
+      <w:r>
         <w:t>Arquitetura de Software</w:t>
       </w:r>
       <w:bookmarkEnd w:id="29"/>
@@ -8099,7 +9204,7 @@
       <w:r>
         <w:t xml:space="preserve">. 2024. Disponível em: </w:t>
       </w:r>
-      <w:hyperlink r:id="rId17" w:tgtFrame="_blank" w:history="1">
+      <w:hyperlink r:id="rId23" w:tgtFrame="_blank" w:history="1">
         <w:r>
           <w:rPr>
             <w:rStyle w:val="Hiperligao"/>
@@ -8133,7 +9238,7 @@
       <w:r>
         <w:t xml:space="preserve">: estratégias para melhoria. 2024. Disponível em: </w:t>
       </w:r>
-      <w:hyperlink r:id="rId18" w:tgtFrame="_blank" w:history="1">
+      <w:hyperlink r:id="rId24" w:tgtFrame="_blank" w:history="1">
         <w:r>
           <w:rPr>
             <w:rStyle w:val="Hiperligao"/>
@@ -8167,7 +9272,7 @@
       <w:r>
         <w:t xml:space="preserve">. Intercom, 2024. Disponível em: </w:t>
       </w:r>
-      <w:hyperlink r:id="rId19" w:tgtFrame="_blank" w:history="1">
+      <w:hyperlink r:id="rId25" w:tgtFrame="_blank" w:history="1">
         <w:r>
           <w:rPr>
             <w:rStyle w:val="Hiperligao"/>
@@ -8201,7 +9306,7 @@
       <w:r>
         <w:t xml:space="preserve">: uso no atendimento ao cliente. 2025. Disponível em: </w:t>
       </w:r>
-      <w:hyperlink r:id="rId20" w:tgtFrame="_blank" w:history="1">
+      <w:hyperlink r:id="rId26" w:tgtFrame="_blank" w:history="1">
         <w:r>
           <w:rPr>
             <w:rStyle w:val="Hiperligao"/>
@@ -8235,7 +9340,7 @@
       <w:r>
         <w:t xml:space="preserve">: 6th Edition. Salesforce, 2024. Disponível em: </w:t>
       </w:r>
-      <w:hyperlink r:id="rId21" w:tgtFrame="_blank" w:history="1">
+      <w:hyperlink r:id="rId27" w:tgtFrame="_blank" w:history="1">
         <w:r>
           <w:rPr>
             <w:rStyle w:val="Hiperligao"/>
@@ -8269,7 +9374,7 @@
       <w:r>
         <w:t xml:space="preserve">: What It Is &amp; How It Boosts Customer Support. 2025. Disponível em: </w:t>
       </w:r>
-      <w:hyperlink r:id="rId22" w:tgtFrame="_blank" w:history="1">
+      <w:hyperlink r:id="rId28" w:tgtFrame="_blank" w:history="1">
         <w:r>
           <w:rPr>
             <w:rStyle w:val="Hiperligao"/>
@@ -8303,7 +9408,7 @@
       <w:r>
         <w:t xml:space="preserve">: unlock the power of intelligent CX. Zendesk, 2024. Disponível em: </w:t>
       </w:r>
-      <w:hyperlink r:id="rId23" w:tgtFrame="_blank" w:history="1">
+      <w:hyperlink r:id="rId29" w:tgtFrame="_blank" w:history="1">
         <w:r>
           <w:rPr>
             <w:rStyle w:val="Hiperligao"/>
@@ -8380,7 +9485,7 @@
           <w:noProof/>
         </w:rPr>
         <w:drawing>
-          <wp:anchor distT="0" distB="0" distL="114300" distR="114300" simplePos="0" relativeHeight="251660288" behindDoc="1" locked="0" layoutInCell="1" allowOverlap="1" wp14:anchorId="779F6741" wp14:editId="2D9F026F">
+          <wp:anchor distT="0" distB="0" distL="114300" distR="114300" simplePos="0" relativeHeight="251660288" behindDoc="1" locked="0" layoutInCell="1" allowOverlap="1" wp14:anchorId="779F6741" wp14:editId="5E369F73">
             <wp:simplePos x="0" y="0"/>
             <wp:positionH relativeFrom="page">
               <wp:align>center</wp:align>
@@ -8411,7 +9516,7 @@
                     <pic:cNvPicPr/>
                   </pic:nvPicPr>
                   <pic:blipFill>
-                    <a:blip r:embed="rId24" cstate="print">
+                    <a:blip r:embed="rId30" cstate="print">
                       <a:extLst>
                         <a:ext uri="{28A0092B-C50C-407E-A947-70E740481C1C}">
                           <a14:useLocalDpi xmlns:a14="http://schemas.microsoft.com/office/drawing/2010/main" val="0"/>
@@ -14334,7 +15439,6 @@
     <w:name w:val="Normal (Web)"/>
     <w:basedOn w:val="Normal"/>
     <w:uiPriority w:val="99"/>
-    <w:semiHidden/>
     <w:unhideWhenUsed/>
     <w:rsid w:val="00FB3924"/>
     <w:pPr>
@@ -14408,6 +15512,19 @@
     <w:rPr>
       <w:color w:val="954F72" w:themeColor="followedHyperlink"/>
       <w:u w:val="single"/>
+    </w:rPr>
+  </w:style>
+  <w:style w:type="character" w:styleId="CdigoHTML">
+    <w:name w:val="HTML Code"/>
+    <w:basedOn w:val="Tipodeletrapredefinidodopargrafo"/>
+    <w:uiPriority w:val="99"/>
+    <w:semiHidden/>
+    <w:unhideWhenUsed/>
+    <w:rsid w:val="005256FF"/>
+    <w:rPr>
+      <w:rFonts w:ascii="Courier New" w:eastAsia="Times New Roman" w:hAnsi="Courier New" w:cs="Courier New"/>
+      <w:sz w:val="20"/>
+      <w:szCs w:val="20"/>
     </w:rPr>
   </w:style>
 </w:styles>

</xml_diff>

<commit_message>
Ajustes apontados pelo orientador pt1
</commit_message>
<xml_diff>
--- a/TCC IA GEN. PARA CLASSIFICACAO DE RECLAMACOES PUCRS.docx
+++ b/TCC IA GEN. PARA CLASSIFICACAO DE RECLAMACOES PUCRS.docx
@@ -713,14 +713,6 @@
               <w:color w:val="2F5496" w:themeColor="accent1" w:themeShade="BF"/>
               <w:sz w:val="24"/>
               <w:szCs w:val="24"/>
-              <w14:textFill>
-                <w14:solidFill>
-                  <w14:schemeClr w14:val="accent1">
-                    <w14:lumMod w14:val="75000"/>
-                    <w14:lumMod w14:val="75000"/>
-                  </w14:schemeClr>
-                </w14:solidFill>
-              </w14:textFill>
             </w:rPr>
           </w:pPr>
         </w:p>
@@ -3863,78 +3855,22 @@
       <w:pPr>
         <w:pStyle w:val="CorpodoTexto"/>
         <w:ind w:firstLine="708"/>
-      </w:pPr>
-    </w:p>
-    <w:p>
-      <w:pPr>
-        <w:pStyle w:val="CorpodoTexto"/>
-        <w:ind w:firstLine="708"/>
+        <w:rPr>
+          <w:b/>
+          <w:bCs/>
+        </w:rPr>
       </w:pPr>
     </w:p>
     <w:p>
       <w:pPr>
         <w:pStyle w:val="Estilo1"/>
       </w:pPr>
-      <w:bookmarkStart w:id="4" w:name="_Toc215683667"/>
-      <w:r>
-        <w:t>Diferencial Técnico</w:t>
+      <w:bookmarkStart w:id="4" w:name="_Toc215683668"/>
+      <w:r>
+        <w:lastRenderedPageBreak/>
+        <w:t>Escopo do MVP</w:t>
       </w:r>
       <w:bookmarkEnd w:id="4"/>
-    </w:p>
-    <w:p>
-      <w:pPr>
-        <w:pStyle w:val="CorpodoTexto"/>
-        <w:ind w:firstLine="708"/>
-      </w:pPr>
-      <w:r>
-        <w:t xml:space="preserve">Diferentemente de soluções </w:t>
-      </w:r>
-      <w:r>
-        <w:t>mais antigas</w:t>
-      </w:r>
-      <w:r>
-        <w:t xml:space="preserve"> que </w:t>
-      </w:r>
-      <w:r>
-        <w:t>necessitavam</w:t>
-      </w:r>
-      <w:r>
-        <w:t xml:space="preserve"> o treinamento complexo e custoso de modelos de Machine Learning supervisionados</w:t>
-      </w:r>
-      <w:r>
-        <w:t xml:space="preserve">, </w:t>
-      </w:r>
-      <w:r>
-        <w:t>este MVP</w:t>
-      </w:r>
-      <w:r>
-        <w:t xml:space="preserve"> </w:t>
-      </w:r>
-      <w:r>
-        <w:t>utiliza Large Language Models</w:t>
-      </w:r>
-      <w:r>
-        <w:t xml:space="preserve">, </w:t>
-      </w:r>
-      <w:r>
-        <w:t>acessados via API. Essa abordagem, baseada na engenharia de prompts estruturados, democratiza o acesso à tecnologia de ponta, tornando a implementação viável técnica e financeiramente até mesmo para pequenas empresas que não possuem infraestrutura de dados robusta.</w:t>
-      </w:r>
-    </w:p>
-    <w:p>
-      <w:pPr>
-        <w:pStyle w:val="CorpodoTexto"/>
-        <w:ind w:firstLine="360"/>
-      </w:pPr>
-    </w:p>
-    <w:p>
-      <w:pPr>
-        <w:pStyle w:val="Estilo1"/>
-      </w:pPr>
-      <w:bookmarkStart w:id="5" w:name="_Toc215683668"/>
-      <w:r>
-        <w:t>Escopo do MVP</w:t>
-      </w:r>
-      <w:bookmarkEnd w:id="5"/>
     </w:p>
     <w:p>
       <w:pPr>
@@ -4006,7 +3942,7 @@
       <w:pPr>
         <w:pStyle w:val="Estilo1"/>
       </w:pPr>
-      <w:bookmarkStart w:id="6" w:name="_Toc215683669"/>
+      <w:bookmarkStart w:id="5" w:name="_Toc215683669"/>
       <w:r>
         <w:t>Especificação</w:t>
       </w:r>
@@ -4016,20 +3952,20 @@
       <w:r>
         <w:t>dos requisitos</w:t>
       </w:r>
+      <w:bookmarkEnd w:id="5"/>
+    </w:p>
+    <w:p>
+      <w:pPr>
+        <w:pStyle w:val="Ttulo3"/>
+      </w:pPr>
+      <w:bookmarkStart w:id="6" w:name="_Toc215683670"/>
+      <w:r>
+        <w:t>Requisitos</w:t>
+      </w:r>
+      <w:r>
+        <w:t xml:space="preserve"> de Negócio</w:t>
+      </w:r>
       <w:bookmarkEnd w:id="6"/>
-    </w:p>
-    <w:p>
-      <w:pPr>
-        <w:pStyle w:val="Ttulo3"/>
-      </w:pPr>
-      <w:bookmarkStart w:id="7" w:name="_Toc215683670"/>
-      <w:r>
-        <w:t>Requisitos</w:t>
-      </w:r>
-      <w:r>
-        <w:t xml:space="preserve"> de Negócio</w:t>
-      </w:r>
-      <w:bookmarkEnd w:id="7"/>
     </w:p>
     <w:p>
       <w:pPr>
@@ -4228,20 +4164,14 @@
         </w:rPr>
         <w:t>s.</w:t>
       </w:r>
-    </w:p>
-    <w:p>
-      <w:pPr>
-        <w:pStyle w:val="PargrafodaLista"/>
-        <w:spacing w:line="360" w:lineRule="auto"/>
-        <w:ind w:left="0" w:firstLine="360"/>
-        <w:jc w:val="both"/>
-        <w:rPr>
-          <w:rFonts w:ascii="Arial" w:hAnsi="Arial" w:cs="Arial"/>
-          <w:sz w:val="24"/>
-          <w:szCs w:val="24"/>
-          <w:u w:val="single"/>
-        </w:rPr>
-      </w:pPr>
+      <w:r>
+        <w:rPr>
+          <w:rFonts w:ascii="Arial" w:hAnsi="Arial" w:cs="Arial"/>
+          <w:sz w:val="24"/>
+          <w:szCs w:val="24"/>
+        </w:rPr>
+        <w:t xml:space="preserve"> </w:t>
+      </w:r>
       <w:r>
         <w:rPr>
           <w:rFonts w:ascii="Arial" w:hAnsi="Arial" w:cs="Arial"/>
@@ -4448,7 +4378,6 @@
           <w:sz w:val="24"/>
           <w:szCs w:val="24"/>
         </w:rPr>
-        <w:lastRenderedPageBreak/>
         <w:t>Produto com defeito</w:t>
       </w:r>
     </w:p>
@@ -4687,6 +4616,7 @@
           <w:sz w:val="24"/>
           <w:szCs w:val="24"/>
         </w:rPr>
+        <w:lastRenderedPageBreak/>
         <w:t>Dificuldade em realizar o pagamento</w:t>
       </w:r>
     </w:p>
@@ -4765,7 +4695,13 @@
         <w:t xml:space="preserve">departamento deve ser </w:t>
       </w:r>
       <w:r>
-        <w:t>registradas para ambas as areas solucionar</w:t>
+        <w:t xml:space="preserve">registrada para ambas as </w:t>
+      </w:r>
+      <w:r>
+        <w:t>á</w:t>
+      </w:r>
+      <w:r>
+        <w:t>reas solucionar</w:t>
       </w:r>
       <w:r>
         <w:t>.</w:t>
@@ -4932,14 +4868,14 @@
       <w:pPr>
         <w:pStyle w:val="Ttulo3"/>
       </w:pPr>
-      <w:bookmarkStart w:id="8" w:name="_Toc215683671"/>
+      <w:bookmarkStart w:id="7" w:name="_Toc215683671"/>
       <w:r>
         <w:t>Requisitos</w:t>
       </w:r>
       <w:r>
         <w:t xml:space="preserve"> Funcionais</w:t>
       </w:r>
-      <w:bookmarkEnd w:id="8"/>
+      <w:bookmarkEnd w:id="7"/>
       <w:r>
         <w:t xml:space="preserve"> </w:t>
       </w:r>
@@ -4997,7 +4933,6 @@
           <w:b/>
           <w:bCs/>
         </w:rPr>
-        <w:lastRenderedPageBreak/>
         <w:t>Ingestão e Processamento de Reclamações</w:t>
       </w:r>
     </w:p>
@@ -5060,7 +4995,11 @@
         <w:t xml:space="preserve"> também</w:t>
       </w:r>
       <w:r>
-        <w:t xml:space="preserve"> deve interpretar a intenção do usuário e categorizar o texto recebido em categorias pr</w:t>
+        <w:t xml:space="preserve"> deve interpretar a intenção do usuário e categorizar o </w:t>
+      </w:r>
+      <w:r>
+        <w:lastRenderedPageBreak/>
+        <w:t>texto recebido em categorias pr</w:t>
       </w:r>
       <w:r>
         <w:t>é-</w:t>
@@ -5345,7 +5284,6 @@
           <w:sz w:val="24"/>
           <w:szCs w:val="24"/>
         </w:rPr>
-        <w:lastRenderedPageBreak/>
         <w:t>O Sistema deve identificar quando um registro único tiver mais de uma categorização e realizar a segregação deste ticket para os setores e categorias identificadas, em que o mesmo ticket será registrado para ambos os setores identificados.</w:t>
       </w:r>
     </w:p>
@@ -5425,6 +5363,7 @@
           <w:sz w:val="24"/>
           <w:szCs w:val="24"/>
         </w:rPr>
+        <w:lastRenderedPageBreak/>
         <w:t>Quando o ticket estiver fechado, a tela deverá mostrar a resolução do atendimento.</w:t>
       </w:r>
     </w:p>
@@ -5442,14 +5381,14 @@
       <w:pPr>
         <w:pStyle w:val="Ttulo3"/>
       </w:pPr>
-      <w:bookmarkStart w:id="9" w:name="_Toc215683672"/>
+      <w:bookmarkStart w:id="8" w:name="_Toc215683672"/>
       <w:r>
         <w:t>Requisitos</w:t>
       </w:r>
       <w:r>
         <w:t xml:space="preserve"> Não Funcionais</w:t>
       </w:r>
-      <w:bookmarkEnd w:id="9"/>
+      <w:bookmarkEnd w:id="8"/>
       <w:r>
         <w:t xml:space="preserve"> </w:t>
       </w:r>
@@ -5697,11 +5636,11 @@
           </w14:textFill>
         </w:rPr>
       </w:pPr>
-      <w:bookmarkStart w:id="10" w:name="_Toc215683673"/>
+      <w:bookmarkStart w:id="9" w:name="_Toc215683673"/>
       <w:r>
         <w:t>Objetivos da construção da solução</w:t>
       </w:r>
-      <w:bookmarkEnd w:id="10"/>
+      <w:bookmarkEnd w:id="9"/>
     </w:p>
     <w:p>
       <w:pPr>
@@ -5782,12 +5721,11 @@
       <w:pPr>
         <w:pStyle w:val="Estilo1"/>
       </w:pPr>
-      <w:bookmarkStart w:id="11" w:name="_Toc215683674"/>
-      <w:r>
-        <w:lastRenderedPageBreak/>
+      <w:bookmarkStart w:id="10" w:name="_Toc215683674"/>
+      <w:r>
         <w:t>Objetivos Estratégicos</w:t>
       </w:r>
-      <w:bookmarkEnd w:id="11"/>
+      <w:bookmarkEnd w:id="10"/>
     </w:p>
     <w:p>
       <w:pPr>
@@ -5811,11 +5749,11 @@
       <w:pPr>
         <w:pStyle w:val="Estilo1"/>
       </w:pPr>
-      <w:bookmarkStart w:id="12" w:name="_Toc215683675"/>
+      <w:bookmarkStart w:id="11" w:name="_Toc215683675"/>
       <w:r>
         <w:t>Objetivos Específcos</w:t>
       </w:r>
-      <w:bookmarkEnd w:id="12"/>
+      <w:bookmarkEnd w:id="11"/>
     </w:p>
     <w:p>
       <w:pPr>
@@ -5823,6 +5761,7 @@
         <w:ind w:firstLine="708"/>
       </w:pPr>
       <w:r>
+        <w:lastRenderedPageBreak/>
         <w:t>Para que possamos atingir os resultados esperados, estabelecemos os seguintes alvos:</w:t>
       </w:r>
     </w:p>
@@ -5937,12 +5876,12 @@
           </w14:textFill>
         </w:rPr>
       </w:pPr>
-      <w:bookmarkStart w:id="13" w:name="_Toc215683676"/>
+      <w:bookmarkStart w:id="12" w:name="_Toc215683676"/>
       <w:r>
         <w:lastRenderedPageBreak/>
         <w:t>Elaboração da jornada do usuário</w:t>
       </w:r>
-      <w:bookmarkEnd w:id="13"/>
+      <w:bookmarkEnd w:id="12"/>
     </w:p>
     <w:p>
       <w:pPr>
@@ -6036,11 +5975,11 @@
       <w:pPr>
         <w:pStyle w:val="Estilo1"/>
       </w:pPr>
-      <w:bookmarkStart w:id="14" w:name="_Toc215683677"/>
+      <w:bookmarkStart w:id="13" w:name="_Toc215683677"/>
       <w:r>
         <w:t>Historias do usuário</w:t>
       </w:r>
-      <w:bookmarkEnd w:id="14"/>
+      <w:bookmarkEnd w:id="13"/>
     </w:p>
     <w:p>
       <w:pPr>
@@ -6050,11 +5989,11 @@
           <w:numId w:val="35"/>
         </w:numPr>
       </w:pPr>
-      <w:bookmarkStart w:id="15" w:name="_Toc215683678"/>
+      <w:bookmarkStart w:id="14" w:name="_Toc215683678"/>
       <w:r>
         <w:t>Cliente</w:t>
       </w:r>
-      <w:bookmarkEnd w:id="15"/>
+      <w:bookmarkEnd w:id="14"/>
     </w:p>
     <w:p>
       <w:pPr>
@@ -6065,16 +6004,11 @@
         </w:numPr>
       </w:pPr>
       <w:r>
-        <w:t xml:space="preserve">Como cliente e consumidor de serviços e produtos, gostaria de poder realizar registros de </w:t>
-      </w:r>
-      <w:r>
-        <w:t>reclamações</w:t>
-      </w:r>
-      <w:r>
-        <w:t xml:space="preserve"> </w:t>
-      </w:r>
-      <w:r>
-        <w:t>para comunicar problemas relacionados a minha experiência de forma simples e rápida.</w:t>
+        <w:t>Como cliente, eu gostaria de registrar reclamações sobre minha experiência</w:t>
+      </w:r>
+      <w:r>
+        <w:br/>
+        <w:t>Para comunicar problemas de forma simples e rápida.</w:t>
       </w:r>
     </w:p>
     <w:p>
@@ -6086,10 +6020,14 @@
         </w:numPr>
       </w:pPr>
       <w:r>
-        <w:t>G</w:t>
-      </w:r>
-      <w:r>
-        <w:t>ostaria de deixar registrado meu email para contato dos atendentes.</w:t>
+        <w:t>Como cliente, eu gostaria de cadastrar meu e-mail de contato</w:t>
+      </w:r>
+      <w:r>
+        <w:br/>
+        <w:t>Para receber retornos e comunicados dos atendentes sobre minha reclamação</w:t>
+      </w:r>
+      <w:r>
+        <w:t>.</w:t>
       </w:r>
     </w:p>
     <w:p>
@@ -6101,13 +6039,14 @@
         </w:numPr>
       </w:pPr>
       <w:r>
-        <w:t xml:space="preserve">Quero </w:t>
-      </w:r>
-      <w:r>
-        <w:t>ser informado visualmente se minha reclamação foi registrada ou não</w:t>
-      </w:r>
-      <w:r>
-        <w:t>, com um protocolo de atendimento para acompanhamento da reclamação.</w:t>
+        <w:t>Como cliente, eu gostaria de visualizar a confirmação do registro da minha reclamação</w:t>
+      </w:r>
+      <w:r>
+        <w:br/>
+        <w:t>Para acompanhar o atendimento por meio de um protocolo</w:t>
+      </w:r>
+      <w:r>
+        <w:t>.</w:t>
       </w:r>
     </w:p>
     <w:p>
@@ -6118,11 +6057,11 @@
           <w:numId w:val="35"/>
         </w:numPr>
       </w:pPr>
-      <w:bookmarkStart w:id="16" w:name="_Toc215683679"/>
+      <w:bookmarkStart w:id="15" w:name="_Toc215683679"/>
       <w:r>
         <w:t>Atendente</w:t>
       </w:r>
-      <w:bookmarkEnd w:id="16"/>
+      <w:bookmarkEnd w:id="15"/>
     </w:p>
     <w:p>
       <w:pPr>
@@ -6133,7 +6072,14 @@
         </w:numPr>
       </w:pPr>
       <w:r>
-        <w:t>Quero que as reclamações novas já apareçam na lista com a categoria e o departamento preenchidos, para que eu não perca tempo lendo tudo apenas para saber para quem encaminhar.</w:t>
+        <w:t>Como atendente, eu gostaria de visualizar novas reclamações já categorizadas por departamento</w:t>
+      </w:r>
+      <w:r>
+        <w:br/>
+        <w:t>Para agilizar o encaminhamento correto</w:t>
+      </w:r>
+      <w:r>
+        <w:t>.</w:t>
       </w:r>
     </w:p>
     <w:p>
@@ -6145,7 +6091,14 @@
         </w:numPr>
       </w:pPr>
       <w:r>
-        <w:t>Quero visualizar uma lista das reclamações recebidas ordenadas pelas mais recentes, para que eu possa priorizar o que acabou de chegar.</w:t>
+        <w:t>Como atendente, eu gostaria de visualizar a lista de reclamações ordenada pelas mais recentes</w:t>
+      </w:r>
+      <w:r>
+        <w:br/>
+        <w:t>Para priorizar os atendimentos recém-recebidos</w:t>
+      </w:r>
+      <w:r>
+        <w:t>.</w:t>
       </w:r>
     </w:p>
     <w:p>
@@ -6157,7 +6110,14 @@
         </w:numPr>
       </w:pPr>
       <w:r>
-        <w:t>Como atendente, quero poder alterar o status da reclamação, para que eu possa sinalizar que já estou resolvendo ou se já finalizei o atendimento.</w:t>
+        <w:t>Como atendente, eu gostaria de alterar o status da reclamação</w:t>
+      </w:r>
+      <w:r>
+        <w:br/>
+        <w:t>Para indicar se o atendimento está em andamento ou finalizado</w:t>
+      </w:r>
+      <w:r>
+        <w:t>.</w:t>
       </w:r>
     </w:p>
     <w:p>
@@ -6169,11 +6129,11 @@
       <w:pPr>
         <w:pStyle w:val="Estilo1"/>
       </w:pPr>
-      <w:bookmarkStart w:id="17" w:name="_Toc215683680"/>
+      <w:bookmarkStart w:id="16" w:name="_Toc215683680"/>
       <w:r>
         <w:t>Mapa da Jornada do Usuário</w:t>
       </w:r>
-      <w:bookmarkEnd w:id="17"/>
+      <w:bookmarkEnd w:id="16"/>
     </w:p>
     <w:p>
       <w:pPr>
@@ -6227,7 +6187,6 @@
         <w:rPr>
           <w:noProof/>
         </w:rPr>
-        <w:lastRenderedPageBreak/>
         <w:drawing>
           <wp:inline distT="0" distB="0" distL="0" distR="0" wp14:anchorId="15F0D9BB" wp14:editId="4D096ACE">
             <wp:extent cx="4648563" cy="3753288"/>
@@ -6306,24 +6265,55 @@
       <w:pPr>
         <w:pStyle w:val="Estilo1"/>
       </w:pPr>
-      <w:bookmarkStart w:id="18" w:name="_Toc215683681"/>
-      <w:r>
-        <w:rPr>
-          <w:noProof/>
-        </w:rPr>
+      <w:bookmarkStart w:id="17" w:name="_Toc215683681"/>
+      <w:r>
+        <w:t xml:space="preserve">Diagrama </w:t>
+      </w:r>
+      <w:r>
+        <w:t xml:space="preserve">Caso de </w:t>
+      </w:r>
+      <w:r>
+        <w:t>U</w:t>
+      </w:r>
+      <w:r>
+        <w:t>s</w:t>
+      </w:r>
+      <w:r>
+        <w:t>o</w:t>
+      </w:r>
+      <w:bookmarkEnd w:id="17"/>
+    </w:p>
+    <w:p>
+      <w:pPr>
+        <w:pStyle w:val="CorpodoTexto"/>
+        <w:ind w:firstLine="708"/>
+      </w:pPr>
+      <w:r>
+        <w:t xml:space="preserve">A </w:t>
+      </w:r>
+      <w:r>
+        <w:rPr>
+          <w:b/>
+          <w:bCs/>
+        </w:rPr>
+        <w:t>Figura 2</w:t>
+      </w:r>
+      <w:r>
+        <w:t xml:space="preserve"> apresenta o diagrama de casos de uso do Sistema de Classificação de Reclamações, evidenciando os principais atores envolvidos e suas interações com as funcionalidades do sistema.</w:t>
+      </w:r>
+    </w:p>
+    <w:p>
+      <w:pPr>
+        <w:pStyle w:val="CorpodoTexto"/>
+        <w:ind w:firstLine="0"/>
+      </w:pPr>
+      <w:r>
+        <w:lastRenderedPageBreak/>
         <w:drawing>
-          <wp:anchor distT="0" distB="0" distL="114300" distR="114300" simplePos="0" relativeHeight="251661312" behindDoc="0" locked="0" layoutInCell="1" allowOverlap="1" wp14:anchorId="4C30FA9A" wp14:editId="29E43089">
-            <wp:simplePos x="0" y="0"/>
-            <wp:positionH relativeFrom="page">
-              <wp:posOffset>127083</wp:posOffset>
-            </wp:positionH>
-            <wp:positionV relativeFrom="paragraph">
-              <wp:posOffset>278793</wp:posOffset>
-            </wp:positionV>
-            <wp:extent cx="7433310" cy="3768090"/>
-            <wp:effectExtent l="0" t="0" r="0" b="3810"/>
-            <wp:wrapSquare wrapText="bothSides"/>
-            <wp:docPr id="311256990" name="Imagem 15" descr="Uma imagem com texto, diagrama, Tipo de letra, desenho&#10;&#10;Os conteúdos gerados por IA podem estar incorretos."/>
+          <wp:inline distT="0" distB="0" distL="0" distR="0" wp14:anchorId="528A8302" wp14:editId="4ADA7A4D">
+            <wp:extent cx="5760085" cy="6149975"/>
+            <wp:effectExtent l="0" t="0" r="0" b="3175"/>
+            <wp:docPr id="1075348911" name="Imagem 1" descr="Uma imagem com texto, captura de ecrã, diagrama&#10;&#10;Os conteúdos gerados por IA podem estar incorretos."/>
             <wp:cNvGraphicFramePr>
               <a:graphicFrameLocks xmlns:a="http://schemas.openxmlformats.org/drawingml/2006/main" noChangeAspect="1"/>
             </wp:cNvGraphicFramePr>
@@ -6331,17 +6321,11 @@
               <a:graphicData uri="http://schemas.openxmlformats.org/drawingml/2006/picture">
                 <pic:pic xmlns:pic="http://schemas.openxmlformats.org/drawingml/2006/picture">
                   <pic:nvPicPr>
-                    <pic:cNvPr id="311256990" name="Imagem 15" descr="Uma imagem com texto, diagrama, Tipo de letra, desenho&#10;&#10;Os conteúdos gerados por IA podem estar incorretos."/>
+                    <pic:cNvPr id="1075348911" name="Imagem 1" descr="Uma imagem com texto, captura de ecrã, diagrama&#10;&#10;Os conteúdos gerados por IA podem estar incorretos."/>
                     <pic:cNvPicPr/>
                   </pic:nvPicPr>
                   <pic:blipFill>
-                    <a:blip r:embed="rId16">
-                      <a:extLst>
-                        <a:ext uri="{28A0092B-C50C-407E-A947-70E740481C1C}">
-                          <a14:useLocalDpi xmlns:a14="http://schemas.microsoft.com/office/drawing/2010/main" val="0"/>
-                        </a:ext>
-                      </a:extLst>
-                    </a:blip>
+                    <a:blip r:embed="rId16"/>
                     <a:stretch>
                       <a:fillRect/>
                     </a:stretch>
@@ -6349,7 +6333,7 @@
                   <pic:spPr>
                     <a:xfrm>
                       <a:off x="0" y="0"/>
-                      <a:ext cx="7433310" cy="3768090"/>
+                      <a:ext cx="5760085" cy="6149975"/>
                     </a:xfrm>
                     <a:prstGeom prst="rect">
                       <a:avLst/>
@@ -6358,48 +6342,21 @@
                 </pic:pic>
               </a:graphicData>
             </a:graphic>
-            <wp14:sizeRelH relativeFrom="margin">
-              <wp14:pctWidth>0</wp14:pctWidth>
-            </wp14:sizeRelH>
-            <wp14:sizeRelV relativeFrom="margin">
-              <wp14:pctHeight>0</wp14:pctHeight>
-            </wp14:sizeRelV>
-          </wp:anchor>
+          </wp:inline>
         </w:drawing>
       </w:r>
-      <w:r>
-        <w:t xml:space="preserve">Diagrama </w:t>
-      </w:r>
-      <w:r>
-        <w:t xml:space="preserve">Caso de </w:t>
-      </w:r>
-      <w:r>
-        <w:t>U</w:t>
-      </w:r>
-      <w:r>
-        <w:t>s</w:t>
-      </w:r>
-      <w:r>
-        <w:t>o</w:t>
-      </w:r>
-      <w:bookmarkEnd w:id="18"/>
     </w:p>
     <w:p>
       <w:pPr>
         <w:pStyle w:val="CorpodoTexto"/>
         <w:ind w:firstLine="0"/>
         <w:jc w:val="left"/>
-        <w:rPr>
-          <w:sz w:val="20"/>
-          <w:szCs w:val="20"/>
-        </w:rPr>
       </w:pPr>
       <w:r>
         <w:rPr>
           <w:b/>
           <w:bCs/>
         </w:rPr>
-        <w:lastRenderedPageBreak/>
         <w:t xml:space="preserve">Figura </w:t>
       </w:r>
       <w:r>
@@ -6433,29 +6390,36 @@
           <w:sz w:val="20"/>
           <w:szCs w:val="20"/>
         </w:rPr>
-        <w:t xml:space="preserve">Fonte: Elaborado pelo autor (2025), no software </w:t>
-      </w:r>
-      <w:r>
-        <w:rPr>
-          <w:i/>
-          <w:iCs/>
+        <w:t>Fonte: Elaborado pelo autor (2025), no software PlantUML.</w:t>
+      </w:r>
+    </w:p>
+    <w:p>
+      <w:pPr>
+        <w:pStyle w:val="CorpodoTexto"/>
+        <w:ind w:firstLine="0"/>
+        <w:jc w:val="left"/>
+      </w:pPr>
+    </w:p>
+    <w:p>
+      <w:pPr>
+        <w:pStyle w:val="CorpodoTexto"/>
+        <w:ind w:firstLine="0"/>
+        <w:jc w:val="left"/>
+      </w:pPr>
+      <w:r>
+        <w:t>No diagrama, o ator Cliente é responsável por registrar reclamações, consultar o status do atendimento e receber o protocolo de acompanhamento. O ator Atendente interage com o sistema para autenticar-se no painel, visualizar reclamações, filtrar registros e alterar o status dos atendimentos. O sistema também integra serviços externos, como o Serviço de IA, responsável pela classificação automática das reclamações, e o Servidor de E-mail, utilizado para envio de comunicações relacionadas ao atendimento.</w:t>
+      </w:r>
+    </w:p>
+    <w:p>
+      <w:pPr>
+        <w:pStyle w:val="CorpodoTexto"/>
+        <w:ind w:firstLine="0"/>
+        <w:jc w:val="left"/>
+        <w:rPr>
           <w:sz w:val="20"/>
           <w:szCs w:val="20"/>
         </w:rPr>
-        <w:t>PlantUML</w:t>
-      </w:r>
-      <w:r>
-        <w:rPr>
-          <w:i/>
-          <w:iCs/>
-          <w:sz w:val="20"/>
-          <w:szCs w:val="20"/>
-        </w:rPr>
-        <w:t>.</w:t>
-      </w:r>
-      <w:r>
-        <w:tab/>
-      </w:r>
+      </w:pPr>
     </w:p>
     <w:p>
       <w:pPr>
@@ -6470,11 +6434,11 @@
           </w14:textFill>
         </w:rPr>
       </w:pPr>
-      <w:bookmarkStart w:id="19" w:name="_Toc215683682"/>
+      <w:bookmarkStart w:id="18" w:name="_Toc215683682"/>
       <w:r>
         <w:t>Apelo mercadológico da solução</w:t>
       </w:r>
-      <w:bookmarkEnd w:id="19"/>
+      <w:bookmarkEnd w:id="18"/>
     </w:p>
     <w:p>
       <w:pPr>
@@ -6571,11 +6535,11 @@
       <w:pPr>
         <w:pStyle w:val="Estilo1"/>
       </w:pPr>
-      <w:bookmarkStart w:id="20" w:name="_Toc215683683"/>
+      <w:bookmarkStart w:id="19" w:name="_Toc215683683"/>
       <w:r>
         <w:t>Análise de Concorrência e Cenário Atual</w:t>
       </w:r>
-      <w:bookmarkEnd w:id="20"/>
+      <w:bookmarkEnd w:id="19"/>
     </w:p>
     <w:p>
       <w:pPr>
@@ -6632,11 +6596,11 @@
       <w:pPr>
         <w:pStyle w:val="Estilo1"/>
       </w:pPr>
-      <w:bookmarkStart w:id="21" w:name="_Toc215683684"/>
+      <w:bookmarkStart w:id="20" w:name="_Toc215683684"/>
       <w:r>
         <w:t>Público-Alvo e Beneficiários</w:t>
       </w:r>
-      <w:bookmarkEnd w:id="21"/>
+      <w:bookmarkEnd w:id="20"/>
     </w:p>
     <w:p>
       <w:pPr>
@@ -6644,11 +6608,11 @@
         <w:ind w:firstLine="708"/>
       </w:pPr>
       <w:r>
-        <w:t xml:space="preserve">O público que mais se beneficia dessa solução são empresas que lidam com grande volume de reclamações ou contato direto com consumidores. E-commerce, varejo, empresas de logística, prestadores de serviço e qualquer negócio que dependa do atendimento ao cliente para manter reputação sentem diretamente o impacto de uma triagem lenta. Equipes pequenas, sobrecarregadas ou mal distribuídas perdem tempo apenas lendo e categorizando reclamações — e isso não agrega ao cliente final. Para esse tipo de operação, a automação da classificação </w:t>
+        <w:t xml:space="preserve">O público que mais se beneficia dessa solução são empresas que lidam com grande volume de reclamações ou contato direto com consumidores. E-commerce, varejo, empresas de logística, prestadores de serviço e qualquer negócio que dependa do atendimento ao cliente para manter reputação sentem diretamente o impacto de uma triagem lenta. Equipes pequenas, sobrecarregadas ou mal distribuídas perdem tempo apenas lendo e categorizando reclamações — e isso não agrega ao cliente final. Para esse tipo de operação, a automação da classificação reduz retrabalho, diminui erros e entrega respostas mais rápidas, alinhando-se à </w:t>
       </w:r>
       <w:r>
         <w:lastRenderedPageBreak/>
-        <w:t>reduz retrabalho, diminui erros e entrega respostas mais rápidas, alinhando-se à percepção de 87% das equipes de suporte de que as expectativas dos clientes aumentaram no último ano</w:t>
+        <w:t>percepção de 87% das equipes de suporte de que as expectativas dos clientes aumentaram no último ano</w:t>
       </w:r>
       <w:r>
         <w:rPr>
@@ -6672,11 +6636,11 @@
       <w:pPr>
         <w:pStyle w:val="Estilo1"/>
       </w:pPr>
-      <w:bookmarkStart w:id="22" w:name="_Toc215683685"/>
+      <w:bookmarkStart w:id="21" w:name="_Toc215683685"/>
       <w:r>
         <w:t>Modelo de Negócio e Viabilidade Econômica</w:t>
       </w:r>
-      <w:bookmarkEnd w:id="22"/>
+      <w:bookmarkEnd w:id="21"/>
     </w:p>
     <w:p>
       <w:pPr>
@@ -6717,11 +6681,11 @@
           </w14:textFill>
         </w:rPr>
       </w:pPr>
-      <w:bookmarkStart w:id="23" w:name="_Toc215683686"/>
+      <w:bookmarkStart w:id="22" w:name="_Toc215683686"/>
       <w:r>
         <w:t>Ciclo de desenvolvimento da solução</w:t>
       </w:r>
-      <w:bookmarkEnd w:id="23"/>
+      <w:bookmarkEnd w:id="22"/>
     </w:p>
     <w:p>
       <w:pPr>
@@ -6815,11 +6779,11 @@
       <w:pPr>
         <w:pStyle w:val="Estilo1"/>
       </w:pPr>
-      <w:bookmarkStart w:id="24" w:name="_Toc215683687"/>
+      <w:bookmarkStart w:id="23" w:name="_Toc215683687"/>
       <w:r>
         <w:t>Estrutura do Ciclo de Desenvolvimento</w:t>
       </w:r>
-      <w:bookmarkEnd w:id="24"/>
+      <w:bookmarkEnd w:id="23"/>
     </w:p>
     <w:p>
       <w:pPr>
@@ -6846,14 +6810,14 @@
       <w:pPr>
         <w:pStyle w:val="Estilo1"/>
       </w:pPr>
-      <w:bookmarkStart w:id="25" w:name="_Toc215683688"/>
+      <w:bookmarkStart w:id="24" w:name="_Toc215683688"/>
       <w:r>
         <w:t xml:space="preserve">Versionamento e </w:t>
       </w:r>
       <w:r>
         <w:t>Conflitos de Versões</w:t>
       </w:r>
-      <w:bookmarkEnd w:id="25"/>
+      <w:bookmarkEnd w:id="24"/>
     </w:p>
     <w:p>
       <w:pPr>
@@ -6894,11 +6858,11 @@
       <w:pPr>
         <w:pStyle w:val="Estilo1"/>
       </w:pPr>
-      <w:bookmarkStart w:id="26" w:name="_Toc215683689"/>
+      <w:bookmarkStart w:id="25" w:name="_Toc215683689"/>
       <w:r>
         <w:t>Validação das Entregas</w:t>
       </w:r>
-      <w:bookmarkEnd w:id="26"/>
+      <w:bookmarkEnd w:id="25"/>
     </w:p>
     <w:p>
       <w:pPr>
@@ -7038,14 +7002,14 @@
       <w:pPr>
         <w:pStyle w:val="Estilo1"/>
       </w:pPr>
-      <w:bookmarkStart w:id="27" w:name="_Toc215683690"/>
+      <w:bookmarkStart w:id="26" w:name="_Toc215683690"/>
       <w:r>
         <w:t>Etapas</w:t>
       </w:r>
       <w:r>
         <w:t xml:space="preserve"> do Desenvolvimento</w:t>
       </w:r>
-      <w:bookmarkEnd w:id="27"/>
+      <w:bookmarkEnd w:id="26"/>
     </w:p>
     <w:p>
       <w:pPr>
@@ -7419,12 +7383,12 @@
           </w14:textFill>
         </w:rPr>
       </w:pPr>
-      <w:bookmarkStart w:id="28" w:name="_Toc215683691"/>
+      <w:bookmarkStart w:id="27" w:name="_Toc215683691"/>
       <w:r>
         <w:lastRenderedPageBreak/>
         <w:t>Mockup da proposta de solução</w:t>
       </w:r>
-      <w:bookmarkEnd w:id="28"/>
+      <w:bookmarkEnd w:id="27"/>
     </w:p>
     <w:p>
       <w:pPr>
@@ -7524,7 +7488,7 @@
           <w:lang w:eastAsia="en-US"/>
         </w:rPr>
       </w:pPr>
-      <w:bookmarkStart w:id="29" w:name="_Toc215683692"/>
+      <w:bookmarkStart w:id="28" w:name="_Toc215683692"/>
       <w:r>
         <w:rPr>
           <w:rFonts w:ascii="Arial" w:eastAsiaTheme="minorHAnsi" w:hAnsi="Arial" w:cs="Arial"/>
@@ -7674,6 +7638,7 @@
       <w:r>
         <w:rPr>
           <w:rFonts w:ascii="Arial" w:eastAsiaTheme="minorHAnsi" w:hAnsi="Arial" w:cs="Arial"/>
+          <w:noProof/>
           <w:color w:val="000000" w:themeColor="text1"/>
           <w:lang w:eastAsia="en-US"/>
         </w:rPr>
@@ -7822,6 +7787,7 @@
       <w:r>
         <w:rPr>
           <w:rFonts w:ascii="Arial" w:eastAsiaTheme="minorHAnsi" w:hAnsi="Arial" w:cs="Arial"/>
+          <w:noProof/>
           <w:color w:val="000000" w:themeColor="text1"/>
           <w:lang w:eastAsia="en-US"/>
         </w:rPr>
@@ -7998,6 +7964,7 @@
       <w:r>
         <w:rPr>
           <w:rFonts w:ascii="Arial" w:eastAsiaTheme="minorHAnsi" w:hAnsi="Arial" w:cs="Arial"/>
+          <w:noProof/>
           <w:color w:val="000000" w:themeColor="text1"/>
           <w:lang w:eastAsia="en-US"/>
         </w:rPr>
@@ -8165,6 +8132,7 @@
       <w:r>
         <w:rPr>
           <w:rFonts w:ascii="Arial" w:eastAsiaTheme="minorHAnsi" w:hAnsi="Arial" w:cs="Arial"/>
+          <w:noProof/>
           <w:color w:val="000000" w:themeColor="text1"/>
           <w:lang w:eastAsia="en-US"/>
         </w:rPr>
@@ -8248,12 +8216,13 @@
           <w:rFonts w:ascii="Arial" w:eastAsiaTheme="minorHAnsi" w:hAnsi="Arial" w:cs="Arial"/>
           <w:b/>
           <w:bCs/>
+          <w:noProof/>
           <w:color w:val="000000" w:themeColor="text1"/>
           <w:lang w:eastAsia="en-US"/>
         </w:rPr>
         <w:lastRenderedPageBreak/>
         <w:drawing>
-          <wp:anchor distT="0" distB="0" distL="114300" distR="114300" simplePos="0" relativeHeight="251663360" behindDoc="0" locked="0" layoutInCell="1" allowOverlap="1" wp14:anchorId="4451AC94" wp14:editId="6534F230">
+          <wp:anchor distT="0" distB="0" distL="114300" distR="114300" simplePos="0" relativeHeight="251663360" behindDoc="0" locked="0" layoutInCell="1" allowOverlap="1" wp14:anchorId="4451AC94" wp14:editId="59D86951">
             <wp:simplePos x="0" y="0"/>
             <wp:positionH relativeFrom="page">
               <wp:align>center</wp:align>
@@ -8463,6 +8432,7 @@
       <w:r>
         <w:rPr>
           <w:rFonts w:ascii="Arial" w:eastAsiaTheme="minorHAnsi" w:hAnsi="Arial" w:cs="Arial"/>
+          <w:noProof/>
           <w:color w:val="000000" w:themeColor="text1"/>
           <w:lang w:eastAsia="en-US"/>
         </w:rPr>
@@ -8569,7 +8539,7 @@
       <w:r>
         <w:t>Arquitetura de Software</w:t>
       </w:r>
-      <w:bookmarkEnd w:id="29"/>
+      <w:bookmarkEnd w:id="28"/>
     </w:p>
     <w:p>
       <w:pPr>
@@ -8696,12 +8666,12 @@
           </w14:textFill>
         </w:rPr>
       </w:pPr>
-      <w:bookmarkStart w:id="30" w:name="_Toc215683693"/>
+      <w:bookmarkStart w:id="29" w:name="_Toc215683693"/>
       <w:r>
         <w:lastRenderedPageBreak/>
         <w:t>Validação da solução</w:t>
       </w:r>
-      <w:bookmarkEnd w:id="30"/>
+      <w:bookmarkEnd w:id="29"/>
     </w:p>
     <w:p>
       <w:pPr>
@@ -8831,12 +8801,12 @@
           </w14:textFill>
         </w:rPr>
       </w:pPr>
-      <w:bookmarkStart w:id="31" w:name="_Toc215683694"/>
+      <w:bookmarkStart w:id="30" w:name="_Toc215683694"/>
       <w:r>
         <w:lastRenderedPageBreak/>
         <w:t>Registros das evidências do projeto</w:t>
       </w:r>
-      <w:bookmarkEnd w:id="31"/>
+      <w:bookmarkEnd w:id="30"/>
     </w:p>
     <w:p>
       <w:pPr>
@@ -8958,12 +8928,12 @@
           </w14:textFill>
         </w:rPr>
       </w:pPr>
-      <w:bookmarkStart w:id="32" w:name="_Toc215683695"/>
+      <w:bookmarkStart w:id="31" w:name="_Toc215683695"/>
       <w:r>
         <w:lastRenderedPageBreak/>
         <w:t>Considerações finais e expectativas</w:t>
       </w:r>
-      <w:bookmarkEnd w:id="32"/>
+      <w:bookmarkEnd w:id="31"/>
     </w:p>
     <w:p>
       <w:pPr>
@@ -9092,12 +9062,12 @@
           </w14:textFill>
         </w:rPr>
       </w:pPr>
-      <w:bookmarkStart w:id="33" w:name="_Toc215683696"/>
+      <w:bookmarkStart w:id="32" w:name="_Toc215683696"/>
       <w:r>
         <w:lastRenderedPageBreak/>
         <w:t>Referências</w:t>
       </w:r>
-      <w:bookmarkEnd w:id="33"/>
+      <w:bookmarkEnd w:id="32"/>
     </w:p>
     <w:p>
       <w:pPr>
@@ -9449,12 +9419,12 @@
           <w:numId w:val="0"/>
         </w:numPr>
       </w:pPr>
-      <w:bookmarkStart w:id="34" w:name="_Toc215683697"/>
+      <w:bookmarkStart w:id="33" w:name="_Toc215683697"/>
       <w:r>
         <w:lastRenderedPageBreak/>
         <w:t>ANEXOS</w:t>
       </w:r>
-      <w:bookmarkEnd w:id="34"/>
+      <w:bookmarkEnd w:id="33"/>
     </w:p>
     <w:p>
       <w:pPr>
@@ -9485,7 +9455,7 @@
           <w:noProof/>
         </w:rPr>
         <w:drawing>
-          <wp:anchor distT="0" distB="0" distL="114300" distR="114300" simplePos="0" relativeHeight="251660288" behindDoc="1" locked="0" layoutInCell="1" allowOverlap="1" wp14:anchorId="779F6741" wp14:editId="5E369F73">
+          <wp:anchor distT="0" distB="0" distL="114300" distR="114300" simplePos="0" relativeHeight="251660288" behindDoc="1" locked="0" layoutInCell="1" allowOverlap="1" wp14:anchorId="779F6741" wp14:editId="7B89358D">
             <wp:simplePos x="0" y="0"/>
             <wp:positionH relativeFrom="page">
               <wp:align>center</wp:align>
@@ -14982,7 +14952,6 @@
   <w:style w:type="character" w:default="1" w:styleId="Tipodeletrapredefinidodopargrafo">
     <w:name w:val="Default Paragraph Font"/>
     <w:uiPriority w:val="1"/>
-    <w:semiHidden/>
     <w:unhideWhenUsed/>
   </w:style>
   <w:style w:type="table" w:default="1" w:styleId="Tabelanormal">

</xml_diff>

<commit_message>
Ajustes finais apontados pelo orientador
</commit_message>
<xml_diff>
--- a/TCC IA GEN. PARA CLASSIFICACAO DE RECLAMACOES PUCRS.docx
+++ b/TCC IA GEN. PARA CLASSIFICACAO DE RECLAMACOES PUCRS.docx
@@ -713,6 +713,14 @@
               <w:color w:val="2F5496" w:themeColor="accent1" w:themeShade="BF"/>
               <w:sz w:val="24"/>
               <w:szCs w:val="24"/>
+              <w14:textFill>
+                <w14:solidFill>
+                  <w14:schemeClr w14:val="accent1">
+                    <w14:lumMod w14:val="75000"/>
+                    <w14:lumMod w14:val="75000"/>
+                  </w14:schemeClr>
+                </w14:solidFill>
+              </w14:textFill>
             </w:rPr>
           </w:pPr>
         </w:p>
@@ -749,7 +757,7 @@
             </w:rPr>
             <w:fldChar w:fldCharType="separate"/>
           </w:r>
-          <w:hyperlink w:anchor="_Toc215683664" w:history="1">
+          <w:hyperlink w:anchor="_Toc216626569" w:history="1">
             <w:r>
               <w:rPr>
                 <w:rStyle w:val="Hiperligao"/>
@@ -789,7 +797,7 @@
               <w:rPr>
                 <w:webHidden/>
               </w:rPr>
-              <w:instrText xml:space="preserve"> PAGEREF _Toc215683664 \h </w:instrText>
+              <w:instrText xml:space="preserve"> PAGEREF _Toc216626569 \h </w:instrText>
             </w:r>
             <w:r>
               <w:rPr>
@@ -828,7 +836,7 @@
               <w14:ligatures w14:val="standardContextual"/>
             </w:rPr>
           </w:pPr>
-          <w:hyperlink w:anchor="_Toc215683665" w:history="1">
+          <w:hyperlink w:anchor="_Toc216626570" w:history="1">
             <w:r>
               <w:rPr>
                 <w:rStyle w:val="Hiperligao"/>
@@ -868,7 +876,7 @@
               <w:rPr>
                 <w:webHidden/>
               </w:rPr>
-              <w:instrText xml:space="preserve"> PAGEREF _Toc215683665 \h </w:instrText>
+              <w:instrText xml:space="preserve"> PAGEREF _Toc216626570 \h </w:instrText>
             </w:r>
             <w:r>
               <w:rPr>
@@ -907,7 +915,7 @@
               <w14:ligatures w14:val="standardContextual"/>
             </w:rPr>
           </w:pPr>
-          <w:hyperlink w:anchor="_Toc215683666" w:history="1">
+          <w:hyperlink w:anchor="_Toc216626571" w:history="1">
             <w:r>
               <w:rPr>
                 <w:rStyle w:val="Hiperligao"/>
@@ -947,7 +955,7 @@
               <w:rPr>
                 <w:webHidden/>
               </w:rPr>
-              <w:instrText xml:space="preserve"> PAGEREF _Toc215683666 \h </w:instrText>
+              <w:instrText xml:space="preserve"> PAGEREF _Toc216626571 \h </w:instrText>
             </w:r>
             <w:r>
               <w:rPr>
@@ -986,7 +994,7 @@
               <w14:ligatures w14:val="standardContextual"/>
             </w:rPr>
           </w:pPr>
-          <w:hyperlink w:anchor="_Toc215683667" w:history="1">
+          <w:hyperlink w:anchor="_Toc216626572" w:history="1">
             <w:r>
               <w:rPr>
                 <w:rStyle w:val="Hiperligao"/>
@@ -1008,7 +1016,7 @@
               <w:rPr>
                 <w:rStyle w:val="Hiperligao"/>
               </w:rPr>
-              <w:t>Diferencial Técnico</w:t>
+              <w:t>Escopo do MVP</w:t>
             </w:r>
             <w:r>
               <w:rPr>
@@ -1026,7 +1034,7 @@
               <w:rPr>
                 <w:webHidden/>
               </w:rPr>
-              <w:instrText xml:space="preserve"> PAGEREF _Toc215683667 \h </w:instrText>
+              <w:instrText xml:space="preserve"> PAGEREF _Toc216626572 \h </w:instrText>
             </w:r>
             <w:r>
               <w:rPr>
@@ -1065,7 +1073,7 @@
               <w14:ligatures w14:val="standardContextual"/>
             </w:rPr>
           </w:pPr>
-          <w:hyperlink w:anchor="_Toc215683668" w:history="1">
+          <w:hyperlink w:anchor="_Toc216626573" w:history="1">
             <w:r>
               <w:rPr>
                 <w:rStyle w:val="Hiperligao"/>
@@ -1087,7 +1095,7 @@
               <w:rPr>
                 <w:rStyle w:val="Hiperligao"/>
               </w:rPr>
-              <w:t>Escopo do MVP</w:t>
+              <w:t>Especificação dos requisitos</w:t>
             </w:r>
             <w:r>
               <w:rPr>
@@ -1105,7 +1113,7 @@
               <w:rPr>
                 <w:webHidden/>
               </w:rPr>
-              <w:instrText xml:space="preserve"> PAGEREF _Toc215683668 \h </w:instrText>
+              <w:instrText xml:space="preserve"> PAGEREF _Toc216626573 \h </w:instrText>
             </w:r>
             <w:r>
               <w:rPr>
@@ -1123,6 +1131,322 @@
                 <w:webHidden/>
               </w:rPr>
               <w:t>5</w:t>
+            </w:r>
+            <w:r>
+              <w:rPr>
+                <w:webHidden/>
+              </w:rPr>
+              <w:fldChar w:fldCharType="end"/>
+            </w:r>
+          </w:hyperlink>
+        </w:p>
+        <w:p>
+          <w:pPr>
+            <w:pStyle w:val="ndice3"/>
+            <w:rPr>
+              <w:rFonts w:asciiTheme="minorHAnsi" w:eastAsiaTheme="minorEastAsia" w:hAnsiTheme="minorHAnsi" w:cstheme="minorBidi"/>
+              <w:i w:val="0"/>
+              <w:iCs w:val="0"/>
+              <w:kern w:val="2"/>
+              <w:lang w:eastAsia="pt-BR"/>
+              <w14:ligatures w14:val="standardContextual"/>
+            </w:rPr>
+          </w:pPr>
+          <w:hyperlink w:anchor="_Toc216626574" w:history="1">
+            <w:r>
+              <w:rPr>
+                <w:rStyle w:val="Hiperligao"/>
+              </w:rPr>
+              <w:t>1.4.1.</w:t>
+            </w:r>
+            <w:r>
+              <w:rPr>
+                <w:rFonts w:asciiTheme="minorHAnsi" w:eastAsiaTheme="minorEastAsia" w:hAnsiTheme="minorHAnsi" w:cstheme="minorBidi"/>
+                <w:i w:val="0"/>
+                <w:iCs w:val="0"/>
+                <w:kern w:val="2"/>
+                <w:lang w:eastAsia="pt-BR"/>
+                <w14:ligatures w14:val="standardContextual"/>
+              </w:rPr>
+              <w:tab/>
+            </w:r>
+            <w:r>
+              <w:rPr>
+                <w:rStyle w:val="Hiperligao"/>
+              </w:rPr>
+              <w:t>Requisitos de Negócio</w:t>
+            </w:r>
+            <w:r>
+              <w:rPr>
+                <w:webHidden/>
+              </w:rPr>
+              <w:tab/>
+            </w:r>
+            <w:r>
+              <w:rPr>
+                <w:webHidden/>
+              </w:rPr>
+              <w:fldChar w:fldCharType="begin"/>
+            </w:r>
+            <w:r>
+              <w:rPr>
+                <w:webHidden/>
+              </w:rPr>
+              <w:instrText xml:space="preserve"> PAGEREF _Toc216626574 \h </w:instrText>
+            </w:r>
+            <w:r>
+              <w:rPr>
+                <w:webHidden/>
+              </w:rPr>
+            </w:r>
+            <w:r>
+              <w:rPr>
+                <w:webHidden/>
+              </w:rPr>
+              <w:fldChar w:fldCharType="separate"/>
+            </w:r>
+            <w:r>
+              <w:rPr>
+                <w:webHidden/>
+              </w:rPr>
+              <w:t>5</w:t>
+            </w:r>
+            <w:r>
+              <w:rPr>
+                <w:webHidden/>
+              </w:rPr>
+              <w:fldChar w:fldCharType="end"/>
+            </w:r>
+          </w:hyperlink>
+        </w:p>
+        <w:p>
+          <w:pPr>
+            <w:pStyle w:val="ndice3"/>
+            <w:rPr>
+              <w:rFonts w:asciiTheme="minorHAnsi" w:eastAsiaTheme="minorEastAsia" w:hAnsiTheme="minorHAnsi" w:cstheme="minorBidi"/>
+              <w:i w:val="0"/>
+              <w:iCs w:val="0"/>
+              <w:kern w:val="2"/>
+              <w:lang w:eastAsia="pt-BR"/>
+              <w14:ligatures w14:val="standardContextual"/>
+            </w:rPr>
+          </w:pPr>
+          <w:hyperlink w:anchor="_Toc216626575" w:history="1">
+            <w:r>
+              <w:rPr>
+                <w:rStyle w:val="Hiperligao"/>
+              </w:rPr>
+              <w:t>1.4.2.</w:t>
+            </w:r>
+            <w:r>
+              <w:rPr>
+                <w:rFonts w:asciiTheme="minorHAnsi" w:eastAsiaTheme="minorEastAsia" w:hAnsiTheme="minorHAnsi" w:cstheme="minorBidi"/>
+                <w:i w:val="0"/>
+                <w:iCs w:val="0"/>
+                <w:kern w:val="2"/>
+                <w:lang w:eastAsia="pt-BR"/>
+                <w14:ligatures w14:val="standardContextual"/>
+              </w:rPr>
+              <w:tab/>
+            </w:r>
+            <w:r>
+              <w:rPr>
+                <w:rStyle w:val="Hiperligao"/>
+              </w:rPr>
+              <w:t>Requisitos Funcionais</w:t>
+            </w:r>
+            <w:r>
+              <w:rPr>
+                <w:webHidden/>
+              </w:rPr>
+              <w:tab/>
+            </w:r>
+            <w:r>
+              <w:rPr>
+                <w:webHidden/>
+              </w:rPr>
+              <w:fldChar w:fldCharType="begin"/>
+            </w:r>
+            <w:r>
+              <w:rPr>
+                <w:webHidden/>
+              </w:rPr>
+              <w:instrText xml:space="preserve"> PAGEREF _Toc216626575 \h </w:instrText>
+            </w:r>
+            <w:r>
+              <w:rPr>
+                <w:webHidden/>
+              </w:rPr>
+            </w:r>
+            <w:r>
+              <w:rPr>
+                <w:webHidden/>
+              </w:rPr>
+              <w:fldChar w:fldCharType="separate"/>
+            </w:r>
+            <w:r>
+              <w:rPr>
+                <w:webHidden/>
+              </w:rPr>
+              <w:t>6</w:t>
+            </w:r>
+            <w:r>
+              <w:rPr>
+                <w:webHidden/>
+              </w:rPr>
+              <w:fldChar w:fldCharType="end"/>
+            </w:r>
+          </w:hyperlink>
+        </w:p>
+        <w:p>
+          <w:pPr>
+            <w:pStyle w:val="ndice3"/>
+            <w:rPr>
+              <w:rFonts w:asciiTheme="minorHAnsi" w:eastAsiaTheme="minorEastAsia" w:hAnsiTheme="minorHAnsi" w:cstheme="minorBidi"/>
+              <w:i w:val="0"/>
+              <w:iCs w:val="0"/>
+              <w:kern w:val="2"/>
+              <w:lang w:eastAsia="pt-BR"/>
+              <w14:ligatures w14:val="standardContextual"/>
+            </w:rPr>
+          </w:pPr>
+          <w:hyperlink w:anchor="_Toc216626576" w:history="1">
+            <w:r>
+              <w:rPr>
+                <w:rStyle w:val="Hiperligao"/>
+              </w:rPr>
+              <w:t>1.4.3.</w:t>
+            </w:r>
+            <w:r>
+              <w:rPr>
+                <w:rFonts w:asciiTheme="minorHAnsi" w:eastAsiaTheme="minorEastAsia" w:hAnsiTheme="minorHAnsi" w:cstheme="minorBidi"/>
+                <w:i w:val="0"/>
+                <w:iCs w:val="0"/>
+                <w:kern w:val="2"/>
+                <w:lang w:eastAsia="pt-BR"/>
+                <w14:ligatures w14:val="standardContextual"/>
+              </w:rPr>
+              <w:tab/>
+            </w:r>
+            <w:r>
+              <w:rPr>
+                <w:rStyle w:val="Hiperligao"/>
+              </w:rPr>
+              <w:t>Requisitos Não Funcionais</w:t>
+            </w:r>
+            <w:r>
+              <w:rPr>
+                <w:webHidden/>
+              </w:rPr>
+              <w:tab/>
+            </w:r>
+            <w:r>
+              <w:rPr>
+                <w:webHidden/>
+              </w:rPr>
+              <w:fldChar w:fldCharType="begin"/>
+            </w:r>
+            <w:r>
+              <w:rPr>
+                <w:webHidden/>
+              </w:rPr>
+              <w:instrText xml:space="preserve"> PAGEREF _Toc216626576 \h </w:instrText>
+            </w:r>
+            <w:r>
+              <w:rPr>
+                <w:webHidden/>
+              </w:rPr>
+            </w:r>
+            <w:r>
+              <w:rPr>
+                <w:webHidden/>
+              </w:rPr>
+              <w:fldChar w:fldCharType="separate"/>
+            </w:r>
+            <w:r>
+              <w:rPr>
+                <w:webHidden/>
+              </w:rPr>
+              <w:t>8</w:t>
+            </w:r>
+            <w:r>
+              <w:rPr>
+                <w:webHidden/>
+              </w:rPr>
+              <w:fldChar w:fldCharType="end"/>
+            </w:r>
+          </w:hyperlink>
+        </w:p>
+        <w:p>
+          <w:pPr>
+            <w:pStyle w:val="ndice1"/>
+            <w:rPr>
+              <w:rFonts w:asciiTheme="minorHAnsi" w:eastAsiaTheme="minorEastAsia" w:hAnsiTheme="minorHAnsi"/>
+              <w:b w:val="0"/>
+              <w:caps w:val="0"/>
+              <w:kern w:val="2"/>
+              <w:lang w:eastAsia="pt-BR"/>
+              <w14:ligatures w14:val="standardContextual"/>
+            </w:rPr>
+          </w:pPr>
+          <w:hyperlink w:anchor="_Toc216626577" w:history="1">
+            <w:r>
+              <w:rPr>
+                <w:rStyle w:val="Hiperligao"/>
+              </w:rPr>
+              <w:t>2.</w:t>
+            </w:r>
+            <w:r>
+              <w:rPr>
+                <w:rFonts w:asciiTheme="minorHAnsi" w:eastAsiaTheme="minorEastAsia" w:hAnsiTheme="minorHAnsi"/>
+                <w:b w:val="0"/>
+                <w:caps w:val="0"/>
+                <w:kern w:val="2"/>
+                <w:lang w:eastAsia="pt-BR"/>
+                <w14:ligatures w14:val="standardContextual"/>
+              </w:rPr>
+              <w:tab/>
+            </w:r>
+            <w:r>
+              <w:rPr>
+                <w:rStyle w:val="Hiperligao"/>
+              </w:rPr>
+              <w:t>Objetivos da construção da solução</w:t>
+            </w:r>
+            <w:r>
+              <w:rPr>
+                <w:webHidden/>
+              </w:rPr>
+              <w:tab/>
+            </w:r>
+            <w:r>
+              <w:rPr>
+                <w:webHidden/>
+              </w:rPr>
+              <w:fldChar w:fldCharType="begin"/>
+            </w:r>
+            <w:r>
+              <w:rPr>
+                <w:webHidden/>
+              </w:rPr>
+              <w:instrText xml:space="preserve"> PAGEREF _Toc216626577 \h </w:instrText>
+            </w:r>
+            <w:r>
+              <w:rPr>
+                <w:webHidden/>
+              </w:rPr>
+            </w:r>
+            <w:r>
+              <w:rPr>
+                <w:webHidden/>
+              </w:rPr>
+              <w:fldChar w:fldCharType="separate"/>
+            </w:r>
+            <w:r>
+              <w:rPr>
+                <w:webHidden/>
+              </w:rPr>
+              <w:t>9</w:t>
             </w:r>
             <w:r>
               <w:rPr>
@@ -1144,12 +1468,12 @@
               <w14:ligatures w14:val="standardContextual"/>
             </w:rPr>
           </w:pPr>
-          <w:hyperlink w:anchor="_Toc215683669" w:history="1">
+          <w:hyperlink w:anchor="_Toc216626578" w:history="1">
             <w:r>
               <w:rPr>
                 <w:rStyle w:val="Hiperligao"/>
               </w:rPr>
-              <w:t>1.5.</w:t>
+              <w:t>2.1.</w:t>
             </w:r>
             <w:r>
               <w:rPr>
@@ -1166,7 +1490,7 @@
               <w:rPr>
                 <w:rStyle w:val="Hiperligao"/>
               </w:rPr>
-              <w:t>Especificação dos requisitos</w:t>
+              <w:t>Objetivos Estratégicos</w:t>
             </w:r>
             <w:r>
               <w:rPr>
@@ -1184,7 +1508,7 @@
               <w:rPr>
                 <w:webHidden/>
               </w:rPr>
-              <w:instrText xml:space="preserve"> PAGEREF _Toc215683669 \h </w:instrText>
+              <w:instrText xml:space="preserve"> PAGEREF _Toc216626578 \h </w:instrText>
             </w:r>
             <w:r>
               <w:rPr>
@@ -1201,7 +1525,7 @@
               <w:rPr>
                 <w:webHidden/>
               </w:rPr>
-              <w:t>5</w:t>
+              <w:t>9</w:t>
             </w:r>
             <w:r>
               <w:rPr>
@@ -1213,28 +1537,28 @@
         </w:p>
         <w:p>
           <w:pPr>
-            <w:pStyle w:val="ndice3"/>
+            <w:pStyle w:val="ndice2"/>
             <w:rPr>
               <w:rFonts w:asciiTheme="minorHAnsi" w:eastAsiaTheme="minorEastAsia" w:hAnsiTheme="minorHAnsi" w:cstheme="minorBidi"/>
-              <w:i w:val="0"/>
-              <w:iCs w:val="0"/>
+              <w:b w:val="0"/>
+              <w:bCs w:val="0"/>
               <w:kern w:val="2"/>
               <w:lang w:eastAsia="pt-BR"/>
               <w14:ligatures w14:val="standardContextual"/>
             </w:rPr>
           </w:pPr>
-          <w:hyperlink w:anchor="_Toc215683670" w:history="1">
+          <w:hyperlink w:anchor="_Toc216626579" w:history="1">
             <w:r>
               <w:rPr>
                 <w:rStyle w:val="Hiperligao"/>
               </w:rPr>
-              <w:t>1.5.1.</w:t>
+              <w:t>2.2.</w:t>
             </w:r>
             <w:r>
               <w:rPr>
                 <w:rFonts w:asciiTheme="minorHAnsi" w:eastAsiaTheme="minorEastAsia" w:hAnsiTheme="minorHAnsi" w:cstheme="minorBidi"/>
-                <w:i w:val="0"/>
-                <w:iCs w:val="0"/>
+                <w:b w:val="0"/>
+                <w:bCs w:val="0"/>
                 <w:kern w:val="2"/>
                 <w:lang w:eastAsia="pt-BR"/>
                 <w14:ligatures w14:val="standardContextual"/>
@@ -1245,7 +1569,7 @@
               <w:rPr>
                 <w:rStyle w:val="Hiperligao"/>
               </w:rPr>
-              <w:t>Requisitos de Negócio</w:t>
+              <w:t>Objetivos Específcos</w:t>
             </w:r>
             <w:r>
               <w:rPr>
@@ -1263,7 +1587,7 @@
               <w:rPr>
                 <w:webHidden/>
               </w:rPr>
-              <w:instrText xml:space="preserve"> PAGEREF _Toc215683670 \h </w:instrText>
+              <w:instrText xml:space="preserve"> PAGEREF _Toc216626579 \h </w:instrText>
             </w:r>
             <w:r>
               <w:rPr>
@@ -1280,165 +1604,7 @@
               <w:rPr>
                 <w:webHidden/>
               </w:rPr>
-              <w:t>5</w:t>
-            </w:r>
-            <w:r>
-              <w:rPr>
-                <w:webHidden/>
-              </w:rPr>
-              <w:fldChar w:fldCharType="end"/>
-            </w:r>
-          </w:hyperlink>
-        </w:p>
-        <w:p>
-          <w:pPr>
-            <w:pStyle w:val="ndice3"/>
-            <w:rPr>
-              <w:rFonts w:asciiTheme="minorHAnsi" w:eastAsiaTheme="minorEastAsia" w:hAnsiTheme="minorHAnsi" w:cstheme="minorBidi"/>
-              <w:i w:val="0"/>
-              <w:iCs w:val="0"/>
-              <w:kern w:val="2"/>
-              <w:lang w:eastAsia="pt-BR"/>
-              <w14:ligatures w14:val="standardContextual"/>
-            </w:rPr>
-          </w:pPr>
-          <w:hyperlink w:anchor="_Toc215683671" w:history="1">
-            <w:r>
-              <w:rPr>
-                <w:rStyle w:val="Hiperligao"/>
-              </w:rPr>
-              <w:t>1.5.2.</w:t>
-            </w:r>
-            <w:r>
-              <w:rPr>
-                <w:rFonts w:asciiTheme="minorHAnsi" w:eastAsiaTheme="minorEastAsia" w:hAnsiTheme="minorHAnsi" w:cstheme="minorBidi"/>
-                <w:i w:val="0"/>
-                <w:iCs w:val="0"/>
-                <w:kern w:val="2"/>
-                <w:lang w:eastAsia="pt-BR"/>
-                <w14:ligatures w14:val="standardContextual"/>
-              </w:rPr>
-              <w:tab/>
-            </w:r>
-            <w:r>
-              <w:rPr>
-                <w:rStyle w:val="Hiperligao"/>
-              </w:rPr>
-              <w:t>Requisitos Funcionais</w:t>
-            </w:r>
-            <w:r>
-              <w:rPr>
-                <w:webHidden/>
-              </w:rPr>
-              <w:tab/>
-            </w:r>
-            <w:r>
-              <w:rPr>
-                <w:webHidden/>
-              </w:rPr>
-              <w:fldChar w:fldCharType="begin"/>
-            </w:r>
-            <w:r>
-              <w:rPr>
-                <w:webHidden/>
-              </w:rPr>
-              <w:instrText xml:space="preserve"> PAGEREF _Toc215683671 \h </w:instrText>
-            </w:r>
-            <w:r>
-              <w:rPr>
-                <w:webHidden/>
-              </w:rPr>
-            </w:r>
-            <w:r>
-              <w:rPr>
-                <w:webHidden/>
-              </w:rPr>
-              <w:fldChar w:fldCharType="separate"/>
-            </w:r>
-            <w:r>
-              <w:rPr>
-                <w:webHidden/>
-              </w:rPr>
-              <w:t>6</w:t>
-            </w:r>
-            <w:r>
-              <w:rPr>
-                <w:webHidden/>
-              </w:rPr>
-              <w:fldChar w:fldCharType="end"/>
-            </w:r>
-          </w:hyperlink>
-        </w:p>
-        <w:p>
-          <w:pPr>
-            <w:pStyle w:val="ndice3"/>
-            <w:rPr>
-              <w:rFonts w:asciiTheme="minorHAnsi" w:eastAsiaTheme="minorEastAsia" w:hAnsiTheme="minorHAnsi" w:cstheme="minorBidi"/>
-              <w:i w:val="0"/>
-              <w:iCs w:val="0"/>
-              <w:kern w:val="2"/>
-              <w:lang w:eastAsia="pt-BR"/>
-              <w14:ligatures w14:val="standardContextual"/>
-            </w:rPr>
-          </w:pPr>
-          <w:hyperlink w:anchor="_Toc215683672" w:history="1">
-            <w:r>
-              <w:rPr>
-                <w:rStyle w:val="Hiperligao"/>
-              </w:rPr>
-              <w:t>1.5.3.</w:t>
-            </w:r>
-            <w:r>
-              <w:rPr>
-                <w:rFonts w:asciiTheme="minorHAnsi" w:eastAsiaTheme="minorEastAsia" w:hAnsiTheme="minorHAnsi" w:cstheme="minorBidi"/>
-                <w:i w:val="0"/>
-                <w:iCs w:val="0"/>
-                <w:kern w:val="2"/>
-                <w:lang w:eastAsia="pt-BR"/>
-                <w14:ligatures w14:val="standardContextual"/>
-              </w:rPr>
-              <w:tab/>
-            </w:r>
-            <w:r>
-              <w:rPr>
-                <w:rStyle w:val="Hiperligao"/>
-              </w:rPr>
-              <w:t>Requisitos Não Funcionais</w:t>
-            </w:r>
-            <w:r>
-              <w:rPr>
-                <w:webHidden/>
-              </w:rPr>
-              <w:tab/>
-            </w:r>
-            <w:r>
-              <w:rPr>
-                <w:webHidden/>
-              </w:rPr>
-              <w:fldChar w:fldCharType="begin"/>
-            </w:r>
-            <w:r>
-              <w:rPr>
-                <w:webHidden/>
-              </w:rPr>
-              <w:instrText xml:space="preserve"> PAGEREF _Toc215683672 \h </w:instrText>
-            </w:r>
-            <w:r>
-              <w:rPr>
-                <w:webHidden/>
-              </w:rPr>
-            </w:r>
-            <w:r>
-              <w:rPr>
-                <w:webHidden/>
-              </w:rPr>
-              <w:fldChar w:fldCharType="separate"/>
-            </w:r>
-            <w:r>
-              <w:rPr>
-                <w:webHidden/>
-              </w:rPr>
-              <w:t>8</w:t>
+              <w:t>10</w:t>
             </w:r>
             <w:r>
               <w:rPr>
@@ -1460,12 +1626,12 @@
               <w14:ligatures w14:val="standardContextual"/>
             </w:rPr>
           </w:pPr>
-          <w:hyperlink w:anchor="_Toc215683673" w:history="1">
+          <w:hyperlink w:anchor="_Toc216626580" w:history="1">
             <w:r>
               <w:rPr>
                 <w:rStyle w:val="Hiperligao"/>
               </w:rPr>
-              <w:t>2.</w:t>
+              <w:t>3.</w:t>
             </w:r>
             <w:r>
               <w:rPr>
@@ -1482,7 +1648,7 @@
               <w:rPr>
                 <w:rStyle w:val="Hiperligao"/>
               </w:rPr>
-              <w:t>Objetivos da construção da solução</w:t>
+              <w:t>Elaboração da jornada do usuário</w:t>
             </w:r>
             <w:r>
               <w:rPr>
@@ -1500,7 +1666,7 @@
               <w:rPr>
                 <w:webHidden/>
               </w:rPr>
-              <w:instrText xml:space="preserve"> PAGEREF _Toc215683673 \h </w:instrText>
+              <w:instrText xml:space="preserve"> PAGEREF _Toc216626580 \h </w:instrText>
             </w:r>
             <w:r>
               <w:rPr>
@@ -1517,7 +1683,7 @@
               <w:rPr>
                 <w:webHidden/>
               </w:rPr>
-              <w:t>8</w:t>
+              <w:t>11</w:t>
             </w:r>
             <w:r>
               <w:rPr>
@@ -1539,12 +1705,12 @@
               <w14:ligatures w14:val="standardContextual"/>
             </w:rPr>
           </w:pPr>
-          <w:hyperlink w:anchor="_Toc215683674" w:history="1">
+          <w:hyperlink w:anchor="_Toc216626581" w:history="1">
             <w:r>
               <w:rPr>
                 <w:rStyle w:val="Hiperligao"/>
               </w:rPr>
-              <w:t>2.1.</w:t>
+              <w:t>3.1.</w:t>
             </w:r>
             <w:r>
               <w:rPr>
@@ -1561,7 +1727,7 @@
               <w:rPr>
                 <w:rStyle w:val="Hiperligao"/>
               </w:rPr>
-              <w:t>Objetivos Estratégicos</w:t>
+              <w:t>Historias do usuário</w:t>
             </w:r>
             <w:r>
               <w:rPr>
@@ -1579,7 +1745,7 @@
               <w:rPr>
                 <w:webHidden/>
               </w:rPr>
-              <w:instrText xml:space="preserve"> PAGEREF _Toc215683674 \h </w:instrText>
+              <w:instrText xml:space="preserve"> PAGEREF _Toc216626581 \h </w:instrText>
             </w:r>
             <w:r>
               <w:rPr>
@@ -1596,7 +1762,7 @@
               <w:rPr>
                 <w:webHidden/>
               </w:rPr>
-              <w:t>9</w:t>
+              <w:t>11</w:t>
             </w:r>
             <w:r>
               <w:rPr>
@@ -1618,12 +1784,12 @@
               <w14:ligatures w14:val="standardContextual"/>
             </w:rPr>
           </w:pPr>
-          <w:hyperlink w:anchor="_Toc215683675" w:history="1">
+          <w:hyperlink w:anchor="_Toc216626582" w:history="1">
             <w:r>
               <w:rPr>
                 <w:rStyle w:val="Hiperligao"/>
               </w:rPr>
-              <w:t>2.2.</w:t>
+              <w:t>a)</w:t>
             </w:r>
             <w:r>
               <w:rPr>
@@ -1640,7 +1806,7 @@
               <w:rPr>
                 <w:rStyle w:val="Hiperligao"/>
               </w:rPr>
-              <w:t>Objetivos Específcos</w:t>
+              <w:t>Cliente</w:t>
             </w:r>
             <w:r>
               <w:rPr>
@@ -1658,7 +1824,7 @@
               <w:rPr>
                 <w:webHidden/>
               </w:rPr>
-              <w:instrText xml:space="preserve"> PAGEREF _Toc215683675 \h </w:instrText>
+              <w:instrText xml:space="preserve"> PAGEREF _Toc216626582 \h </w:instrText>
             </w:r>
             <w:r>
               <w:rPr>
@@ -1675,7 +1841,244 @@
               <w:rPr>
                 <w:webHidden/>
               </w:rPr>
-              <w:t>9</w:t>
+              <w:t>11</w:t>
+            </w:r>
+            <w:r>
+              <w:rPr>
+                <w:webHidden/>
+              </w:rPr>
+              <w:fldChar w:fldCharType="end"/>
+            </w:r>
+          </w:hyperlink>
+        </w:p>
+        <w:p>
+          <w:pPr>
+            <w:pStyle w:val="ndice2"/>
+            <w:rPr>
+              <w:rFonts w:asciiTheme="minorHAnsi" w:eastAsiaTheme="minorEastAsia" w:hAnsiTheme="minorHAnsi" w:cstheme="minorBidi"/>
+              <w:b w:val="0"/>
+              <w:bCs w:val="0"/>
+              <w:kern w:val="2"/>
+              <w:lang w:eastAsia="pt-BR"/>
+              <w14:ligatures w14:val="standardContextual"/>
+            </w:rPr>
+          </w:pPr>
+          <w:hyperlink w:anchor="_Toc216626583" w:history="1">
+            <w:r>
+              <w:rPr>
+                <w:rStyle w:val="Hiperligao"/>
+              </w:rPr>
+              <w:t>b)</w:t>
+            </w:r>
+            <w:r>
+              <w:rPr>
+                <w:rFonts w:asciiTheme="minorHAnsi" w:eastAsiaTheme="minorEastAsia" w:hAnsiTheme="minorHAnsi" w:cstheme="minorBidi"/>
+                <w:b w:val="0"/>
+                <w:bCs w:val="0"/>
+                <w:kern w:val="2"/>
+                <w:lang w:eastAsia="pt-BR"/>
+                <w14:ligatures w14:val="standardContextual"/>
+              </w:rPr>
+              <w:tab/>
+            </w:r>
+            <w:r>
+              <w:rPr>
+                <w:rStyle w:val="Hiperligao"/>
+              </w:rPr>
+              <w:t>Atendente</w:t>
+            </w:r>
+            <w:r>
+              <w:rPr>
+                <w:webHidden/>
+              </w:rPr>
+              <w:tab/>
+            </w:r>
+            <w:r>
+              <w:rPr>
+                <w:webHidden/>
+              </w:rPr>
+              <w:fldChar w:fldCharType="begin"/>
+            </w:r>
+            <w:r>
+              <w:rPr>
+                <w:webHidden/>
+              </w:rPr>
+              <w:instrText xml:space="preserve"> PAGEREF _Toc216626583 \h </w:instrText>
+            </w:r>
+            <w:r>
+              <w:rPr>
+                <w:webHidden/>
+              </w:rPr>
+            </w:r>
+            <w:r>
+              <w:rPr>
+                <w:webHidden/>
+              </w:rPr>
+              <w:fldChar w:fldCharType="separate"/>
+            </w:r>
+            <w:r>
+              <w:rPr>
+                <w:webHidden/>
+              </w:rPr>
+              <w:t>11</w:t>
+            </w:r>
+            <w:r>
+              <w:rPr>
+                <w:webHidden/>
+              </w:rPr>
+              <w:fldChar w:fldCharType="end"/>
+            </w:r>
+          </w:hyperlink>
+        </w:p>
+        <w:p>
+          <w:pPr>
+            <w:pStyle w:val="ndice2"/>
+            <w:rPr>
+              <w:rFonts w:asciiTheme="minorHAnsi" w:eastAsiaTheme="minorEastAsia" w:hAnsiTheme="minorHAnsi" w:cstheme="minorBidi"/>
+              <w:b w:val="0"/>
+              <w:bCs w:val="0"/>
+              <w:kern w:val="2"/>
+              <w:lang w:eastAsia="pt-BR"/>
+              <w14:ligatures w14:val="standardContextual"/>
+            </w:rPr>
+          </w:pPr>
+          <w:hyperlink w:anchor="_Toc216626584" w:history="1">
+            <w:r>
+              <w:rPr>
+                <w:rStyle w:val="Hiperligao"/>
+              </w:rPr>
+              <w:t>3.2.</w:t>
+            </w:r>
+            <w:r>
+              <w:rPr>
+                <w:rFonts w:asciiTheme="minorHAnsi" w:eastAsiaTheme="minorEastAsia" w:hAnsiTheme="minorHAnsi" w:cstheme="minorBidi"/>
+                <w:b w:val="0"/>
+                <w:bCs w:val="0"/>
+                <w:kern w:val="2"/>
+                <w:lang w:eastAsia="pt-BR"/>
+                <w14:ligatures w14:val="standardContextual"/>
+              </w:rPr>
+              <w:tab/>
+            </w:r>
+            <w:r>
+              <w:rPr>
+                <w:rStyle w:val="Hiperligao"/>
+              </w:rPr>
+              <w:t>Mapa da Jornada do Usuário</w:t>
+            </w:r>
+            <w:r>
+              <w:rPr>
+                <w:webHidden/>
+              </w:rPr>
+              <w:tab/>
+            </w:r>
+            <w:r>
+              <w:rPr>
+                <w:webHidden/>
+              </w:rPr>
+              <w:fldChar w:fldCharType="begin"/>
+            </w:r>
+            <w:r>
+              <w:rPr>
+                <w:webHidden/>
+              </w:rPr>
+              <w:instrText xml:space="preserve"> PAGEREF _Toc216626584 \h </w:instrText>
+            </w:r>
+            <w:r>
+              <w:rPr>
+                <w:webHidden/>
+              </w:rPr>
+            </w:r>
+            <w:r>
+              <w:rPr>
+                <w:webHidden/>
+              </w:rPr>
+              <w:fldChar w:fldCharType="separate"/>
+            </w:r>
+            <w:r>
+              <w:rPr>
+                <w:webHidden/>
+              </w:rPr>
+              <w:t>11</w:t>
+            </w:r>
+            <w:r>
+              <w:rPr>
+                <w:webHidden/>
+              </w:rPr>
+              <w:fldChar w:fldCharType="end"/>
+            </w:r>
+          </w:hyperlink>
+        </w:p>
+        <w:p>
+          <w:pPr>
+            <w:pStyle w:val="ndice2"/>
+            <w:rPr>
+              <w:rFonts w:asciiTheme="minorHAnsi" w:eastAsiaTheme="minorEastAsia" w:hAnsiTheme="minorHAnsi" w:cstheme="minorBidi"/>
+              <w:b w:val="0"/>
+              <w:bCs w:val="0"/>
+              <w:kern w:val="2"/>
+              <w:lang w:eastAsia="pt-BR"/>
+              <w14:ligatures w14:val="standardContextual"/>
+            </w:rPr>
+          </w:pPr>
+          <w:hyperlink w:anchor="_Toc216626585" w:history="1">
+            <w:r>
+              <w:rPr>
+                <w:rStyle w:val="Hiperligao"/>
+              </w:rPr>
+              <w:t>3.3.</w:t>
+            </w:r>
+            <w:r>
+              <w:rPr>
+                <w:rFonts w:asciiTheme="minorHAnsi" w:eastAsiaTheme="minorEastAsia" w:hAnsiTheme="minorHAnsi" w:cstheme="minorBidi"/>
+                <w:b w:val="0"/>
+                <w:bCs w:val="0"/>
+                <w:kern w:val="2"/>
+                <w:lang w:eastAsia="pt-BR"/>
+                <w14:ligatures w14:val="standardContextual"/>
+              </w:rPr>
+              <w:tab/>
+            </w:r>
+            <w:r>
+              <w:rPr>
+                <w:rStyle w:val="Hiperligao"/>
+              </w:rPr>
+              <w:t>Diagrama Caso de Uso</w:t>
+            </w:r>
+            <w:r>
+              <w:rPr>
+                <w:webHidden/>
+              </w:rPr>
+              <w:tab/>
+            </w:r>
+            <w:r>
+              <w:rPr>
+                <w:webHidden/>
+              </w:rPr>
+              <w:fldChar w:fldCharType="begin"/>
+            </w:r>
+            <w:r>
+              <w:rPr>
+                <w:webHidden/>
+              </w:rPr>
+              <w:instrText xml:space="preserve"> PAGEREF _Toc216626585 \h </w:instrText>
+            </w:r>
+            <w:r>
+              <w:rPr>
+                <w:webHidden/>
+              </w:rPr>
+            </w:r>
+            <w:r>
+              <w:rPr>
+                <w:webHidden/>
+              </w:rPr>
+              <w:fldChar w:fldCharType="separate"/>
+            </w:r>
+            <w:r>
+              <w:rPr>
+                <w:webHidden/>
+              </w:rPr>
+              <w:t>12</w:t>
             </w:r>
             <w:r>
               <w:rPr>
@@ -1697,12 +2100,12 @@
               <w14:ligatures w14:val="standardContextual"/>
             </w:rPr>
           </w:pPr>
-          <w:hyperlink w:anchor="_Toc215683676" w:history="1">
+          <w:hyperlink w:anchor="_Toc216626586" w:history="1">
             <w:r>
               <w:rPr>
                 <w:rStyle w:val="Hiperligao"/>
               </w:rPr>
-              <w:t>3.</w:t>
+              <w:t>4.</w:t>
             </w:r>
             <w:r>
               <w:rPr>
@@ -1719,7 +2122,7 @@
               <w:rPr>
                 <w:rStyle w:val="Hiperligao"/>
               </w:rPr>
-              <w:t>Elaboração da jornada do usuário</w:t>
+              <w:t>Apelo mercadológico da solução</w:t>
             </w:r>
             <w:r>
               <w:rPr>
@@ -1737,7 +2140,7 @@
               <w:rPr>
                 <w:webHidden/>
               </w:rPr>
-              <w:instrText xml:space="preserve"> PAGEREF _Toc215683676 \h </w:instrText>
+              <w:instrText xml:space="preserve"> PAGEREF _Toc216626586 \h </w:instrText>
             </w:r>
             <w:r>
               <w:rPr>
@@ -1754,7 +2157,7 @@
               <w:rPr>
                 <w:webHidden/>
               </w:rPr>
-              <w:t>10</w:t>
+              <w:t>14</w:t>
             </w:r>
             <w:r>
               <w:rPr>
@@ -1776,12 +2179,12 @@
               <w14:ligatures w14:val="standardContextual"/>
             </w:rPr>
           </w:pPr>
-          <w:hyperlink w:anchor="_Toc215683677" w:history="1">
+          <w:hyperlink w:anchor="_Toc216626587" w:history="1">
             <w:r>
               <w:rPr>
                 <w:rStyle w:val="Hiperligao"/>
               </w:rPr>
-              <w:t>3.1.</w:t>
+              <w:t>4.1.</w:t>
             </w:r>
             <w:r>
               <w:rPr>
@@ -1798,7 +2201,7 @@
               <w:rPr>
                 <w:rStyle w:val="Hiperligao"/>
               </w:rPr>
-              <w:t>Historias do usuário</w:t>
+              <w:t>Análise de Concorrência e Cenário Atual</w:t>
             </w:r>
             <w:r>
               <w:rPr>
@@ -1816,7 +2219,7 @@
               <w:rPr>
                 <w:webHidden/>
               </w:rPr>
-              <w:instrText xml:space="preserve"> PAGEREF _Toc215683677 \h </w:instrText>
+              <w:instrText xml:space="preserve"> PAGEREF _Toc216626587 \h </w:instrText>
             </w:r>
             <w:r>
               <w:rPr>
@@ -1833,7 +2236,7 @@
               <w:rPr>
                 <w:webHidden/>
               </w:rPr>
-              <w:t>10</w:t>
+              <w:t>14</w:t>
             </w:r>
             <w:r>
               <w:rPr>
@@ -1855,12 +2258,12 @@
               <w14:ligatures w14:val="standardContextual"/>
             </w:rPr>
           </w:pPr>
-          <w:hyperlink w:anchor="_Toc215683678" w:history="1">
+          <w:hyperlink w:anchor="_Toc216626588" w:history="1">
             <w:r>
               <w:rPr>
                 <w:rStyle w:val="Hiperligao"/>
               </w:rPr>
-              <w:t>a)</w:t>
+              <w:t>4.2.</w:t>
             </w:r>
             <w:r>
               <w:rPr>
@@ -1877,7 +2280,7 @@
               <w:rPr>
                 <w:rStyle w:val="Hiperligao"/>
               </w:rPr>
-              <w:t>Cliente</w:t>
+              <w:t>Público-Alvo e Beneficiários</w:t>
             </w:r>
             <w:r>
               <w:rPr>
@@ -1895,7 +2298,7 @@
               <w:rPr>
                 <w:webHidden/>
               </w:rPr>
-              <w:instrText xml:space="preserve"> PAGEREF _Toc215683678 \h </w:instrText>
+              <w:instrText xml:space="preserve"> PAGEREF _Toc216626588 \h </w:instrText>
             </w:r>
             <w:r>
               <w:rPr>
@@ -1912,7 +2315,7 @@
               <w:rPr>
                 <w:webHidden/>
               </w:rPr>
-              <w:t>10</w:t>
+              <w:t>14</w:t>
             </w:r>
             <w:r>
               <w:rPr>
@@ -1934,12 +2337,12 @@
               <w14:ligatures w14:val="standardContextual"/>
             </w:rPr>
           </w:pPr>
-          <w:hyperlink w:anchor="_Toc215683679" w:history="1">
+          <w:hyperlink w:anchor="_Toc216626589" w:history="1">
             <w:r>
               <w:rPr>
                 <w:rStyle w:val="Hiperligao"/>
               </w:rPr>
-              <w:t>b)</w:t>
+              <w:t>4.3.</w:t>
             </w:r>
             <w:r>
               <w:rPr>
@@ -1956,7 +2359,7 @@
               <w:rPr>
                 <w:rStyle w:val="Hiperligao"/>
               </w:rPr>
-              <w:t>Atendente</w:t>
+              <w:t>Modelo de Negócio e Viabilidade Econômica</w:t>
             </w:r>
             <w:r>
               <w:rPr>
@@ -1974,7 +2377,7 @@
               <w:rPr>
                 <w:webHidden/>
               </w:rPr>
-              <w:instrText xml:space="preserve"> PAGEREF _Toc215683679 \h </w:instrText>
+              <w:instrText xml:space="preserve"> PAGEREF _Toc216626589 \h </w:instrText>
             </w:r>
             <w:r>
               <w:rPr>
@@ -1991,7 +2394,86 @@
               <w:rPr>
                 <w:webHidden/>
               </w:rPr>
-              <w:t>10</w:t>
+              <w:t>15</w:t>
+            </w:r>
+            <w:r>
+              <w:rPr>
+                <w:webHidden/>
+              </w:rPr>
+              <w:fldChar w:fldCharType="end"/>
+            </w:r>
+          </w:hyperlink>
+        </w:p>
+        <w:p>
+          <w:pPr>
+            <w:pStyle w:val="ndice1"/>
+            <w:rPr>
+              <w:rFonts w:asciiTheme="minorHAnsi" w:eastAsiaTheme="minorEastAsia" w:hAnsiTheme="minorHAnsi"/>
+              <w:b w:val="0"/>
+              <w:caps w:val="0"/>
+              <w:kern w:val="2"/>
+              <w:lang w:eastAsia="pt-BR"/>
+              <w14:ligatures w14:val="standardContextual"/>
+            </w:rPr>
+          </w:pPr>
+          <w:hyperlink w:anchor="_Toc216626590" w:history="1">
+            <w:r>
+              <w:rPr>
+                <w:rStyle w:val="Hiperligao"/>
+              </w:rPr>
+              <w:t>5.</w:t>
+            </w:r>
+            <w:r>
+              <w:rPr>
+                <w:rFonts w:asciiTheme="minorHAnsi" w:eastAsiaTheme="minorEastAsia" w:hAnsiTheme="minorHAnsi"/>
+                <w:b w:val="0"/>
+                <w:caps w:val="0"/>
+                <w:kern w:val="2"/>
+                <w:lang w:eastAsia="pt-BR"/>
+                <w14:ligatures w14:val="standardContextual"/>
+              </w:rPr>
+              <w:tab/>
+            </w:r>
+            <w:r>
+              <w:rPr>
+                <w:rStyle w:val="Hiperligao"/>
+              </w:rPr>
+              <w:t>Ciclo de desenvolvimento da solução</w:t>
+            </w:r>
+            <w:r>
+              <w:rPr>
+                <w:webHidden/>
+              </w:rPr>
+              <w:tab/>
+            </w:r>
+            <w:r>
+              <w:rPr>
+                <w:webHidden/>
+              </w:rPr>
+              <w:fldChar w:fldCharType="begin"/>
+            </w:r>
+            <w:r>
+              <w:rPr>
+                <w:webHidden/>
+              </w:rPr>
+              <w:instrText xml:space="preserve"> PAGEREF _Toc216626590 \h </w:instrText>
+            </w:r>
+            <w:r>
+              <w:rPr>
+                <w:webHidden/>
+              </w:rPr>
+            </w:r>
+            <w:r>
+              <w:rPr>
+                <w:webHidden/>
+              </w:rPr>
+              <w:fldChar w:fldCharType="separate"/>
+            </w:r>
+            <w:r>
+              <w:rPr>
+                <w:webHidden/>
+              </w:rPr>
+              <w:t>16</w:t>
             </w:r>
             <w:r>
               <w:rPr>
@@ -2013,12 +2495,12 @@
               <w14:ligatures w14:val="standardContextual"/>
             </w:rPr>
           </w:pPr>
-          <w:hyperlink w:anchor="_Toc215683680" w:history="1">
+          <w:hyperlink w:anchor="_Toc216626591" w:history="1">
             <w:r>
               <w:rPr>
                 <w:rStyle w:val="Hiperligao"/>
               </w:rPr>
-              <w:t>3.2.</w:t>
+              <w:t>5.1.</w:t>
             </w:r>
             <w:r>
               <w:rPr>
@@ -2035,7 +2517,7 @@
               <w:rPr>
                 <w:rStyle w:val="Hiperligao"/>
               </w:rPr>
-              <w:t>Mapa da Jornada do Usuário</w:t>
+              <w:t>Estrutura do Ciclo de Desenvolvimento</w:t>
             </w:r>
             <w:r>
               <w:rPr>
@@ -2053,7 +2535,7 @@
               <w:rPr>
                 <w:webHidden/>
               </w:rPr>
-              <w:instrText xml:space="preserve"> PAGEREF _Toc215683680 \h </w:instrText>
+              <w:instrText xml:space="preserve"> PAGEREF _Toc216626591 \h </w:instrText>
             </w:r>
             <w:r>
               <w:rPr>
@@ -2070,7 +2552,7 @@
               <w:rPr>
                 <w:webHidden/>
               </w:rPr>
-              <w:t>10</w:t>
+              <w:t>16</w:t>
             </w:r>
             <w:r>
               <w:rPr>
@@ -2092,12 +2574,12 @@
               <w14:ligatures w14:val="standardContextual"/>
             </w:rPr>
           </w:pPr>
-          <w:hyperlink w:anchor="_Toc215683681" w:history="1">
+          <w:hyperlink w:anchor="_Toc216626592" w:history="1">
             <w:r>
               <w:rPr>
                 <w:rStyle w:val="Hiperligao"/>
               </w:rPr>
-              <w:t>3.3.</w:t>
+              <w:t>5.2.</w:t>
             </w:r>
             <w:r>
               <w:rPr>
@@ -2114,7 +2596,7 @@
               <w:rPr>
                 <w:rStyle w:val="Hiperligao"/>
               </w:rPr>
-              <w:t>Casos de uso</w:t>
+              <w:t>Versionamento e Conflitos de Versões</w:t>
             </w:r>
             <w:r>
               <w:rPr>
@@ -2132,7 +2614,7 @@
               <w:rPr>
                 <w:webHidden/>
               </w:rPr>
-              <w:instrText xml:space="preserve"> PAGEREF _Toc215683681 \h </w:instrText>
+              <w:instrText xml:space="preserve"> PAGEREF _Toc216626592 \h </w:instrText>
             </w:r>
             <w:r>
               <w:rPr>
@@ -2149,7 +2631,165 @@
               <w:rPr>
                 <w:webHidden/>
               </w:rPr>
-              <w:t>11</w:t>
+              <w:t>16</w:t>
+            </w:r>
+            <w:r>
+              <w:rPr>
+                <w:webHidden/>
+              </w:rPr>
+              <w:fldChar w:fldCharType="end"/>
+            </w:r>
+          </w:hyperlink>
+        </w:p>
+        <w:p>
+          <w:pPr>
+            <w:pStyle w:val="ndice2"/>
+            <w:rPr>
+              <w:rFonts w:asciiTheme="minorHAnsi" w:eastAsiaTheme="minorEastAsia" w:hAnsiTheme="minorHAnsi" w:cstheme="minorBidi"/>
+              <w:b w:val="0"/>
+              <w:bCs w:val="0"/>
+              <w:kern w:val="2"/>
+              <w:lang w:eastAsia="pt-BR"/>
+              <w14:ligatures w14:val="standardContextual"/>
+            </w:rPr>
+          </w:pPr>
+          <w:hyperlink w:anchor="_Toc216626593" w:history="1">
+            <w:r>
+              <w:rPr>
+                <w:rStyle w:val="Hiperligao"/>
+              </w:rPr>
+              <w:t>5.3.</w:t>
+            </w:r>
+            <w:r>
+              <w:rPr>
+                <w:rFonts w:asciiTheme="minorHAnsi" w:eastAsiaTheme="minorEastAsia" w:hAnsiTheme="minorHAnsi" w:cstheme="minorBidi"/>
+                <w:b w:val="0"/>
+                <w:bCs w:val="0"/>
+                <w:kern w:val="2"/>
+                <w:lang w:eastAsia="pt-BR"/>
+                <w14:ligatures w14:val="standardContextual"/>
+              </w:rPr>
+              <w:tab/>
+            </w:r>
+            <w:r>
+              <w:rPr>
+                <w:rStyle w:val="Hiperligao"/>
+              </w:rPr>
+              <w:t>Validação das Entregas</w:t>
+            </w:r>
+            <w:r>
+              <w:rPr>
+                <w:webHidden/>
+              </w:rPr>
+              <w:tab/>
+            </w:r>
+            <w:r>
+              <w:rPr>
+                <w:webHidden/>
+              </w:rPr>
+              <w:fldChar w:fldCharType="begin"/>
+            </w:r>
+            <w:r>
+              <w:rPr>
+                <w:webHidden/>
+              </w:rPr>
+              <w:instrText xml:space="preserve"> PAGEREF _Toc216626593 \h </w:instrText>
+            </w:r>
+            <w:r>
+              <w:rPr>
+                <w:webHidden/>
+              </w:rPr>
+            </w:r>
+            <w:r>
+              <w:rPr>
+                <w:webHidden/>
+              </w:rPr>
+              <w:fldChar w:fldCharType="separate"/>
+            </w:r>
+            <w:r>
+              <w:rPr>
+                <w:webHidden/>
+              </w:rPr>
+              <w:t>16</w:t>
+            </w:r>
+            <w:r>
+              <w:rPr>
+                <w:webHidden/>
+              </w:rPr>
+              <w:fldChar w:fldCharType="end"/>
+            </w:r>
+          </w:hyperlink>
+        </w:p>
+        <w:p>
+          <w:pPr>
+            <w:pStyle w:val="ndice2"/>
+            <w:rPr>
+              <w:rFonts w:asciiTheme="minorHAnsi" w:eastAsiaTheme="minorEastAsia" w:hAnsiTheme="minorHAnsi" w:cstheme="minorBidi"/>
+              <w:b w:val="0"/>
+              <w:bCs w:val="0"/>
+              <w:kern w:val="2"/>
+              <w:lang w:eastAsia="pt-BR"/>
+              <w14:ligatures w14:val="standardContextual"/>
+            </w:rPr>
+          </w:pPr>
+          <w:hyperlink w:anchor="_Toc216626594" w:history="1">
+            <w:r>
+              <w:rPr>
+                <w:rStyle w:val="Hiperligao"/>
+              </w:rPr>
+              <w:t>5.4.</w:t>
+            </w:r>
+            <w:r>
+              <w:rPr>
+                <w:rFonts w:asciiTheme="minorHAnsi" w:eastAsiaTheme="minorEastAsia" w:hAnsiTheme="minorHAnsi" w:cstheme="minorBidi"/>
+                <w:b w:val="0"/>
+                <w:bCs w:val="0"/>
+                <w:kern w:val="2"/>
+                <w:lang w:eastAsia="pt-BR"/>
+                <w14:ligatures w14:val="standardContextual"/>
+              </w:rPr>
+              <w:tab/>
+            </w:r>
+            <w:r>
+              <w:rPr>
+                <w:rStyle w:val="Hiperligao"/>
+              </w:rPr>
+              <w:t>Etapas do Desenvolvimento</w:t>
+            </w:r>
+            <w:r>
+              <w:rPr>
+                <w:webHidden/>
+              </w:rPr>
+              <w:tab/>
+            </w:r>
+            <w:r>
+              <w:rPr>
+                <w:webHidden/>
+              </w:rPr>
+              <w:fldChar w:fldCharType="begin"/>
+            </w:r>
+            <w:r>
+              <w:rPr>
+                <w:webHidden/>
+              </w:rPr>
+              <w:instrText xml:space="preserve"> PAGEREF _Toc216626594 \h </w:instrText>
+            </w:r>
+            <w:r>
+              <w:rPr>
+                <w:webHidden/>
+              </w:rPr>
+            </w:r>
+            <w:r>
+              <w:rPr>
+                <w:webHidden/>
+              </w:rPr>
+              <w:fldChar w:fldCharType="separate"/>
+            </w:r>
+            <w:r>
+              <w:rPr>
+                <w:webHidden/>
+              </w:rPr>
+              <w:t>16</w:t>
             </w:r>
             <w:r>
               <w:rPr>
@@ -2171,12 +2811,12 @@
               <w14:ligatures w14:val="standardContextual"/>
             </w:rPr>
           </w:pPr>
-          <w:hyperlink w:anchor="_Toc215683682" w:history="1">
+          <w:hyperlink w:anchor="_Toc216626595" w:history="1">
             <w:r>
               <w:rPr>
                 <w:rStyle w:val="Hiperligao"/>
               </w:rPr>
-              <w:t>4.</w:t>
+              <w:t>6.</w:t>
             </w:r>
             <w:r>
               <w:rPr>
@@ -2193,7 +2833,7 @@
               <w:rPr>
                 <w:rStyle w:val="Hiperligao"/>
               </w:rPr>
-              <w:t>Apelo mercadológico da solução</w:t>
+              <w:t>Mockup da proposta de solução</w:t>
             </w:r>
             <w:r>
               <w:rPr>
@@ -2211,7 +2851,7 @@
               <w:rPr>
                 <w:webHidden/>
               </w:rPr>
-              <w:instrText xml:space="preserve"> PAGEREF _Toc215683682 \h </w:instrText>
+              <w:instrText xml:space="preserve"> PAGEREF _Toc216626595 \h </w:instrText>
             </w:r>
             <w:r>
               <w:rPr>
@@ -2228,7 +2868,7 @@
               <w:rPr>
                 <w:webHidden/>
               </w:rPr>
-              <w:t>12</w:t>
+              <w:t>18</w:t>
             </w:r>
             <w:r>
               <w:rPr>
@@ -2250,38 +2890,21 @@
               <w14:ligatures w14:val="standardContextual"/>
             </w:rPr>
           </w:pPr>
-          <w:hyperlink w:anchor="_Toc215683683" w:history="1">
+          <w:hyperlink w:anchor="_Toc216626596" w:history="1">
             <w:r>
               <w:rPr>
                 <w:rStyle w:val="Hiperligao"/>
               </w:rPr>
-              <w:t>4.1.</w:t>
-            </w:r>
-            <w:r>
-              <w:rPr>
-                <w:rFonts w:asciiTheme="minorHAnsi" w:eastAsiaTheme="minorEastAsia" w:hAnsiTheme="minorHAnsi" w:cstheme="minorBidi"/>
-                <w:b w:val="0"/>
-                <w:bCs w:val="0"/>
-                <w:kern w:val="2"/>
-                <w:lang w:eastAsia="pt-BR"/>
-                <w14:ligatures w14:val="standardContextual"/>
+              <w:t>6.1. Interfaces do Cliente (Acesso Público)</w:t>
+            </w:r>
+            <w:r>
+              <w:rPr>
+                <w:webHidden/>
               </w:rPr>
               <w:tab/>
             </w:r>
             <w:r>
               <w:rPr>
-                <w:rStyle w:val="Hiperligao"/>
-              </w:rPr>
-              <w:t>Análise de Concorrência e Cenário Atual</w:t>
-            </w:r>
-            <w:r>
-              <w:rPr>
-                <w:webHidden/>
-              </w:rPr>
-              <w:tab/>
-            </w:r>
-            <w:r>
-              <w:rPr>
                 <w:webHidden/>
               </w:rPr>
               <w:fldChar w:fldCharType="begin"/>
@@ -2290,7 +2913,7 @@
               <w:rPr>
                 <w:webHidden/>
               </w:rPr>
-              <w:instrText xml:space="preserve"> PAGEREF _Toc215683683 \h </w:instrText>
+              <w:instrText xml:space="preserve"> PAGEREF _Toc216626596 \h </w:instrText>
             </w:r>
             <w:r>
               <w:rPr>
@@ -2307,7 +2930,7 @@
               <w:rPr>
                 <w:webHidden/>
               </w:rPr>
-              <w:t>12</w:t>
+              <w:t>18</w:t>
             </w:r>
             <w:r>
               <w:rPr>
@@ -2329,38 +2952,21 @@
               <w14:ligatures w14:val="standardContextual"/>
             </w:rPr>
           </w:pPr>
-          <w:hyperlink w:anchor="_Toc215683684" w:history="1">
+          <w:hyperlink w:anchor="_Toc216626597" w:history="1">
             <w:r>
               <w:rPr>
                 <w:rStyle w:val="Hiperligao"/>
               </w:rPr>
-              <w:t>4.2.</w:t>
-            </w:r>
-            <w:r>
-              <w:rPr>
-                <w:rFonts w:asciiTheme="minorHAnsi" w:eastAsiaTheme="minorEastAsia" w:hAnsiTheme="minorHAnsi" w:cstheme="minorBidi"/>
-                <w:b w:val="0"/>
-                <w:bCs w:val="0"/>
-                <w:kern w:val="2"/>
-                <w:lang w:eastAsia="pt-BR"/>
-                <w14:ligatures w14:val="standardContextual"/>
+              <w:t>6.2. Interfaces Administrativas</w:t>
+            </w:r>
+            <w:r>
+              <w:rPr>
+                <w:webHidden/>
               </w:rPr>
               <w:tab/>
             </w:r>
             <w:r>
               <w:rPr>
-                <w:rStyle w:val="Hiperligao"/>
-              </w:rPr>
-              <w:t>Público-Alvo e Beneficiários</w:t>
-            </w:r>
-            <w:r>
-              <w:rPr>
-                <w:webHidden/>
-              </w:rPr>
-              <w:tab/>
-            </w:r>
-            <w:r>
-              <w:rPr>
                 <w:webHidden/>
               </w:rPr>
               <w:fldChar w:fldCharType="begin"/>
@@ -2369,7 +2975,7 @@
               <w:rPr>
                 <w:webHidden/>
               </w:rPr>
-              <w:instrText xml:space="preserve"> PAGEREF _Toc215683684 \h </w:instrText>
+              <w:instrText xml:space="preserve"> PAGEREF _Toc216626597 \h </w:instrText>
             </w:r>
             <w:r>
               <w:rPr>
@@ -2386,86 +2992,7 @@
               <w:rPr>
                 <w:webHidden/>
               </w:rPr>
-              <w:t>12</w:t>
-            </w:r>
-            <w:r>
-              <w:rPr>
-                <w:webHidden/>
-              </w:rPr>
-              <w:fldChar w:fldCharType="end"/>
-            </w:r>
-          </w:hyperlink>
-        </w:p>
-        <w:p>
-          <w:pPr>
-            <w:pStyle w:val="ndice2"/>
-            <w:rPr>
-              <w:rFonts w:asciiTheme="minorHAnsi" w:eastAsiaTheme="minorEastAsia" w:hAnsiTheme="minorHAnsi" w:cstheme="minorBidi"/>
-              <w:b w:val="0"/>
-              <w:bCs w:val="0"/>
-              <w:kern w:val="2"/>
-              <w:lang w:eastAsia="pt-BR"/>
-              <w14:ligatures w14:val="standardContextual"/>
-            </w:rPr>
-          </w:pPr>
-          <w:hyperlink w:anchor="_Toc215683685" w:history="1">
-            <w:r>
-              <w:rPr>
-                <w:rStyle w:val="Hiperligao"/>
-              </w:rPr>
-              <w:t>4.3.</w:t>
-            </w:r>
-            <w:r>
-              <w:rPr>
-                <w:rFonts w:asciiTheme="minorHAnsi" w:eastAsiaTheme="minorEastAsia" w:hAnsiTheme="minorHAnsi" w:cstheme="minorBidi"/>
-                <w:b w:val="0"/>
-                <w:bCs w:val="0"/>
-                <w:kern w:val="2"/>
-                <w:lang w:eastAsia="pt-BR"/>
-                <w14:ligatures w14:val="standardContextual"/>
-              </w:rPr>
-              <w:tab/>
-            </w:r>
-            <w:r>
-              <w:rPr>
-                <w:rStyle w:val="Hiperligao"/>
-              </w:rPr>
-              <w:t>Modelo de Negócio e Viabilidade Econômica</w:t>
-            </w:r>
-            <w:r>
-              <w:rPr>
-                <w:webHidden/>
-              </w:rPr>
-              <w:tab/>
-            </w:r>
-            <w:r>
-              <w:rPr>
-                <w:webHidden/>
-              </w:rPr>
-              <w:fldChar w:fldCharType="begin"/>
-            </w:r>
-            <w:r>
-              <w:rPr>
-                <w:webHidden/>
-              </w:rPr>
-              <w:instrText xml:space="preserve"> PAGEREF _Toc215683685 \h </w:instrText>
-            </w:r>
-            <w:r>
-              <w:rPr>
-                <w:webHidden/>
-              </w:rPr>
-            </w:r>
-            <w:r>
-              <w:rPr>
-                <w:webHidden/>
-              </w:rPr>
-              <w:fldChar w:fldCharType="separate"/>
-            </w:r>
-            <w:r>
-              <w:rPr>
-                <w:webHidden/>
-              </w:rPr>
-              <w:t>13</w:t>
+              <w:t>21</w:t>
             </w:r>
             <w:r>
               <w:rPr>
@@ -2487,12 +3014,12 @@
               <w14:ligatures w14:val="standardContextual"/>
             </w:rPr>
           </w:pPr>
-          <w:hyperlink w:anchor="_Toc215683686" w:history="1">
+          <w:hyperlink w:anchor="_Toc216626598" w:history="1">
             <w:r>
               <w:rPr>
                 <w:rStyle w:val="Hiperligao"/>
               </w:rPr>
-              <w:t>5.</w:t>
+              <w:t>7.</w:t>
             </w:r>
             <w:r>
               <w:rPr>
@@ -2509,7 +3036,19 @@
               <w:rPr>
                 <w:rStyle w:val="Hiperligao"/>
               </w:rPr>
-              <w:t>Ciclo de desenvolvimento da solução</w:t>
+              <w:t>Arquitetura</w:t>
+            </w:r>
+            <w:r>
+              <w:rPr>
+                <w:rStyle w:val="Hiperligao"/>
+              </w:rPr>
+              <w:t xml:space="preserve"> </w:t>
+            </w:r>
+            <w:r>
+              <w:rPr>
+                <w:rStyle w:val="Hiperligao"/>
+              </w:rPr>
+              <w:t>de Software</w:t>
             </w:r>
             <w:r>
               <w:rPr>
@@ -2527,7 +3066,7 @@
               <w:rPr>
                 <w:webHidden/>
               </w:rPr>
-              <w:instrText xml:space="preserve"> PAGEREF _Toc215683686 \h </w:instrText>
+              <w:instrText xml:space="preserve"> PAGEREF _Toc216626598 \h </w:instrText>
             </w:r>
             <w:r>
               <w:rPr>
@@ -2544,323 +3083,7 @@
               <w:rPr>
                 <w:webHidden/>
               </w:rPr>
-              <w:t>13</w:t>
-            </w:r>
-            <w:r>
-              <w:rPr>
-                <w:webHidden/>
-              </w:rPr>
-              <w:fldChar w:fldCharType="end"/>
-            </w:r>
-          </w:hyperlink>
-        </w:p>
-        <w:p>
-          <w:pPr>
-            <w:pStyle w:val="ndice2"/>
-            <w:rPr>
-              <w:rFonts w:asciiTheme="minorHAnsi" w:eastAsiaTheme="minorEastAsia" w:hAnsiTheme="minorHAnsi" w:cstheme="minorBidi"/>
-              <w:b w:val="0"/>
-              <w:bCs w:val="0"/>
-              <w:kern w:val="2"/>
-              <w:lang w:eastAsia="pt-BR"/>
-              <w14:ligatures w14:val="standardContextual"/>
-            </w:rPr>
-          </w:pPr>
-          <w:hyperlink w:anchor="_Toc215683687" w:history="1">
-            <w:r>
-              <w:rPr>
-                <w:rStyle w:val="Hiperligao"/>
-              </w:rPr>
-              <w:t>5.1.</w:t>
-            </w:r>
-            <w:r>
-              <w:rPr>
-                <w:rFonts w:asciiTheme="minorHAnsi" w:eastAsiaTheme="minorEastAsia" w:hAnsiTheme="minorHAnsi" w:cstheme="minorBidi"/>
-                <w:b w:val="0"/>
-                <w:bCs w:val="0"/>
-                <w:kern w:val="2"/>
-                <w:lang w:eastAsia="pt-BR"/>
-                <w14:ligatures w14:val="standardContextual"/>
-              </w:rPr>
-              <w:tab/>
-            </w:r>
-            <w:r>
-              <w:rPr>
-                <w:rStyle w:val="Hiperligao"/>
-              </w:rPr>
-              <w:t>Estrutura do Ciclo de Desenvolvimento</w:t>
-            </w:r>
-            <w:r>
-              <w:rPr>
-                <w:webHidden/>
-              </w:rPr>
-              <w:tab/>
-            </w:r>
-            <w:r>
-              <w:rPr>
-                <w:webHidden/>
-              </w:rPr>
-              <w:fldChar w:fldCharType="begin"/>
-            </w:r>
-            <w:r>
-              <w:rPr>
-                <w:webHidden/>
-              </w:rPr>
-              <w:instrText xml:space="preserve"> PAGEREF _Toc215683687 \h </w:instrText>
-            </w:r>
-            <w:r>
-              <w:rPr>
-                <w:webHidden/>
-              </w:rPr>
-            </w:r>
-            <w:r>
-              <w:rPr>
-                <w:webHidden/>
-              </w:rPr>
-              <w:fldChar w:fldCharType="separate"/>
-            </w:r>
-            <w:r>
-              <w:rPr>
-                <w:webHidden/>
-              </w:rPr>
-              <w:t>13</w:t>
-            </w:r>
-            <w:r>
-              <w:rPr>
-                <w:webHidden/>
-              </w:rPr>
-              <w:fldChar w:fldCharType="end"/>
-            </w:r>
-          </w:hyperlink>
-        </w:p>
-        <w:p>
-          <w:pPr>
-            <w:pStyle w:val="ndice2"/>
-            <w:rPr>
-              <w:rFonts w:asciiTheme="minorHAnsi" w:eastAsiaTheme="minorEastAsia" w:hAnsiTheme="minorHAnsi" w:cstheme="minorBidi"/>
-              <w:b w:val="0"/>
-              <w:bCs w:val="0"/>
-              <w:kern w:val="2"/>
-              <w:lang w:eastAsia="pt-BR"/>
-              <w14:ligatures w14:val="standardContextual"/>
-            </w:rPr>
-          </w:pPr>
-          <w:hyperlink w:anchor="_Toc215683688" w:history="1">
-            <w:r>
-              <w:rPr>
-                <w:rStyle w:val="Hiperligao"/>
-              </w:rPr>
-              <w:t>5.2.</w:t>
-            </w:r>
-            <w:r>
-              <w:rPr>
-                <w:rFonts w:asciiTheme="minorHAnsi" w:eastAsiaTheme="minorEastAsia" w:hAnsiTheme="minorHAnsi" w:cstheme="minorBidi"/>
-                <w:b w:val="0"/>
-                <w:bCs w:val="0"/>
-                <w:kern w:val="2"/>
-                <w:lang w:eastAsia="pt-BR"/>
-                <w14:ligatures w14:val="standardContextual"/>
-              </w:rPr>
-              <w:tab/>
-            </w:r>
-            <w:r>
-              <w:rPr>
-                <w:rStyle w:val="Hiperligao"/>
-              </w:rPr>
-              <w:t>Versionamento e Conflitos de Versões</w:t>
-            </w:r>
-            <w:r>
-              <w:rPr>
-                <w:webHidden/>
-              </w:rPr>
-              <w:tab/>
-            </w:r>
-            <w:r>
-              <w:rPr>
-                <w:webHidden/>
-              </w:rPr>
-              <w:fldChar w:fldCharType="begin"/>
-            </w:r>
-            <w:r>
-              <w:rPr>
-                <w:webHidden/>
-              </w:rPr>
-              <w:instrText xml:space="preserve"> PAGEREF _Toc215683688 \h </w:instrText>
-            </w:r>
-            <w:r>
-              <w:rPr>
-                <w:webHidden/>
-              </w:rPr>
-            </w:r>
-            <w:r>
-              <w:rPr>
-                <w:webHidden/>
-              </w:rPr>
-              <w:fldChar w:fldCharType="separate"/>
-            </w:r>
-            <w:r>
-              <w:rPr>
-                <w:webHidden/>
-              </w:rPr>
-              <w:t>13</w:t>
-            </w:r>
-            <w:r>
-              <w:rPr>
-                <w:webHidden/>
-              </w:rPr>
-              <w:fldChar w:fldCharType="end"/>
-            </w:r>
-          </w:hyperlink>
-        </w:p>
-        <w:p>
-          <w:pPr>
-            <w:pStyle w:val="ndice2"/>
-            <w:rPr>
-              <w:rFonts w:asciiTheme="minorHAnsi" w:eastAsiaTheme="minorEastAsia" w:hAnsiTheme="minorHAnsi" w:cstheme="minorBidi"/>
-              <w:b w:val="0"/>
-              <w:bCs w:val="0"/>
-              <w:kern w:val="2"/>
-              <w:lang w:eastAsia="pt-BR"/>
-              <w14:ligatures w14:val="standardContextual"/>
-            </w:rPr>
-          </w:pPr>
-          <w:hyperlink w:anchor="_Toc215683689" w:history="1">
-            <w:r>
-              <w:rPr>
-                <w:rStyle w:val="Hiperligao"/>
-              </w:rPr>
-              <w:t>5.3.</w:t>
-            </w:r>
-            <w:r>
-              <w:rPr>
-                <w:rFonts w:asciiTheme="minorHAnsi" w:eastAsiaTheme="minorEastAsia" w:hAnsiTheme="minorHAnsi" w:cstheme="minorBidi"/>
-                <w:b w:val="0"/>
-                <w:bCs w:val="0"/>
-                <w:kern w:val="2"/>
-                <w:lang w:eastAsia="pt-BR"/>
-                <w14:ligatures w14:val="standardContextual"/>
-              </w:rPr>
-              <w:tab/>
-            </w:r>
-            <w:r>
-              <w:rPr>
-                <w:rStyle w:val="Hiperligao"/>
-              </w:rPr>
-              <w:t>Validação das Entregas</w:t>
-            </w:r>
-            <w:r>
-              <w:rPr>
-                <w:webHidden/>
-              </w:rPr>
-              <w:tab/>
-            </w:r>
-            <w:r>
-              <w:rPr>
-                <w:webHidden/>
-              </w:rPr>
-              <w:fldChar w:fldCharType="begin"/>
-            </w:r>
-            <w:r>
-              <w:rPr>
-                <w:webHidden/>
-              </w:rPr>
-              <w:instrText xml:space="preserve"> PAGEREF _Toc215683689 \h </w:instrText>
-            </w:r>
-            <w:r>
-              <w:rPr>
-                <w:webHidden/>
-              </w:rPr>
-            </w:r>
-            <w:r>
-              <w:rPr>
-                <w:webHidden/>
-              </w:rPr>
-              <w:fldChar w:fldCharType="separate"/>
-            </w:r>
-            <w:r>
-              <w:rPr>
-                <w:webHidden/>
-              </w:rPr>
-              <w:t>13</w:t>
-            </w:r>
-            <w:r>
-              <w:rPr>
-                <w:webHidden/>
-              </w:rPr>
-              <w:fldChar w:fldCharType="end"/>
-            </w:r>
-          </w:hyperlink>
-        </w:p>
-        <w:p>
-          <w:pPr>
-            <w:pStyle w:val="ndice2"/>
-            <w:rPr>
-              <w:rFonts w:asciiTheme="minorHAnsi" w:eastAsiaTheme="minorEastAsia" w:hAnsiTheme="minorHAnsi" w:cstheme="minorBidi"/>
-              <w:b w:val="0"/>
-              <w:bCs w:val="0"/>
-              <w:kern w:val="2"/>
-              <w:lang w:eastAsia="pt-BR"/>
-              <w14:ligatures w14:val="standardContextual"/>
-            </w:rPr>
-          </w:pPr>
-          <w:hyperlink w:anchor="_Toc215683690" w:history="1">
-            <w:r>
-              <w:rPr>
-                <w:rStyle w:val="Hiperligao"/>
-              </w:rPr>
-              <w:t>5.4.</w:t>
-            </w:r>
-            <w:r>
-              <w:rPr>
-                <w:rFonts w:asciiTheme="minorHAnsi" w:eastAsiaTheme="minorEastAsia" w:hAnsiTheme="minorHAnsi" w:cstheme="minorBidi"/>
-                <w:b w:val="0"/>
-                <w:bCs w:val="0"/>
-                <w:kern w:val="2"/>
-                <w:lang w:eastAsia="pt-BR"/>
-                <w14:ligatures w14:val="standardContextual"/>
-              </w:rPr>
-              <w:tab/>
-            </w:r>
-            <w:r>
-              <w:rPr>
-                <w:rStyle w:val="Hiperligao"/>
-              </w:rPr>
-              <w:t>Etapas do Desenvolvimento</w:t>
-            </w:r>
-            <w:r>
-              <w:rPr>
-                <w:webHidden/>
-              </w:rPr>
-              <w:tab/>
-            </w:r>
-            <w:r>
-              <w:rPr>
-                <w:webHidden/>
-              </w:rPr>
-              <w:fldChar w:fldCharType="begin"/>
-            </w:r>
-            <w:r>
-              <w:rPr>
-                <w:webHidden/>
-              </w:rPr>
-              <w:instrText xml:space="preserve"> PAGEREF _Toc215683690 \h </w:instrText>
-            </w:r>
-            <w:r>
-              <w:rPr>
-                <w:webHidden/>
-              </w:rPr>
-            </w:r>
-            <w:r>
-              <w:rPr>
-                <w:webHidden/>
-              </w:rPr>
-              <w:fldChar w:fldCharType="separate"/>
-            </w:r>
-            <w:r>
-              <w:rPr>
-                <w:webHidden/>
-              </w:rPr>
-              <w:t>14</w:t>
+              <w:t>25</w:t>
             </w:r>
             <w:r>
               <w:rPr>
@@ -2882,12 +3105,12 @@
               <w14:ligatures w14:val="standardContextual"/>
             </w:rPr>
           </w:pPr>
-          <w:hyperlink w:anchor="_Toc215683691" w:history="1">
+          <w:hyperlink w:anchor="_Toc216626599" w:history="1">
             <w:r>
               <w:rPr>
                 <w:rStyle w:val="Hiperligao"/>
               </w:rPr>
-              <w:t>6.</w:t>
+              <w:t>8.</w:t>
             </w:r>
             <w:r>
               <w:rPr>
@@ -2904,7 +3127,7 @@
               <w:rPr>
                 <w:rStyle w:val="Hiperligao"/>
               </w:rPr>
-              <w:t>Mockup da proposta de solução</w:t>
+              <w:t>Validação da solução</w:t>
             </w:r>
             <w:r>
               <w:rPr>
@@ -2922,7 +3145,7 @@
               <w:rPr>
                 <w:webHidden/>
               </w:rPr>
-              <w:instrText xml:space="preserve"> PAGEREF _Toc215683691 \h </w:instrText>
+              <w:instrText xml:space="preserve"> PAGEREF _Toc216626599 \h </w:instrText>
             </w:r>
             <w:r>
               <w:rPr>
@@ -2939,7 +3162,7 @@
               <w:rPr>
                 <w:webHidden/>
               </w:rPr>
-              <w:t>15</w:t>
+              <w:t>26</w:t>
             </w:r>
             <w:r>
               <w:rPr>
@@ -2961,12 +3184,12 @@
               <w14:ligatures w14:val="standardContextual"/>
             </w:rPr>
           </w:pPr>
-          <w:hyperlink w:anchor="_Toc215683692" w:history="1">
+          <w:hyperlink w:anchor="_Toc216626600" w:history="1">
             <w:r>
               <w:rPr>
                 <w:rStyle w:val="Hiperligao"/>
               </w:rPr>
-              <w:t>7.</w:t>
+              <w:t>9.</w:t>
             </w:r>
             <w:r>
               <w:rPr>
@@ -2983,7 +3206,7 @@
               <w:rPr>
                 <w:rStyle w:val="Hiperligao"/>
               </w:rPr>
-              <w:t>Arquitetura de Software</w:t>
+              <w:t>Registros das evidências do projeto</w:t>
             </w:r>
             <w:r>
               <w:rPr>
@@ -3001,7 +3224,7 @@
               <w:rPr>
                 <w:webHidden/>
               </w:rPr>
-              <w:instrText xml:space="preserve"> PAGEREF _Toc215683692 \h </w:instrText>
+              <w:instrText xml:space="preserve"> PAGEREF _Toc216626600 \h </w:instrText>
             </w:r>
             <w:r>
               <w:rPr>
@@ -3018,7 +3241,7 @@
               <w:rPr>
                 <w:webHidden/>
               </w:rPr>
-              <w:t>16</w:t>
+              <w:t>27</w:t>
             </w:r>
             <w:r>
               <w:rPr>
@@ -3040,12 +3263,12 @@
               <w14:ligatures w14:val="standardContextual"/>
             </w:rPr>
           </w:pPr>
-          <w:hyperlink w:anchor="_Toc215683693" w:history="1">
+          <w:hyperlink w:anchor="_Toc216626601" w:history="1">
             <w:r>
               <w:rPr>
                 <w:rStyle w:val="Hiperligao"/>
               </w:rPr>
-              <w:t>8.</w:t>
+              <w:t>10.</w:t>
             </w:r>
             <w:r>
               <w:rPr>
@@ -3062,7 +3285,7 @@
               <w:rPr>
                 <w:rStyle w:val="Hiperligao"/>
               </w:rPr>
-              <w:t>Validação da solução</w:t>
+              <w:t>Considerações finais e expectativas</w:t>
             </w:r>
             <w:r>
               <w:rPr>
@@ -3080,7 +3303,7 @@
               <w:rPr>
                 <w:webHidden/>
               </w:rPr>
-              <w:instrText xml:space="preserve"> PAGEREF _Toc215683693 \h </w:instrText>
+              <w:instrText xml:space="preserve"> PAGEREF _Toc216626601 \h </w:instrText>
             </w:r>
             <w:r>
               <w:rPr>
@@ -3097,7 +3320,7 @@
               <w:rPr>
                 <w:webHidden/>
               </w:rPr>
-              <w:t>17</w:t>
+              <w:t>28</w:t>
             </w:r>
             <w:r>
               <w:rPr>
@@ -3119,38 +3342,21 @@
               <w14:ligatures w14:val="standardContextual"/>
             </w:rPr>
           </w:pPr>
-          <w:hyperlink w:anchor="_Toc215683694" w:history="1">
+          <w:hyperlink w:anchor="_Toc216626602" w:history="1">
             <w:r>
               <w:rPr>
                 <w:rStyle w:val="Hiperligao"/>
               </w:rPr>
-              <w:t>9.</w:t>
-            </w:r>
-            <w:r>
-              <w:rPr>
-                <w:rFonts w:asciiTheme="minorHAnsi" w:eastAsiaTheme="minorEastAsia" w:hAnsiTheme="minorHAnsi"/>
-                <w:b w:val="0"/>
-                <w:caps w:val="0"/>
-                <w:kern w:val="2"/>
-                <w:lang w:eastAsia="pt-BR"/>
-                <w14:ligatures w14:val="standardContextual"/>
+              <w:t>Referências</w:t>
+            </w:r>
+            <w:r>
+              <w:rPr>
+                <w:webHidden/>
               </w:rPr>
               <w:tab/>
             </w:r>
             <w:r>
               <w:rPr>
-                <w:rStyle w:val="Hiperligao"/>
-              </w:rPr>
-              <w:t>Registros das evidências do projeto</w:t>
-            </w:r>
-            <w:r>
-              <w:rPr>
-                <w:webHidden/>
-              </w:rPr>
-              <w:tab/>
-            </w:r>
-            <w:r>
-              <w:rPr>
                 <w:webHidden/>
               </w:rPr>
               <w:fldChar w:fldCharType="begin"/>
@@ -3159,7 +3365,7 @@
               <w:rPr>
                 <w:webHidden/>
               </w:rPr>
-              <w:instrText xml:space="preserve"> PAGEREF _Toc215683694 \h </w:instrText>
+              <w:instrText xml:space="preserve"> PAGEREF _Toc216626602 \h </w:instrText>
             </w:r>
             <w:r>
               <w:rPr>
@@ -3176,7 +3382,7 @@
               <w:rPr>
                 <w:webHidden/>
               </w:rPr>
-              <w:t>18</w:t>
+              <w:t>29</w:t>
             </w:r>
             <w:r>
               <w:rPr>
@@ -3198,38 +3404,21 @@
               <w14:ligatures w14:val="standardContextual"/>
             </w:rPr>
           </w:pPr>
-          <w:hyperlink w:anchor="_Toc215683695" w:history="1">
+          <w:hyperlink w:anchor="_Toc216626603" w:history="1">
             <w:r>
               <w:rPr>
                 <w:rStyle w:val="Hiperligao"/>
               </w:rPr>
-              <w:t>10.</w:t>
-            </w:r>
-            <w:r>
-              <w:rPr>
-                <w:rFonts w:asciiTheme="minorHAnsi" w:eastAsiaTheme="minorEastAsia" w:hAnsiTheme="minorHAnsi"/>
-                <w:b w:val="0"/>
-                <w:caps w:val="0"/>
-                <w:kern w:val="2"/>
-                <w:lang w:eastAsia="pt-BR"/>
-                <w14:ligatures w14:val="standardContextual"/>
+              <w:t>ANEXOS</w:t>
+            </w:r>
+            <w:r>
+              <w:rPr>
+                <w:webHidden/>
               </w:rPr>
               <w:tab/>
             </w:r>
             <w:r>
               <w:rPr>
-                <w:rStyle w:val="Hiperligao"/>
-              </w:rPr>
-              <w:t>Considerações finais e expectativas</w:t>
-            </w:r>
-            <w:r>
-              <w:rPr>
-                <w:webHidden/>
-              </w:rPr>
-              <w:tab/>
-            </w:r>
-            <w:r>
-              <w:rPr>
                 <w:webHidden/>
               </w:rPr>
               <w:fldChar w:fldCharType="begin"/>
@@ -3238,7 +3427,7 @@
               <w:rPr>
                 <w:webHidden/>
               </w:rPr>
-              <w:instrText xml:space="preserve"> PAGEREF _Toc215683695 \h </w:instrText>
+              <w:instrText xml:space="preserve"> PAGEREF _Toc216626603 \h </w:instrText>
             </w:r>
             <w:r>
               <w:rPr>
@@ -3255,131 +3444,7 @@
               <w:rPr>
                 <w:webHidden/>
               </w:rPr>
-              <w:t>19</w:t>
-            </w:r>
-            <w:r>
-              <w:rPr>
-                <w:webHidden/>
-              </w:rPr>
-              <w:fldChar w:fldCharType="end"/>
-            </w:r>
-          </w:hyperlink>
-        </w:p>
-        <w:p>
-          <w:pPr>
-            <w:pStyle w:val="ndice1"/>
-            <w:rPr>
-              <w:rFonts w:asciiTheme="minorHAnsi" w:eastAsiaTheme="minorEastAsia" w:hAnsiTheme="minorHAnsi"/>
-              <w:b w:val="0"/>
-              <w:caps w:val="0"/>
-              <w:kern w:val="2"/>
-              <w:lang w:eastAsia="pt-BR"/>
-              <w14:ligatures w14:val="standardContextual"/>
-            </w:rPr>
-          </w:pPr>
-          <w:hyperlink w:anchor="_Toc215683696" w:history="1">
-            <w:r>
-              <w:rPr>
-                <w:rStyle w:val="Hiperligao"/>
-              </w:rPr>
-              <w:t>Referências</w:t>
-            </w:r>
-            <w:r>
-              <w:rPr>
-                <w:webHidden/>
-              </w:rPr>
-              <w:tab/>
-            </w:r>
-            <w:r>
-              <w:rPr>
-                <w:webHidden/>
-              </w:rPr>
-              <w:fldChar w:fldCharType="begin"/>
-            </w:r>
-            <w:r>
-              <w:rPr>
-                <w:webHidden/>
-              </w:rPr>
-              <w:instrText xml:space="preserve"> PAGEREF _Toc215683696 \h </w:instrText>
-            </w:r>
-            <w:r>
-              <w:rPr>
-                <w:webHidden/>
-              </w:rPr>
-            </w:r>
-            <w:r>
-              <w:rPr>
-                <w:webHidden/>
-              </w:rPr>
-              <w:fldChar w:fldCharType="separate"/>
-            </w:r>
-            <w:r>
-              <w:rPr>
-                <w:webHidden/>
-              </w:rPr>
-              <w:t>20</w:t>
-            </w:r>
-            <w:r>
-              <w:rPr>
-                <w:webHidden/>
-              </w:rPr>
-              <w:fldChar w:fldCharType="end"/>
-            </w:r>
-          </w:hyperlink>
-        </w:p>
-        <w:p>
-          <w:pPr>
-            <w:pStyle w:val="ndice1"/>
-            <w:rPr>
-              <w:rFonts w:asciiTheme="minorHAnsi" w:eastAsiaTheme="minorEastAsia" w:hAnsiTheme="minorHAnsi"/>
-              <w:b w:val="0"/>
-              <w:caps w:val="0"/>
-              <w:kern w:val="2"/>
-              <w:lang w:eastAsia="pt-BR"/>
-              <w14:ligatures w14:val="standardContextual"/>
-            </w:rPr>
-          </w:pPr>
-          <w:hyperlink w:anchor="_Toc215683697" w:history="1">
-            <w:r>
-              <w:rPr>
-                <w:rStyle w:val="Hiperligao"/>
-              </w:rPr>
-              <w:t>ANEXOS</w:t>
-            </w:r>
-            <w:r>
-              <w:rPr>
-                <w:webHidden/>
-              </w:rPr>
-              <w:tab/>
-            </w:r>
-            <w:r>
-              <w:rPr>
-                <w:webHidden/>
-              </w:rPr>
-              <w:fldChar w:fldCharType="begin"/>
-            </w:r>
-            <w:r>
-              <w:rPr>
-                <w:webHidden/>
-              </w:rPr>
-              <w:instrText xml:space="preserve"> PAGEREF _Toc215683697 \h </w:instrText>
-            </w:r>
-            <w:r>
-              <w:rPr>
-                <w:webHidden/>
-              </w:rPr>
-            </w:r>
-            <w:r>
-              <w:rPr>
-                <w:webHidden/>
-              </w:rPr>
-              <w:fldChar w:fldCharType="separate"/>
-            </w:r>
-            <w:r>
-              <w:rPr>
-                <w:webHidden/>
-              </w:rPr>
-              <w:t>21</w:t>
+              <w:t>30</w:t>
             </w:r>
             <w:r>
               <w:rPr>
@@ -3601,7 +3666,7 @@
         </w:rPr>
       </w:pPr>
       <w:bookmarkStart w:id="0" w:name="_Toc74097690"/>
-      <w:bookmarkStart w:id="1" w:name="_Toc215683664"/>
+      <w:bookmarkStart w:id="1" w:name="_Toc216626569"/>
       <w:r>
         <w:lastRenderedPageBreak/>
         <w:t>Contextualização da proposta</w:t>
@@ -3782,7 +3847,7 @@
       <w:pPr>
         <w:pStyle w:val="Estilo1"/>
       </w:pPr>
-      <w:bookmarkStart w:id="2" w:name="_Toc215683665"/>
+      <w:bookmarkStart w:id="2" w:name="_Toc216626570"/>
       <w:r>
         <w:t xml:space="preserve">Problema </w:t>
       </w:r>
@@ -3815,7 +3880,7 @@
       <w:pPr>
         <w:pStyle w:val="Estilo1"/>
       </w:pPr>
-      <w:bookmarkStart w:id="3" w:name="_Toc215683666"/>
+      <w:bookmarkStart w:id="3" w:name="_Toc216626571"/>
       <w:r>
         <w:t>Solução Proposta</w:t>
       </w:r>
@@ -3865,7 +3930,7 @@
       <w:pPr>
         <w:pStyle w:val="Estilo1"/>
       </w:pPr>
-      <w:bookmarkStart w:id="4" w:name="_Toc215683668"/>
+      <w:bookmarkStart w:id="4" w:name="_Toc216626572"/>
       <w:r>
         <w:lastRenderedPageBreak/>
         <w:t>Escopo do MVP</w:t>
@@ -3942,7 +4007,7 @@
       <w:pPr>
         <w:pStyle w:val="Estilo1"/>
       </w:pPr>
-      <w:bookmarkStart w:id="5" w:name="_Toc215683669"/>
+      <w:bookmarkStart w:id="5" w:name="_Toc216626573"/>
       <w:r>
         <w:t>Especificação</w:t>
       </w:r>
@@ -3956,9 +4021,14 @@
     </w:p>
     <w:p>
       <w:pPr>
+        <w:pStyle w:val="CorpodoTexto"/>
+      </w:pPr>
+    </w:p>
+    <w:p>
+      <w:pPr>
         <w:pStyle w:val="Ttulo3"/>
       </w:pPr>
-      <w:bookmarkStart w:id="6" w:name="_Toc215683670"/>
+      <w:bookmarkStart w:id="6" w:name="_Toc216626574"/>
       <w:r>
         <w:t>Requisitos</w:t>
       </w:r>
@@ -3967,6 +4037,7 @@
       </w:r>
       <w:bookmarkEnd w:id="6"/>
     </w:p>
+    <w:p/>
     <w:p>
       <w:pPr>
         <w:pStyle w:val="PargrafodaLista"/>
@@ -4568,6 +4639,7 @@
           <w:sz w:val="24"/>
           <w:szCs w:val="24"/>
         </w:rPr>
+        <w:lastRenderedPageBreak/>
         <w:t>Cobrança duplicada</w:t>
       </w:r>
     </w:p>
@@ -4616,7 +4688,6 @@
           <w:sz w:val="24"/>
           <w:szCs w:val="24"/>
         </w:rPr>
-        <w:lastRenderedPageBreak/>
         <w:t>Dificuldade em realizar o pagamento</w:t>
       </w:r>
     </w:p>
@@ -4868,7 +4939,7 @@
       <w:pPr>
         <w:pStyle w:val="Ttulo3"/>
       </w:pPr>
-      <w:bookmarkStart w:id="7" w:name="_Toc215683671"/>
+      <w:bookmarkStart w:id="7" w:name="_Toc216626575"/>
       <w:r>
         <w:t>Requisitos</w:t>
       </w:r>
@@ -4880,6 +4951,7 @@
         <w:t xml:space="preserve"> </w:t>
       </w:r>
     </w:p>
+    <w:p/>
     <w:p>
       <w:pPr>
         <w:pStyle w:val="CorpodoTexto"/>
@@ -4980,6 +5052,7 @@
         <w:ind w:firstLine="360"/>
       </w:pPr>
       <w:r>
+        <w:lastRenderedPageBreak/>
         <w:t>O sistema deve classificar as reclamações com base nos setores identificados na interpretação d</w:t>
       </w:r>
       <w:r>
@@ -4995,11 +5068,7 @@
         <w:t xml:space="preserve"> também</w:t>
       </w:r>
       <w:r>
-        <w:t xml:space="preserve"> deve interpretar a intenção do usuário e categorizar o </w:t>
-      </w:r>
-      <w:r>
-        <w:lastRenderedPageBreak/>
-        <w:t>texto recebido em categorias pr</w:t>
+        <w:t xml:space="preserve"> deve interpretar a intenção do usuário e categorizar o texto recebido em categorias pr</w:t>
       </w:r>
       <w:r>
         <w:t>é-</w:t>
@@ -5121,6 +5190,81 @@
         <w:pStyle w:val="CorpodoTexto"/>
         <w:ind w:firstLine="360"/>
       </w:pPr>
+      <w:r>
+        <w:drawing>
+          <wp:inline distT="0" distB="0" distL="0" distR="0" wp14:anchorId="4E23FCCB" wp14:editId="55CDB482">
+            <wp:extent cx="3343742" cy="4191585"/>
+            <wp:effectExtent l="0" t="0" r="9525" b="0"/>
+            <wp:docPr id="1197328082" name="Imagem 1" descr="Uma imagem com texto, captura de ecrã, Tipo de letra, file&#10;&#10;Os conteúdos gerados por IA podem estar incorretos."/>
+            <wp:cNvGraphicFramePr>
+              <a:graphicFrameLocks xmlns:a="http://schemas.openxmlformats.org/drawingml/2006/main" noChangeAspect="1"/>
+            </wp:cNvGraphicFramePr>
+            <a:graphic xmlns:a="http://schemas.openxmlformats.org/drawingml/2006/main">
+              <a:graphicData uri="http://schemas.openxmlformats.org/drawingml/2006/picture">
+                <pic:pic xmlns:pic="http://schemas.openxmlformats.org/drawingml/2006/picture">
+                  <pic:nvPicPr>
+                    <pic:cNvPr id="1197328082" name="Imagem 1" descr="Uma imagem com texto, captura de ecrã, Tipo de letra, file&#10;&#10;Os conteúdos gerados por IA podem estar incorretos."/>
+                    <pic:cNvPicPr/>
+                  </pic:nvPicPr>
+                  <pic:blipFill>
+                    <a:blip r:embed="rId13"/>
+                    <a:stretch>
+                      <a:fillRect/>
+                    </a:stretch>
+                  </pic:blipFill>
+                  <pic:spPr>
+                    <a:xfrm>
+                      <a:off x="0" y="0"/>
+                      <a:ext cx="3343742" cy="4191585"/>
+                    </a:xfrm>
+                    <a:prstGeom prst="rect">
+                      <a:avLst/>
+                    </a:prstGeom>
+                  </pic:spPr>
+                </pic:pic>
+              </a:graphicData>
+            </a:graphic>
+          </wp:inline>
+        </w:drawing>
+      </w:r>
+    </w:p>
+    <w:p>
+      <w:pPr>
+        <w:pStyle w:val="CorpodoTexto"/>
+        <w:ind w:firstLine="360"/>
+      </w:pPr>
+      <w:r>
+        <w:rPr>
+          <w:b/>
+          <w:bCs/>
+        </w:rPr>
+        <w:t xml:space="preserve">Figura </w:t>
+      </w:r>
+      <w:r>
+        <w:rPr>
+          <w:b/>
+          <w:bCs/>
+        </w:rPr>
+        <w:t>1</w:t>
+      </w:r>
+      <w:r>
+        <w:t xml:space="preserve"> – Diagrama de caso de uso</w:t>
+      </w:r>
+    </w:p>
+    <w:p>
+      <w:pPr>
+        <w:pStyle w:val="CorpodoTexto"/>
+        <w:ind w:firstLine="360"/>
+      </w:pPr>
+      <w:r>
+        <w:t>Fonte: Elaborado pelo autor (2025), no software PlantUML.</w:t>
+      </w:r>
+    </w:p>
+    <w:p>
+      <w:pPr>
+        <w:pStyle w:val="CorpodoTexto"/>
+        <w:ind w:firstLine="360"/>
+      </w:pPr>
     </w:p>
     <w:p>
       <w:pPr>
@@ -5363,7 +5507,6 @@
           <w:sz w:val="24"/>
           <w:szCs w:val="24"/>
         </w:rPr>
-        <w:lastRenderedPageBreak/>
         <w:t>Quando o ticket estiver fechado, a tela deverá mostrar a resolução do atendimento.</w:t>
       </w:r>
     </w:p>
@@ -5381,7 +5524,7 @@
       <w:pPr>
         <w:pStyle w:val="Ttulo3"/>
       </w:pPr>
-      <w:bookmarkStart w:id="8" w:name="_Toc215683672"/>
+      <w:bookmarkStart w:id="8" w:name="_Toc216626576"/>
       <w:r>
         <w:t>Requisitos</w:t>
       </w:r>
@@ -5393,6 +5536,7 @@
         <w:t xml:space="preserve"> </w:t>
       </w:r>
     </w:p>
+    <w:p/>
     <w:p>
       <w:pPr>
         <w:pStyle w:val="PargrafodaLista"/>
@@ -5607,6 +5751,11 @@
         <w:pStyle w:val="PargrafodaLista"/>
         <w:spacing w:line="360" w:lineRule="auto"/>
         <w:ind w:left="0" w:firstLine="360"/>
+        <w:rPr>
+          <w:rFonts w:ascii="Arial" w:hAnsi="Arial" w:cs="Arial"/>
+          <w:sz w:val="24"/>
+          <w:szCs w:val="24"/>
+        </w:rPr>
       </w:pPr>
       <w:r>
         <w:rPr>
@@ -5616,6 +5765,100 @@
         </w:rPr>
         <w:t>Em caso de timeout com a IA, a reclamação deverá ser salva como OUTROS.</w:t>
       </w:r>
+    </w:p>
+    <w:p>
+      <w:pPr>
+        <w:pStyle w:val="PargrafodaLista"/>
+        <w:spacing w:line="360" w:lineRule="auto"/>
+        <w:ind w:left="0" w:firstLine="360"/>
+        <w:rPr>
+          <w:rFonts w:ascii="Arial" w:hAnsi="Arial" w:cs="Arial"/>
+          <w:sz w:val="24"/>
+          <w:szCs w:val="24"/>
+        </w:rPr>
+      </w:pPr>
+    </w:p>
+    <w:p>
+      <w:pPr>
+        <w:pStyle w:val="PargrafodaLista"/>
+        <w:spacing w:line="360" w:lineRule="auto"/>
+        <w:ind w:left="0" w:firstLine="360"/>
+        <w:rPr>
+          <w:rFonts w:ascii="Arial" w:hAnsi="Arial" w:cs="Arial"/>
+          <w:sz w:val="24"/>
+          <w:szCs w:val="24"/>
+        </w:rPr>
+      </w:pPr>
+    </w:p>
+    <w:p>
+      <w:pPr>
+        <w:pStyle w:val="PargrafodaLista"/>
+        <w:spacing w:line="360" w:lineRule="auto"/>
+        <w:ind w:left="0" w:firstLine="360"/>
+        <w:rPr>
+          <w:rFonts w:ascii="Arial" w:hAnsi="Arial" w:cs="Arial"/>
+          <w:sz w:val="24"/>
+          <w:szCs w:val="24"/>
+        </w:rPr>
+      </w:pPr>
+    </w:p>
+    <w:p>
+      <w:pPr>
+        <w:pStyle w:val="PargrafodaLista"/>
+        <w:spacing w:line="360" w:lineRule="auto"/>
+        <w:ind w:left="0" w:firstLine="360"/>
+        <w:rPr>
+          <w:rFonts w:ascii="Arial" w:hAnsi="Arial" w:cs="Arial"/>
+          <w:sz w:val="24"/>
+          <w:szCs w:val="24"/>
+        </w:rPr>
+      </w:pPr>
+    </w:p>
+    <w:p>
+      <w:pPr>
+        <w:pStyle w:val="PargrafodaLista"/>
+        <w:spacing w:line="360" w:lineRule="auto"/>
+        <w:ind w:left="0" w:firstLine="360"/>
+        <w:rPr>
+          <w:rFonts w:ascii="Arial" w:hAnsi="Arial" w:cs="Arial"/>
+          <w:sz w:val="24"/>
+          <w:szCs w:val="24"/>
+        </w:rPr>
+      </w:pPr>
+    </w:p>
+    <w:p>
+      <w:pPr>
+        <w:pStyle w:val="PargrafodaLista"/>
+        <w:spacing w:line="360" w:lineRule="auto"/>
+        <w:ind w:left="0" w:firstLine="360"/>
+        <w:rPr>
+          <w:rFonts w:ascii="Arial" w:hAnsi="Arial" w:cs="Arial"/>
+          <w:sz w:val="24"/>
+          <w:szCs w:val="24"/>
+        </w:rPr>
+      </w:pPr>
+    </w:p>
+    <w:p>
+      <w:pPr>
+        <w:pStyle w:val="PargrafodaLista"/>
+        <w:spacing w:line="360" w:lineRule="auto"/>
+        <w:ind w:left="0" w:firstLine="360"/>
+        <w:rPr>
+          <w:rFonts w:ascii="Arial" w:hAnsi="Arial" w:cs="Arial"/>
+          <w:sz w:val="24"/>
+          <w:szCs w:val="24"/>
+        </w:rPr>
+      </w:pPr>
+    </w:p>
+    <w:p>
+      <w:pPr>
+        <w:spacing w:line="360" w:lineRule="auto"/>
+      </w:pPr>
+    </w:p>
+    <w:p>
+      <w:pPr>
+        <w:spacing w:line="360" w:lineRule="auto"/>
+      </w:pPr>
     </w:p>
     <w:p>
       <w:pPr>
@@ -5636,7 +5879,7 @@
           </w14:textFill>
         </w:rPr>
       </w:pPr>
-      <w:bookmarkStart w:id="9" w:name="_Toc215683673"/>
+      <w:bookmarkStart w:id="9" w:name="_Toc216626577"/>
       <w:r>
         <w:t>Objetivos da construção da solução</w:t>
       </w:r>
@@ -5719,9 +5962,54 @@
     </w:p>
     <w:p>
       <w:pPr>
+        <w:spacing w:after="0" w:line="360" w:lineRule="auto"/>
+        <w:jc w:val="both"/>
+        <w:rPr>
+          <w:rFonts w:ascii="Arial" w:hAnsi="Arial" w:cs="Arial"/>
+          <w:color w:val="000000" w:themeColor="text1"/>
+          <w:sz w:val="24"/>
+          <w:szCs w:val="24"/>
+        </w:rPr>
+      </w:pPr>
+    </w:p>
+    <w:p>
+      <w:pPr>
+        <w:spacing w:after="0" w:line="360" w:lineRule="auto"/>
+        <w:jc w:val="both"/>
+        <w:rPr>
+          <w:rFonts w:ascii="Arial" w:hAnsi="Arial" w:cs="Arial"/>
+          <w:color w:val="000000" w:themeColor="text1"/>
+          <w:sz w:val="24"/>
+          <w:szCs w:val="24"/>
+        </w:rPr>
+      </w:pPr>
+      <w:r>
+        <w:rPr>
+          <w:rFonts w:ascii="Arial" w:hAnsi="Arial" w:cs="Arial"/>
+          <w:color w:val="000000" w:themeColor="text1"/>
+          <w:sz w:val="24"/>
+          <w:szCs w:val="24"/>
+        </w:rPr>
+        <w:t>Esta seção tem como finalidade apresentar os objetivos que norteiam o desenvolvimento da solução proposta, contemplando tanto os direcionamentos estratégicos do projeto quanto os objetivos específicos que orientam a implementação técnica e conceitual da aplicação.</w:t>
+      </w:r>
+    </w:p>
+    <w:p>
+      <w:pPr>
+        <w:spacing w:after="0" w:line="360" w:lineRule="auto"/>
+        <w:jc w:val="both"/>
+        <w:rPr>
+          <w:rFonts w:ascii="Arial" w:hAnsi="Arial" w:cs="Arial"/>
+          <w:color w:val="000000" w:themeColor="text1"/>
+          <w:sz w:val="24"/>
+          <w:szCs w:val="24"/>
+        </w:rPr>
+      </w:pPr>
+    </w:p>
+    <w:p>
+      <w:pPr>
         <w:pStyle w:val="Estilo1"/>
       </w:pPr>
-      <w:bookmarkStart w:id="10" w:name="_Toc215683674"/>
+      <w:bookmarkStart w:id="10" w:name="_Toc216626578"/>
       <w:r>
         <w:t>Objetivos Estratégicos</w:t>
       </w:r>
@@ -5733,7 +6021,11 @@
         <w:ind w:firstLine="708"/>
       </w:pPr>
       <w:r>
-        <w:t>A meta principal deste projeto reside em alcançar proficiência na união de estruturas empresariais Java contemporâneas com Inteligência Artificial Generativa. Além disso, almeja-se refinar a habilidade Fullstack, progredindo o saber na edificação de interfaces de usuário reativas e baseadas em componentes, em concordância com as exigências presentes do setor de desenvolvimento web.</w:t>
+        <w:t xml:space="preserve">A meta principal deste projeto reside em alcançar proficiência na união de estruturas empresariais Java contemporâneas com Inteligência Artificial Generativa. Além disso, almeja-se refinar a habilidade Fullstack, progredindo o saber na edificação de interfaces de usuário reativas e baseadas em componentes, em concordância com </w:t>
+      </w:r>
+      <w:r>
+        <w:lastRenderedPageBreak/>
+        <w:t>as exigências presentes do setor de desenvolvimento web.</w:t>
       </w:r>
       <w:r>
         <w:t xml:space="preserve"> Além de aprender mais sobre Docker para facilitar o empacotamento das aplicações desenvolvidas e atender requisitos de mercado.</w:t>
@@ -5749,7 +6041,7 @@
       <w:pPr>
         <w:pStyle w:val="Estilo1"/>
       </w:pPr>
-      <w:bookmarkStart w:id="11" w:name="_Toc215683675"/>
+      <w:bookmarkStart w:id="11" w:name="_Toc216626579"/>
       <w:r>
         <w:t>Objetivos Específcos</w:t>
       </w:r>
@@ -5761,7 +6053,6 @@
         <w:ind w:firstLine="708"/>
       </w:pPr>
       <w:r>
-        <w:lastRenderedPageBreak/>
         <w:t>Para que possamos atingir os resultados esperados, estabelecemos os seguintes alvos:</w:t>
       </w:r>
     </w:p>
@@ -5833,8 +6124,8 @@
           <w:numId w:val="26"/>
         </w:numPr>
         <w:sectPr>
-          <w:headerReference w:type="default" r:id="rId13"/>
-          <w:footerReference w:type="default" r:id="rId14"/>
+          <w:headerReference w:type="default" r:id="rId14"/>
+          <w:footerReference w:type="default" r:id="rId15"/>
           <w:pgSz w:w="11906" w:h="16838"/>
           <w:pgMar w:top="1701" w:right="1134" w:bottom="1134" w:left="1701" w:header="709" w:footer="709" w:gutter="0"/>
           <w:cols w:space="708"/>
@@ -5876,7 +6167,7 @@
           </w14:textFill>
         </w:rPr>
       </w:pPr>
-      <w:bookmarkStart w:id="12" w:name="_Toc215683676"/>
+      <w:bookmarkStart w:id="12" w:name="_Toc216626580"/>
       <w:r>
         <w:lastRenderedPageBreak/>
         <w:t>Elaboração da jornada do usuário</w:t>
@@ -5961,6 +6252,39 @@
     <w:p>
       <w:pPr>
         <w:spacing w:after="0" w:line="360" w:lineRule="auto"/>
+        <w:jc w:val="both"/>
+        <w:rPr>
+          <w:rFonts w:ascii="Arial" w:hAnsi="Arial" w:cs="Arial"/>
+          <w:color w:val="000000" w:themeColor="text1"/>
+          <w:sz w:val="24"/>
+          <w:szCs w:val="24"/>
+        </w:rPr>
+      </w:pPr>
+    </w:p>
+    <w:p>
+      <w:pPr>
+        <w:spacing w:after="0" w:line="360" w:lineRule="auto"/>
+        <w:jc w:val="both"/>
+        <w:rPr>
+          <w:rFonts w:ascii="Arial" w:hAnsi="Arial" w:cs="Arial"/>
+          <w:color w:val="000000" w:themeColor="text1"/>
+          <w:sz w:val="24"/>
+          <w:szCs w:val="24"/>
+        </w:rPr>
+      </w:pPr>
+      <w:r>
+        <w:rPr>
+          <w:rFonts w:ascii="Arial" w:hAnsi="Arial" w:cs="Arial"/>
+          <w:color w:val="000000" w:themeColor="text1"/>
+          <w:sz w:val="24"/>
+          <w:szCs w:val="24"/>
+        </w:rPr>
+        <w:t>Esta seção descreve a jornada do usuário no contexto da solução proposta, apresentando os diferentes perfis envolvidos, suas necessidades e interações com o sistema, bem como os artefatos utilizados para representar o fluxo de uso da aplicação, incluindo histórias do usuário, mapa da jornada e diagrama de casos de uso.</w:t>
+      </w:r>
+    </w:p>
+    <w:p>
+      <w:pPr>
+        <w:spacing w:after="0" w:line="360" w:lineRule="auto"/>
         <w:ind w:firstLine="709"/>
         <w:jc w:val="both"/>
         <w:rPr>
@@ -5975,7 +6299,7 @@
       <w:pPr>
         <w:pStyle w:val="Estilo1"/>
       </w:pPr>
-      <w:bookmarkStart w:id="13" w:name="_Toc215683677"/>
+      <w:bookmarkStart w:id="13" w:name="_Toc216626581"/>
       <w:r>
         <w:t>Historias do usuário</w:t>
       </w:r>
@@ -5989,7 +6313,7 @@
           <w:numId w:val="35"/>
         </w:numPr>
       </w:pPr>
-      <w:bookmarkStart w:id="14" w:name="_Toc215683678"/>
+      <w:bookmarkStart w:id="14" w:name="_Toc216626582"/>
       <w:r>
         <w:t>Cliente</w:t>
       </w:r>
@@ -6057,7 +6381,7 @@
           <w:numId w:val="35"/>
         </w:numPr>
       </w:pPr>
-      <w:bookmarkStart w:id="15" w:name="_Toc215683679"/>
+      <w:bookmarkStart w:id="15" w:name="_Toc216626583"/>
       <w:r>
         <w:t>Atendente</w:t>
       </w:r>
@@ -6129,7 +6453,7 @@
       <w:pPr>
         <w:pStyle w:val="Estilo1"/>
       </w:pPr>
-      <w:bookmarkStart w:id="16" w:name="_Toc215683680"/>
+      <w:bookmarkStart w:id="16" w:name="_Toc216626584"/>
       <w:r>
         <w:t>Mapa da Jornada do Usuário</w:t>
       </w:r>
@@ -6140,6 +6464,7 @@
         <w:pStyle w:val="CorpodoTexto"/>
       </w:pPr>
       <w:r>
+        <w:lastRenderedPageBreak/>
         <w:t>O mapa da jornada do usuário mostra as etapas realizadas pelo cliente, desde a descoberta do formulário até o encerramento da reclamação. Este artefato foi feito no software UXPressia e sintetiza objetivos, ações, canais, problemas e sentimentos associados a cada fase de interação.</w:t>
       </w:r>
     </w:p>
@@ -6154,7 +6479,10 @@
         <w:t xml:space="preserve">abaixo </w:t>
       </w:r>
       <w:r>
-        <w:t xml:space="preserve">1 </w:t>
+        <w:t>2</w:t>
+      </w:r>
+      <w:r>
+        <w:t xml:space="preserve"> </w:t>
       </w:r>
       <w:r>
         <w:t>apresenta a versão reduzida do mapa da jornada</w:t>
@@ -6163,7 +6491,10 @@
         <w:t>. O mapa completo encontra-se no anexo A</w:t>
       </w:r>
       <w:r>
-        <w:t>, na figura A.1</w:t>
+        <w:t>, na figura A.</w:t>
+      </w:r>
+      <w:r>
+        <w:t>2</w:t>
       </w:r>
       <w:r>
         <w:t>.</w:t>
@@ -6203,7 +6534,7 @@
                     <pic:cNvPicPr/>
                   </pic:nvPicPr>
                   <pic:blipFill>
-                    <a:blip r:embed="rId15" cstate="print">
+                    <a:blip r:embed="rId16" cstate="print">
                       <a:extLst>
                         <a:ext uri="{28A0092B-C50C-407E-A947-70E740481C1C}">
                           <a14:useLocalDpi xmlns:a14="http://schemas.microsoft.com/office/drawing/2010/main" val="0"/>
@@ -6241,7 +6572,21 @@
           <w:b/>
           <w:bCs/>
         </w:rPr>
-        <w:t>Figura 1 – Versão reduzida do mapa da jornada do usuário</w:t>
+        <w:t xml:space="preserve">Figura </w:t>
+      </w:r>
+      <w:r>
+        <w:rPr>
+          <w:b/>
+          <w:bCs/>
+        </w:rPr>
+        <w:t>2</w:t>
+      </w:r>
+      <w:r>
+        <w:rPr>
+          <w:b/>
+          <w:bCs/>
+        </w:rPr>
+        <w:t xml:space="preserve"> – Versão reduzida do mapa da jornada do usuário</w:t>
       </w:r>
       <w:r>
         <w:br/>
@@ -6265,7 +6610,7 @@
       <w:pPr>
         <w:pStyle w:val="Estilo1"/>
       </w:pPr>
-      <w:bookmarkStart w:id="17" w:name="_Toc215683681"/>
+      <w:bookmarkStart w:id="17" w:name="_Toc216626585"/>
       <w:r>
         <w:t xml:space="preserve">Diagrama </w:t>
       </w:r>
@@ -6296,7 +6641,14 @@
           <w:b/>
           <w:bCs/>
         </w:rPr>
-        <w:t>Figura 2</w:t>
+        <w:t xml:space="preserve">Figura </w:t>
+      </w:r>
+      <w:r>
+        <w:rPr>
+          <w:b/>
+          <w:bCs/>
+        </w:rPr>
+        <w:t>3</w:t>
       </w:r>
       <w:r>
         <w:t xml:space="preserve"> apresenta o diagrama de casos de uso do Sistema de Classificação de Reclamações, evidenciando os principais atores envolvidos e suas interações com as funcionalidades do sistema.</w:t>
@@ -6308,6 +6660,9 @@
         <w:ind w:firstLine="0"/>
       </w:pPr>
       <w:r>
+        <w:rPr>
+          <w:noProof/>
+        </w:rPr>
         <w:lastRenderedPageBreak/>
         <w:drawing>
           <wp:inline distT="0" distB="0" distL="0" distR="0" wp14:anchorId="528A8302" wp14:editId="4ADA7A4D">
@@ -6325,7 +6680,7 @@
                     <pic:cNvPicPr/>
                   </pic:nvPicPr>
                   <pic:blipFill>
-                    <a:blip r:embed="rId16"/>
+                    <a:blip r:embed="rId17"/>
                     <a:stretch>
                       <a:fillRect/>
                     </a:stretch>
@@ -6364,7 +6719,7 @@
           <w:b/>
           <w:bCs/>
         </w:rPr>
-        <w:t>2</w:t>
+        <w:t>3</w:t>
       </w:r>
       <w:r>
         <w:rPr>
@@ -6409,17 +6764,6 @@
       <w:r>
         <w:t>No diagrama, o ator Cliente é responsável por registrar reclamações, consultar o status do atendimento e receber o protocolo de acompanhamento. O ator Atendente interage com o sistema para autenticar-se no painel, visualizar reclamações, filtrar registros e alterar o status dos atendimentos. O sistema também integra serviços externos, como o Serviço de IA, responsável pela classificação automática das reclamações, e o Servidor de E-mail, utilizado para envio de comunicações relacionadas ao atendimento.</w:t>
       </w:r>
-    </w:p>
-    <w:p>
-      <w:pPr>
-        <w:pStyle w:val="CorpodoTexto"/>
-        <w:ind w:firstLine="0"/>
-        <w:jc w:val="left"/>
-        <w:rPr>
-          <w:sz w:val="20"/>
-          <w:szCs w:val="20"/>
-        </w:rPr>
-      </w:pPr>
     </w:p>
     <w:p>
       <w:pPr>
@@ -6434,8 +6778,9 @@
           </w14:textFill>
         </w:rPr>
       </w:pPr>
-      <w:bookmarkStart w:id="18" w:name="_Toc215683682"/>
-      <w:r>
+      <w:bookmarkStart w:id="18" w:name="_Toc216626586"/>
+      <w:r>
+        <w:lastRenderedPageBreak/>
         <w:t>Apelo mercadológico da solução</w:t>
       </w:r>
       <w:bookmarkEnd w:id="18"/>
@@ -6535,7 +6880,7 @@
       <w:pPr>
         <w:pStyle w:val="Estilo1"/>
       </w:pPr>
-      <w:bookmarkStart w:id="19" w:name="_Toc215683683"/>
+      <w:bookmarkStart w:id="19" w:name="_Toc216626587"/>
       <w:r>
         <w:t>Análise de Concorrência e Cenário Atual</w:t>
       </w:r>
@@ -6596,7 +6941,7 @@
       <w:pPr>
         <w:pStyle w:val="Estilo1"/>
       </w:pPr>
-      <w:bookmarkStart w:id="20" w:name="_Toc215683684"/>
+      <w:bookmarkStart w:id="20" w:name="_Toc216626588"/>
       <w:r>
         <w:t>Público-Alvo e Beneficiários</w:t>
       </w:r>
@@ -6636,7 +6981,7 @@
       <w:pPr>
         <w:pStyle w:val="Estilo1"/>
       </w:pPr>
-      <w:bookmarkStart w:id="21" w:name="_Toc215683685"/>
+      <w:bookmarkStart w:id="21" w:name="_Toc216626589"/>
       <w:r>
         <w:t>Modelo de Negócio e Viabilidade Econômica</w:t>
       </w:r>
@@ -6665,7 +7010,101 @@
     <w:p>
       <w:pPr>
         <w:pStyle w:val="CorpodoTexto"/>
-        <w:jc w:val="left"/>
+      </w:pPr>
+    </w:p>
+    <w:p>
+      <w:pPr>
+        <w:pStyle w:val="CorpodoTexto"/>
+      </w:pPr>
+    </w:p>
+    <w:p>
+      <w:pPr>
+        <w:pStyle w:val="CorpodoTexto"/>
+      </w:pPr>
+    </w:p>
+    <w:p>
+      <w:pPr>
+        <w:pStyle w:val="CorpodoTexto"/>
+      </w:pPr>
+    </w:p>
+    <w:p>
+      <w:pPr>
+        <w:pStyle w:val="CorpodoTexto"/>
+      </w:pPr>
+    </w:p>
+    <w:p>
+      <w:pPr>
+        <w:pStyle w:val="CorpodoTexto"/>
+      </w:pPr>
+    </w:p>
+    <w:p>
+      <w:pPr>
+        <w:pStyle w:val="CorpodoTexto"/>
+      </w:pPr>
+    </w:p>
+    <w:p>
+      <w:pPr>
+        <w:pStyle w:val="CorpodoTexto"/>
+      </w:pPr>
+    </w:p>
+    <w:p>
+      <w:pPr>
+        <w:pStyle w:val="CorpodoTexto"/>
+      </w:pPr>
+    </w:p>
+    <w:p>
+      <w:pPr>
+        <w:pStyle w:val="CorpodoTexto"/>
+      </w:pPr>
+    </w:p>
+    <w:p>
+      <w:pPr>
+        <w:pStyle w:val="CorpodoTexto"/>
+      </w:pPr>
+    </w:p>
+    <w:p>
+      <w:pPr>
+        <w:pStyle w:val="CorpodoTexto"/>
+      </w:pPr>
+    </w:p>
+    <w:p>
+      <w:pPr>
+        <w:pStyle w:val="CorpodoTexto"/>
+      </w:pPr>
+    </w:p>
+    <w:p>
+      <w:pPr>
+        <w:pStyle w:val="CorpodoTexto"/>
+      </w:pPr>
+    </w:p>
+    <w:p>
+      <w:pPr>
+        <w:pStyle w:val="CorpodoTexto"/>
+      </w:pPr>
+    </w:p>
+    <w:p>
+      <w:pPr>
+        <w:pStyle w:val="CorpodoTexto"/>
+      </w:pPr>
+    </w:p>
+    <w:p>
+      <w:pPr>
+        <w:pStyle w:val="CorpodoTexto"/>
+      </w:pPr>
+    </w:p>
+    <w:p>
+      <w:pPr>
+        <w:pStyle w:val="CorpodoTexto"/>
+      </w:pPr>
+    </w:p>
+    <w:p>
+      <w:pPr>
+        <w:pStyle w:val="CorpodoTexto"/>
+      </w:pPr>
+    </w:p>
+    <w:p>
+      <w:pPr>
+        <w:pStyle w:val="CorpodoTexto"/>
       </w:pPr>
     </w:p>
     <w:p>
@@ -6681,8 +7120,9 @@
           </w14:textFill>
         </w:rPr>
       </w:pPr>
-      <w:bookmarkStart w:id="22" w:name="_Toc215683686"/>
-      <w:r>
+      <w:bookmarkStart w:id="22" w:name="_Toc216626590"/>
+      <w:r>
+        <w:lastRenderedPageBreak/>
         <w:t>Ciclo de desenvolvimento da solução</w:t>
       </w:r>
       <w:bookmarkEnd w:id="22"/>
@@ -6765,6 +7205,66 @@
     <w:p>
       <w:pPr>
         <w:spacing w:after="0" w:line="360" w:lineRule="auto"/>
+        <w:jc w:val="both"/>
+        <w:rPr>
+          <w:rFonts w:ascii="Arial" w:hAnsi="Arial" w:cs="Arial"/>
+          <w:color w:val="000000" w:themeColor="text1"/>
+          <w:sz w:val="24"/>
+          <w:szCs w:val="24"/>
+        </w:rPr>
+      </w:pPr>
+    </w:p>
+    <w:p>
+      <w:pPr>
+        <w:spacing w:after="0" w:line="360" w:lineRule="auto"/>
+        <w:jc w:val="both"/>
+        <w:rPr>
+          <w:rFonts w:ascii="Arial" w:hAnsi="Arial" w:cs="Arial"/>
+          <w:color w:val="000000" w:themeColor="text1"/>
+          <w:sz w:val="24"/>
+          <w:szCs w:val="24"/>
+        </w:rPr>
+      </w:pPr>
+      <w:r>
+        <w:rPr>
+          <w:rFonts w:ascii="Arial" w:hAnsi="Arial" w:cs="Arial"/>
+          <w:color w:val="000000" w:themeColor="text1"/>
+          <w:sz w:val="24"/>
+          <w:szCs w:val="24"/>
+        </w:rPr>
+        <w:t>Nesta</w:t>
+      </w:r>
+      <w:r>
+        <w:rPr>
+          <w:rFonts w:ascii="Arial" w:hAnsi="Arial" w:cs="Arial"/>
+          <w:color w:val="000000" w:themeColor="text1"/>
+          <w:sz w:val="24"/>
+          <w:szCs w:val="24"/>
+        </w:rPr>
+        <w:t xml:space="preserve"> seção apresenta</w:t>
+      </w:r>
+      <w:r>
+        <w:rPr>
+          <w:rFonts w:ascii="Arial" w:hAnsi="Arial" w:cs="Arial"/>
+          <w:color w:val="000000" w:themeColor="text1"/>
+          <w:sz w:val="24"/>
+          <w:szCs w:val="24"/>
+        </w:rPr>
+        <w:t>mos</w:t>
+      </w:r>
+      <w:r>
+        <w:rPr>
+          <w:rFonts w:ascii="Arial" w:hAnsi="Arial" w:cs="Arial"/>
+          <w:color w:val="000000" w:themeColor="text1"/>
+          <w:sz w:val="24"/>
+          <w:szCs w:val="24"/>
+        </w:rPr>
+        <w:t xml:space="preserve"> a forma como o desenvolvimento da solução será conduzido ao longo do projeto, detalhando a estrutura adotada para o ciclo de desenvolvimento, as estratégias de versionamento, os critérios de validação das entregas e as etapas que compõem a implementação da aplicação.</w:t>
+      </w:r>
+    </w:p>
+    <w:p>
+      <w:pPr>
+        <w:spacing w:after="0" w:line="360" w:lineRule="auto"/>
         <w:ind w:firstLine="709"/>
         <w:jc w:val="both"/>
         <w:rPr>
@@ -6779,7 +7279,7 @@
       <w:pPr>
         <w:pStyle w:val="Estilo1"/>
       </w:pPr>
-      <w:bookmarkStart w:id="23" w:name="_Toc215683687"/>
+      <w:bookmarkStart w:id="23" w:name="_Toc216626591"/>
       <w:r>
         <w:t>Estrutura do Ciclo de Desenvolvimento</w:t>
       </w:r>
@@ -6810,7 +7310,7 @@
       <w:pPr>
         <w:pStyle w:val="Estilo1"/>
       </w:pPr>
-      <w:bookmarkStart w:id="24" w:name="_Toc215683688"/>
+      <w:bookmarkStart w:id="24" w:name="_Toc216626592"/>
       <w:r>
         <w:t xml:space="preserve">Versionamento e </w:t>
       </w:r>
@@ -6858,7 +7358,7 @@
       <w:pPr>
         <w:pStyle w:val="Estilo1"/>
       </w:pPr>
-      <w:bookmarkStart w:id="25" w:name="_Toc215683689"/>
+      <w:bookmarkStart w:id="25" w:name="_Toc216626593"/>
       <w:r>
         <w:t>Validação das Entregas</w:t>
       </w:r>
@@ -6870,7 +7370,6 @@
         <w:ind w:firstLine="708"/>
       </w:pPr>
       <w:r>
-        <w:lastRenderedPageBreak/>
         <w:t xml:space="preserve">Cada fase será validada individualmente. </w:t>
       </w:r>
       <w:r>
@@ -7002,7 +7501,7 @@
       <w:pPr>
         <w:pStyle w:val="Estilo1"/>
       </w:pPr>
-      <w:bookmarkStart w:id="26" w:name="_Toc215683690"/>
+      <w:bookmarkStart w:id="26" w:name="_Toc216626594"/>
       <w:r>
         <w:t>Etapas</w:t>
       </w:r>
@@ -7017,6 +7516,7 @@
         <w:ind w:firstLine="360"/>
       </w:pPr>
       <w:r>
+        <w:lastRenderedPageBreak/>
         <w:t>A solução será dividida em etapas de desenvolvimento, cada uma independente da outra, facilitando o acompanhamento do progresso. As etapas são:</w:t>
       </w:r>
     </w:p>
@@ -7366,7 +7866,6 @@
         </w:sectPr>
       </w:pPr>
       <w:r>
-        <w:lastRenderedPageBreak/>
         <w:t>Cada etapa que estará sendo desenvolvida, terá foco apenas nas funcionalidades estipuladas para aquela Sprint. Somente após a validação da etapa atual, o desenvolvimento prosseguirá para a próxima, garantindo redução de retrabalho.</w:t>
       </w:r>
     </w:p>
@@ -7383,7 +7882,7 @@
           </w14:textFill>
         </w:rPr>
       </w:pPr>
-      <w:bookmarkStart w:id="27" w:name="_Toc215683691"/>
+      <w:bookmarkStart w:id="27" w:name="_Toc216626595"/>
       <w:r>
         <w:lastRenderedPageBreak/>
         <w:t>Mockup da proposta de solução</w:t>
@@ -7488,7 +7987,6 @@
           <w:lang w:eastAsia="en-US"/>
         </w:rPr>
       </w:pPr>
-      <w:bookmarkStart w:id="28" w:name="_Toc215683692"/>
       <w:r>
         <w:rPr>
           <w:rFonts w:ascii="Arial" w:eastAsiaTheme="minorHAnsi" w:hAnsi="Arial" w:cs="Arial"/>
@@ -7521,9 +8019,11 @@
       <w:pPr>
         <w:pStyle w:val="Ttulo2"/>
       </w:pPr>
+      <w:bookmarkStart w:id="28" w:name="_Toc216626596"/>
       <w:r>
         <w:t>6.1. Interfaces do Cliente (Acesso Público)</w:t>
       </w:r>
+      <w:bookmarkEnd w:id="28"/>
     </w:p>
     <w:p>
       <w:pPr>
@@ -7588,7 +8088,7 @@
           <w:color w:val="000000" w:themeColor="text1"/>
           <w:lang w:eastAsia="en-US"/>
         </w:rPr>
-        <w:t>3</w:t>
+        <w:t>4</w:t>
       </w:r>
       <w:r>
         <w:rPr>
@@ -7659,7 +8159,7 @@
                     <pic:cNvPicPr/>
                   </pic:nvPicPr>
                   <pic:blipFill>
-                    <a:blip r:embed="rId17">
+                    <a:blip r:embed="rId18">
                       <a:extLst>
                         <a:ext uri="{28A0092B-C50C-407E-A947-70E740481C1C}">
                           <a14:useLocalDpi xmlns:a14="http://schemas.microsoft.com/office/drawing/2010/main" val="0"/>
@@ -7737,7 +8237,7 @@
           <w:color w:val="000000" w:themeColor="text1"/>
           <w:lang w:eastAsia="en-US"/>
         </w:rPr>
-        <w:t>4</w:t>
+        <w:t>5</w:t>
       </w:r>
       <w:r>
         <w:rPr>
@@ -7808,7 +8308,7 @@
                     <pic:cNvPicPr/>
                   </pic:nvPicPr>
                   <pic:blipFill>
-                    <a:blip r:embed="rId18"/>
+                    <a:blip r:embed="rId19"/>
                     <a:stretch>
                       <a:fillRect/>
                     </a:stretch>
@@ -7892,7 +8392,7 @@
           <w:color w:val="000000" w:themeColor="text1"/>
           <w:lang w:eastAsia="en-US"/>
         </w:rPr>
-        <w:t>5</w:t>
+        <w:t>6</w:t>
       </w:r>
       <w:r>
         <w:rPr>
@@ -7985,7 +8485,7 @@
                     <pic:cNvPicPr/>
                   </pic:nvPicPr>
                   <pic:blipFill>
-                    <a:blip r:embed="rId19"/>
+                    <a:blip r:embed="rId20"/>
                     <a:stretch>
                       <a:fillRect/>
                     </a:stretch>
@@ -8033,9 +8533,11 @@
       <w:pPr>
         <w:pStyle w:val="Ttulo2"/>
       </w:pPr>
+      <w:bookmarkStart w:id="29" w:name="_Toc216626597"/>
       <w:r>
         <w:t>6.2. Interfaces Administrativas</w:t>
       </w:r>
+      <w:bookmarkEnd w:id="29"/>
     </w:p>
     <w:p>
       <w:pPr>
@@ -8084,7 +8586,7 @@
           <w:color w:val="000000" w:themeColor="text1"/>
           <w:lang w:eastAsia="en-US"/>
         </w:rPr>
-        <w:t>6</w:t>
+        <w:t>7</w:t>
       </w:r>
       <w:r>
         <w:rPr>
@@ -8153,7 +8655,7 @@
                     <pic:cNvPicPr/>
                   </pic:nvPicPr>
                   <pic:blipFill>
-                    <a:blip r:embed="rId20"/>
+                    <a:blip r:embed="rId21"/>
                     <a:stretch>
                       <a:fillRect/>
                     </a:stretch>
@@ -8222,7 +8724,7 @@
         </w:rPr>
         <w:lastRenderedPageBreak/>
         <w:drawing>
-          <wp:anchor distT="0" distB="0" distL="114300" distR="114300" simplePos="0" relativeHeight="251663360" behindDoc="0" locked="0" layoutInCell="1" allowOverlap="1" wp14:anchorId="4451AC94" wp14:editId="59D86951">
+          <wp:anchor distT="0" distB="0" distL="114300" distR="114300" simplePos="0" relativeHeight="251663360" behindDoc="0" locked="0" layoutInCell="1" allowOverlap="1" wp14:anchorId="4451AC94" wp14:editId="0EA54989">
             <wp:simplePos x="0" y="0"/>
             <wp:positionH relativeFrom="page">
               <wp:align>center</wp:align>
@@ -8245,7 +8747,7 @@
                     <pic:cNvPicPr/>
                   </pic:nvPicPr>
                   <pic:blipFill>
-                    <a:blip r:embed="rId21" cstate="print">
+                    <a:blip r:embed="rId22" cstate="print">
                       <a:extLst>
                         <a:ext uri="{28A0092B-C50C-407E-A947-70E740481C1C}">
                           <a14:useLocalDpi xmlns:a14="http://schemas.microsoft.com/office/drawing/2010/main" val="0"/>
@@ -8295,7 +8797,7 @@
           <w:color w:val="000000" w:themeColor="text1"/>
           <w:lang w:eastAsia="en-US"/>
         </w:rPr>
-        <w:t>7</w:t>
+        <w:t>8</w:t>
       </w:r>
       <w:r>
         <w:rPr>
@@ -8392,7 +8894,7 @@
           <w:color w:val="000000" w:themeColor="text1"/>
           <w:lang w:eastAsia="en-US"/>
         </w:rPr>
-        <w:t>8</w:t>
+        <w:t>9</w:t>
       </w:r>
       <w:r>
         <w:rPr>
@@ -8469,7 +8971,7 @@
                     <pic:cNvPicPr/>
                   </pic:nvPicPr>
                   <pic:blipFill>
-                    <a:blip r:embed="rId22">
+                    <a:blip r:embed="rId23">
                       <a:extLst>
                         <a:ext uri="{28A0092B-C50C-407E-A947-70E740481C1C}">
                           <a14:useLocalDpi xmlns:a14="http://schemas.microsoft.com/office/drawing/2010/main" val="0"/>
@@ -8525,6 +9027,171 @@
     </w:p>
     <w:p>
       <w:pPr>
+        <w:pStyle w:val="NormalWeb"/>
+        <w:spacing w:line="360" w:lineRule="auto"/>
+        <w:rPr>
+          <w:rFonts w:ascii="Arial" w:eastAsiaTheme="minorHAnsi" w:hAnsi="Arial" w:cs="Arial"/>
+          <w:i/>
+          <w:iCs/>
+          <w:color w:val="000000" w:themeColor="text1"/>
+          <w:sz w:val="20"/>
+          <w:szCs w:val="20"/>
+          <w:lang w:eastAsia="en-US"/>
+        </w:rPr>
+      </w:pPr>
+    </w:p>
+    <w:p>
+      <w:pPr>
+        <w:pStyle w:val="NormalWeb"/>
+        <w:spacing w:line="360" w:lineRule="auto"/>
+        <w:rPr>
+          <w:rFonts w:ascii="Arial" w:eastAsiaTheme="minorHAnsi" w:hAnsi="Arial" w:cs="Arial"/>
+          <w:i/>
+          <w:iCs/>
+          <w:color w:val="000000" w:themeColor="text1"/>
+          <w:sz w:val="20"/>
+          <w:szCs w:val="20"/>
+          <w:lang w:eastAsia="en-US"/>
+        </w:rPr>
+      </w:pPr>
+    </w:p>
+    <w:p>
+      <w:pPr>
+        <w:pStyle w:val="NormalWeb"/>
+        <w:spacing w:line="360" w:lineRule="auto"/>
+        <w:rPr>
+          <w:rFonts w:ascii="Arial" w:eastAsiaTheme="minorHAnsi" w:hAnsi="Arial" w:cs="Arial"/>
+          <w:i/>
+          <w:iCs/>
+          <w:color w:val="000000" w:themeColor="text1"/>
+          <w:sz w:val="20"/>
+          <w:szCs w:val="20"/>
+          <w:lang w:eastAsia="en-US"/>
+        </w:rPr>
+      </w:pPr>
+    </w:p>
+    <w:p>
+      <w:pPr>
+        <w:pStyle w:val="NormalWeb"/>
+        <w:spacing w:line="360" w:lineRule="auto"/>
+        <w:rPr>
+          <w:rFonts w:ascii="Arial" w:eastAsiaTheme="minorHAnsi" w:hAnsi="Arial" w:cs="Arial"/>
+          <w:i/>
+          <w:iCs/>
+          <w:color w:val="000000" w:themeColor="text1"/>
+          <w:sz w:val="20"/>
+          <w:szCs w:val="20"/>
+          <w:lang w:eastAsia="en-US"/>
+        </w:rPr>
+      </w:pPr>
+    </w:p>
+    <w:p>
+      <w:pPr>
+        <w:pStyle w:val="NormalWeb"/>
+        <w:spacing w:line="360" w:lineRule="auto"/>
+        <w:rPr>
+          <w:rFonts w:ascii="Arial" w:eastAsiaTheme="minorHAnsi" w:hAnsi="Arial" w:cs="Arial"/>
+          <w:i/>
+          <w:iCs/>
+          <w:color w:val="000000" w:themeColor="text1"/>
+          <w:sz w:val="20"/>
+          <w:szCs w:val="20"/>
+          <w:lang w:eastAsia="en-US"/>
+        </w:rPr>
+      </w:pPr>
+    </w:p>
+    <w:p>
+      <w:pPr>
+        <w:pStyle w:val="NormalWeb"/>
+        <w:spacing w:line="360" w:lineRule="auto"/>
+        <w:rPr>
+          <w:rFonts w:ascii="Arial" w:eastAsiaTheme="minorHAnsi" w:hAnsi="Arial" w:cs="Arial"/>
+          <w:i/>
+          <w:iCs/>
+          <w:color w:val="000000" w:themeColor="text1"/>
+          <w:sz w:val="20"/>
+          <w:szCs w:val="20"/>
+          <w:lang w:eastAsia="en-US"/>
+        </w:rPr>
+      </w:pPr>
+    </w:p>
+    <w:p>
+      <w:pPr>
+        <w:pStyle w:val="NormalWeb"/>
+        <w:spacing w:line="360" w:lineRule="auto"/>
+        <w:rPr>
+          <w:rFonts w:ascii="Arial" w:eastAsiaTheme="minorHAnsi" w:hAnsi="Arial" w:cs="Arial"/>
+          <w:i/>
+          <w:iCs/>
+          <w:color w:val="000000" w:themeColor="text1"/>
+          <w:sz w:val="20"/>
+          <w:szCs w:val="20"/>
+          <w:lang w:eastAsia="en-US"/>
+        </w:rPr>
+      </w:pPr>
+    </w:p>
+    <w:p>
+      <w:pPr>
+        <w:pStyle w:val="NormalWeb"/>
+        <w:spacing w:line="360" w:lineRule="auto"/>
+        <w:rPr>
+          <w:rFonts w:ascii="Arial" w:eastAsiaTheme="minorHAnsi" w:hAnsi="Arial" w:cs="Arial"/>
+          <w:i/>
+          <w:iCs/>
+          <w:color w:val="000000" w:themeColor="text1"/>
+          <w:sz w:val="20"/>
+          <w:szCs w:val="20"/>
+          <w:lang w:eastAsia="en-US"/>
+        </w:rPr>
+      </w:pPr>
+    </w:p>
+    <w:p>
+      <w:pPr>
+        <w:pStyle w:val="NormalWeb"/>
+        <w:spacing w:line="360" w:lineRule="auto"/>
+        <w:rPr>
+          <w:rFonts w:ascii="Arial" w:eastAsiaTheme="minorHAnsi" w:hAnsi="Arial" w:cs="Arial"/>
+          <w:i/>
+          <w:iCs/>
+          <w:color w:val="000000" w:themeColor="text1"/>
+          <w:sz w:val="20"/>
+          <w:szCs w:val="20"/>
+          <w:lang w:eastAsia="en-US"/>
+        </w:rPr>
+      </w:pPr>
+    </w:p>
+    <w:p>
+      <w:pPr>
+        <w:pStyle w:val="NormalWeb"/>
+        <w:spacing w:line="360" w:lineRule="auto"/>
+        <w:rPr>
+          <w:rFonts w:ascii="Arial" w:eastAsiaTheme="minorHAnsi" w:hAnsi="Arial" w:cs="Arial"/>
+          <w:i/>
+          <w:iCs/>
+          <w:color w:val="000000" w:themeColor="text1"/>
+          <w:sz w:val="20"/>
+          <w:szCs w:val="20"/>
+          <w:lang w:eastAsia="en-US"/>
+        </w:rPr>
+      </w:pPr>
+    </w:p>
+    <w:p>
+      <w:pPr>
+        <w:pStyle w:val="NormalWeb"/>
+        <w:spacing w:line="360" w:lineRule="auto"/>
+        <w:rPr>
+          <w:rFonts w:ascii="Arial" w:eastAsiaTheme="minorHAnsi" w:hAnsi="Arial" w:cs="Arial"/>
+          <w:i/>
+          <w:iCs/>
+          <w:color w:val="000000" w:themeColor="text1"/>
+          <w:sz w:val="20"/>
+          <w:szCs w:val="20"/>
+          <w:lang w:eastAsia="en-US"/>
+        </w:rPr>
+      </w:pPr>
+    </w:p>
+    <w:p>
+      <w:pPr>
         <w:pStyle w:val="Ttulo1"/>
         <w:rPr>
           <w:sz w:val="50"/>
@@ -8536,10 +9203,12 @@
           </w14:textFill>
         </w:rPr>
       </w:pPr>
-      <w:r>
+      <w:bookmarkStart w:id="30" w:name="_Toc216626598"/>
+      <w:r>
+        <w:lastRenderedPageBreak/>
         <w:t>Arquitetura de Software</w:t>
       </w:r>
-      <w:bookmarkEnd w:id="28"/>
+      <w:bookmarkEnd w:id="30"/>
     </w:p>
     <w:p>
       <w:pPr>
@@ -8666,12 +9335,12 @@
           </w14:textFill>
         </w:rPr>
       </w:pPr>
-      <w:bookmarkStart w:id="29" w:name="_Toc215683693"/>
+      <w:bookmarkStart w:id="31" w:name="_Toc216626599"/>
       <w:r>
         <w:lastRenderedPageBreak/>
         <w:t>Validação da solução</w:t>
       </w:r>
-      <w:bookmarkEnd w:id="29"/>
+      <w:bookmarkEnd w:id="31"/>
     </w:p>
     <w:p>
       <w:pPr>
@@ -8801,12 +9470,12 @@
           </w14:textFill>
         </w:rPr>
       </w:pPr>
-      <w:bookmarkStart w:id="30" w:name="_Toc215683694"/>
+      <w:bookmarkStart w:id="32" w:name="_Toc216626600"/>
       <w:r>
         <w:lastRenderedPageBreak/>
         <w:t>Registros das evidências do projeto</w:t>
       </w:r>
-      <w:bookmarkEnd w:id="30"/>
+      <w:bookmarkEnd w:id="32"/>
     </w:p>
     <w:p>
       <w:pPr>
@@ -8928,12 +9597,12 @@
           </w14:textFill>
         </w:rPr>
       </w:pPr>
-      <w:bookmarkStart w:id="31" w:name="_Toc215683695"/>
+      <w:bookmarkStart w:id="33" w:name="_Toc216626601"/>
       <w:r>
         <w:lastRenderedPageBreak/>
         <w:t>Considerações finais e expectativas</w:t>
       </w:r>
-      <w:bookmarkEnd w:id="31"/>
+      <w:bookmarkEnd w:id="33"/>
     </w:p>
     <w:p>
       <w:pPr>
@@ -9062,12 +9731,12 @@
           </w14:textFill>
         </w:rPr>
       </w:pPr>
-      <w:bookmarkStart w:id="32" w:name="_Toc215683696"/>
+      <w:bookmarkStart w:id="34" w:name="_Toc216626602"/>
       <w:r>
         <w:lastRenderedPageBreak/>
         <w:t>Referências</w:t>
       </w:r>
-      <w:bookmarkEnd w:id="32"/>
+      <w:bookmarkEnd w:id="34"/>
     </w:p>
     <w:p>
       <w:pPr>
@@ -9174,7 +9843,7 @@
       <w:r>
         <w:t xml:space="preserve">. 2024. Disponível em: </w:t>
       </w:r>
-      <w:hyperlink r:id="rId23" w:tgtFrame="_blank" w:history="1">
+      <w:hyperlink r:id="rId24" w:tgtFrame="_blank" w:history="1">
         <w:r>
           <w:rPr>
             <w:rStyle w:val="Hiperligao"/>
@@ -9208,7 +9877,7 @@
       <w:r>
         <w:t xml:space="preserve">: estratégias para melhoria. 2024. Disponível em: </w:t>
       </w:r>
-      <w:hyperlink r:id="rId24" w:tgtFrame="_blank" w:history="1">
+      <w:hyperlink r:id="rId25" w:tgtFrame="_blank" w:history="1">
         <w:r>
           <w:rPr>
             <w:rStyle w:val="Hiperligao"/>
@@ -9242,7 +9911,7 @@
       <w:r>
         <w:t xml:space="preserve">. Intercom, 2024. Disponível em: </w:t>
       </w:r>
-      <w:hyperlink r:id="rId25" w:tgtFrame="_blank" w:history="1">
+      <w:hyperlink r:id="rId26" w:tgtFrame="_blank" w:history="1">
         <w:r>
           <w:rPr>
             <w:rStyle w:val="Hiperligao"/>
@@ -9276,7 +9945,7 @@
       <w:r>
         <w:t xml:space="preserve">: uso no atendimento ao cliente. 2025. Disponível em: </w:t>
       </w:r>
-      <w:hyperlink r:id="rId26" w:tgtFrame="_blank" w:history="1">
+      <w:hyperlink r:id="rId27" w:tgtFrame="_blank" w:history="1">
         <w:r>
           <w:rPr>
             <w:rStyle w:val="Hiperligao"/>
@@ -9310,7 +9979,7 @@
       <w:r>
         <w:t xml:space="preserve">: 6th Edition. Salesforce, 2024. Disponível em: </w:t>
       </w:r>
-      <w:hyperlink r:id="rId27" w:tgtFrame="_blank" w:history="1">
+      <w:hyperlink r:id="rId28" w:tgtFrame="_blank" w:history="1">
         <w:r>
           <w:rPr>
             <w:rStyle w:val="Hiperligao"/>
@@ -9344,7 +10013,7 @@
       <w:r>
         <w:t xml:space="preserve">: What It Is &amp; How It Boosts Customer Support. 2025. Disponível em: </w:t>
       </w:r>
-      <w:hyperlink r:id="rId28" w:tgtFrame="_blank" w:history="1">
+      <w:hyperlink r:id="rId29" w:tgtFrame="_blank" w:history="1">
         <w:r>
           <w:rPr>
             <w:rStyle w:val="Hiperligao"/>
@@ -9378,7 +10047,7 @@
       <w:r>
         <w:t xml:space="preserve">: unlock the power of intelligent CX. Zendesk, 2024. Disponível em: </w:t>
       </w:r>
-      <w:hyperlink r:id="rId29" w:tgtFrame="_blank" w:history="1">
+      <w:hyperlink r:id="rId30" w:tgtFrame="_blank" w:history="1">
         <w:r>
           <w:rPr>
             <w:rStyle w:val="Hiperligao"/>
@@ -9419,12 +10088,12 @@
           <w:numId w:val="0"/>
         </w:numPr>
       </w:pPr>
-      <w:bookmarkStart w:id="33" w:name="_Toc215683697"/>
+      <w:bookmarkStart w:id="35" w:name="_Toc216626603"/>
       <w:r>
         <w:lastRenderedPageBreak/>
         <w:t>ANEXOS</w:t>
       </w:r>
-      <w:bookmarkEnd w:id="33"/>
+      <w:bookmarkEnd w:id="35"/>
     </w:p>
     <w:p>
       <w:pPr>
@@ -9455,7 +10124,7 @@
           <w:noProof/>
         </w:rPr>
         <w:drawing>
-          <wp:anchor distT="0" distB="0" distL="114300" distR="114300" simplePos="0" relativeHeight="251660288" behindDoc="1" locked="0" layoutInCell="1" allowOverlap="1" wp14:anchorId="779F6741" wp14:editId="7B89358D">
+          <wp:anchor distT="0" distB="0" distL="114300" distR="114300" simplePos="0" relativeHeight="251660288" behindDoc="1" locked="0" layoutInCell="1" allowOverlap="1" wp14:anchorId="779F6741" wp14:editId="659B374C">
             <wp:simplePos x="0" y="0"/>
             <wp:positionH relativeFrom="page">
               <wp:align>center</wp:align>
@@ -9486,7 +10155,7 @@
                     <pic:cNvPicPr/>
                   </pic:nvPicPr>
                   <pic:blipFill>
-                    <a:blip r:embed="rId30" cstate="print">
+                    <a:blip r:embed="rId31" cstate="print">
                       <a:extLst>
                         <a:ext uri="{28A0092B-C50C-407E-A947-70E740481C1C}">
                           <a14:useLocalDpi xmlns:a14="http://schemas.microsoft.com/office/drawing/2010/main" val="0"/>
@@ -9523,7 +10192,21 @@
           <w:b/>
           <w:bCs/>
         </w:rPr>
-        <w:t>Figura A.1 – Mapa completo da jornada do usuário</w:t>
+        <w:t>Figura A.</w:t>
+      </w:r>
+      <w:r>
+        <w:rPr>
+          <w:b/>
+          <w:bCs/>
+        </w:rPr>
+        <w:t>2</w:t>
+      </w:r>
+      <w:r>
+        <w:rPr>
+          <w:b/>
+          <w:bCs/>
+        </w:rPr>
+        <w:t xml:space="preserve"> – Mapa completo da jornada do usuário</w:t>
       </w:r>
       <w:r>
         <w:br/>
@@ -9690,7 +10373,7 @@
           <wp:extent cx="956310" cy="129540"/>
           <wp:effectExtent l="0" t="0" r="0" b="3810"/>
           <wp:wrapNone/>
-          <wp:docPr id="11" name="Imagem 11" descr="Forma&#10;&#10;Descrição gerada automaticamente com confiança média">
+          <wp:docPr id="950447844" name="Imagem 950447844" descr="Forma&#10;&#10;Descrição gerada automaticamente com confiança média">
             <a:extLst xmlns:a="http://schemas.openxmlformats.org/drawingml/2006/main">
               <a:ext uri="{FF2B5EF4-FFF2-40B4-BE49-F238E27FC236}">
                 <a16:creationId xmlns:a16="http://schemas.microsoft.com/office/drawing/2014/main" id="{7F6E0C5F-2F37-47BC-8342-7D1F2F3CA14E}"/>
@@ -9854,7 +10537,7 @@
           <wp:extent cx="956310" cy="129540"/>
           <wp:effectExtent l="0" t="0" r="0" b="3810"/>
           <wp:wrapNone/>
-          <wp:docPr id="1688505033" name="Imagem 1688505033">
+          <wp:docPr id="1689528520" name="Imagem 1689528520">
             <a:extLst xmlns:a="http://schemas.openxmlformats.org/drawingml/2006/main">
               <a:ext uri="{FF2B5EF4-FFF2-40B4-BE49-F238E27FC236}">
                 <a16:creationId xmlns:a16="http://schemas.microsoft.com/office/drawing/2014/main" id="{7F6E0C5F-2F37-47BC-8342-7D1F2F3CA14E}"/>

</xml_diff>

<commit_message>
Adicao do diagrama de estados na secao 1.
</commit_message>
<xml_diff>
--- a/TCC IA GEN. PARA CLASSIFICACAO DE RECLAMACOES PUCRS.docx
+++ b/TCC IA GEN. PARA CLASSIFICACAO DE RECLAMACOES PUCRS.docx
@@ -5189,8 +5189,42 @@
       <w:pPr>
         <w:pStyle w:val="CorpodoTexto"/>
         <w:ind w:firstLine="360"/>
-      </w:pPr>
-      <w:r>
+        <w:rPr>
+          <w:b/>
+          <w:bCs/>
+        </w:rPr>
+      </w:pPr>
+      <w:r>
+        <w:t xml:space="preserve">Para ilustrar as transições permitidas entre essas etapas durante o ciclo de vida do ticket, apresenta-se o Diagrama de Estados na </w:t>
+      </w:r>
+      <w:r>
+        <w:rPr>
+          <w:b/>
+          <w:bCs/>
+        </w:rPr>
+        <w:t xml:space="preserve">Figura </w:t>
+      </w:r>
+      <w:r>
+        <w:rPr>
+          <w:b/>
+          <w:bCs/>
+        </w:rPr>
+        <w:t>1:</w:t>
+      </w:r>
+    </w:p>
+    <w:p>
+      <w:pPr>
+        <w:pStyle w:val="CorpodoTexto"/>
+        <w:ind w:firstLine="360"/>
+      </w:pPr>
+    </w:p>
+    <w:p>
+      <w:pPr>
+        <w:pStyle w:val="CorpodoTexto"/>
+        <w:ind w:firstLine="360"/>
+      </w:pPr>
+      <w:r>
+        <w:lastRenderedPageBreak/>
         <w:drawing>
           <wp:inline distT="0" distB="0" distL="0" distR="0" wp14:anchorId="4E23FCCB" wp14:editId="55CDB482">
             <wp:extent cx="3343742" cy="4191585"/>
@@ -5248,7 +5282,10 @@
         <w:t>1</w:t>
       </w:r>
       <w:r>
-        <w:t xml:space="preserve"> – Diagrama de caso de uso</w:t>
+        <w:t xml:space="preserve"> – </w:t>
+      </w:r>
+      <w:r>
+        <w:t>Diagrama de Estados</w:t>
       </w:r>
     </w:p>
     <w:p>
@@ -5428,7 +5465,16 @@
           <w:sz w:val="24"/>
           <w:szCs w:val="24"/>
         </w:rPr>
-        <w:t>O Sistema deve identificar quando um registro único tiver mais de uma categorização e realizar a segregação deste ticket para os setores e categorias identificadas, em que o mesmo ticket será registrado para ambos os setores identificados.</w:t>
+        <w:t xml:space="preserve">O Sistema deve identificar quando um registro único tiver mais de uma categorização e realizar a segregação deste ticket para os setores e categorias </w:t>
+      </w:r>
+      <w:r>
+        <w:rPr>
+          <w:rFonts w:ascii="Arial" w:hAnsi="Arial" w:cs="Arial"/>
+          <w:sz w:val="24"/>
+          <w:szCs w:val="24"/>
+        </w:rPr>
+        <w:lastRenderedPageBreak/>
+        <w:t>identificadas, em que o mesmo ticket será registrado para ambos os setores identificados.</w:t>
       </w:r>
     </w:p>
     <w:p>
@@ -6021,11 +6067,7 @@
         <w:ind w:firstLine="708"/>
       </w:pPr>
       <w:r>
-        <w:t xml:space="preserve">A meta principal deste projeto reside em alcançar proficiência na união de estruturas empresariais Java contemporâneas com Inteligência Artificial Generativa. Além disso, almeja-se refinar a habilidade Fullstack, progredindo o saber na edificação de interfaces de usuário reativas e baseadas em componentes, em concordância com </w:t>
-      </w:r>
-      <w:r>
-        <w:lastRenderedPageBreak/>
-        <w:t>as exigências presentes do setor de desenvolvimento web.</w:t>
+        <w:t>A meta principal deste projeto reside em alcançar proficiência na união de estruturas empresariais Java contemporâneas com Inteligência Artificial Generativa. Além disso, almeja-se refinar a habilidade Fullstack, progredindo o saber na edificação de interfaces de usuário reativas e baseadas em componentes, em concordância com as exigências presentes do setor de desenvolvimento web.</w:t>
       </w:r>
       <w:r>
         <w:t xml:space="preserve"> Além de aprender mais sobre Docker para facilitar o empacotamento das aplicações desenvolvidas e atender requisitos de mercado.</w:t>
@@ -6133,6 +6175,7 @@
         </w:sectPr>
       </w:pPr>
       <w:r>
+        <w:lastRenderedPageBreak/>
         <w:t xml:space="preserve">Aplicar </w:t>
       </w:r>
       <w:r>

</xml_diff>